<commit_message>
Sky was eliminated, entity now correctly positioned on world columns
</commit_message>
<xml_diff>
--- a/docs/Design/DesignDoc.docx
+++ b/docs/Design/DesignDoc.docx
@@ -151,7 +151,7 @@
           <w:r>
             <w:fldChar w:fldCharType="separate"/>
           </w:r>
-          <w:hyperlink w:anchor="_Toc400236158" w:history="1">
+          <w:hyperlink w:anchor="_Toc402012793" w:history="1">
             <w:r>
               <w:rPr>
                 <w:rStyle w:val="a7"/>
@@ -178,7 +178,7 @@
                 <w:noProof/>
                 <w:webHidden/>
               </w:rPr>
-              <w:instrText xml:space="preserve"> PAGEREF _Toc400236158 \h </w:instrText>
+              <w:instrText xml:space="preserve"> PAGEREF _Toc402012793 \h </w:instrText>
             </w:r>
             <w:r>
               <w:rPr>
@@ -221,7 +221,7 @@
               <w:lang w:eastAsia="ru-RU"/>
             </w:rPr>
           </w:pPr>
-          <w:hyperlink w:anchor="_Toc400236159" w:history="1">
+          <w:hyperlink w:anchor="_Toc402012794" w:history="1">
             <w:r>
               <w:rPr>
                 <w:rStyle w:val="a7"/>
@@ -248,7 +248,7 @@
                 <w:noProof/>
                 <w:webHidden/>
               </w:rPr>
-              <w:instrText xml:space="preserve"> PAGEREF _Toc400236159 \h </w:instrText>
+              <w:instrText xml:space="preserve"> PAGEREF _Toc402012794 \h </w:instrText>
             </w:r>
             <w:r>
               <w:rPr>
@@ -291,7 +291,7 @@
               <w:lang w:eastAsia="ru-RU"/>
             </w:rPr>
           </w:pPr>
-          <w:hyperlink w:anchor="_Toc400236160" w:history="1">
+          <w:hyperlink w:anchor="_Toc402012795" w:history="1">
             <w:r>
               <w:rPr>
                 <w:rStyle w:val="a7"/>
@@ -318,7 +318,7 @@
                 <w:noProof/>
                 <w:webHidden/>
               </w:rPr>
-              <w:instrText xml:space="preserve"> PAGEREF _Toc400236160 \h </w:instrText>
+              <w:instrText xml:space="preserve"> PAGEREF _Toc402012795 \h </w:instrText>
             </w:r>
             <w:r>
               <w:rPr>
@@ -361,13 +361,13 @@
               <w:lang w:eastAsia="ru-RU"/>
             </w:rPr>
           </w:pPr>
-          <w:hyperlink w:anchor="_Toc400236161" w:history="1">
+          <w:hyperlink w:anchor="_Toc402012796" w:history="1">
             <w:r>
               <w:rPr>
                 <w:rStyle w:val="a7"/>
                 <w:noProof/>
               </w:rPr>
-              <w:t>Сюжет</w:t>
+              <w:t>Основные занятия игрока</w:t>
             </w:r>
             <w:r>
               <w:rPr>
@@ -388,7 +388,147 @@
                 <w:noProof/>
                 <w:webHidden/>
               </w:rPr>
-              <w:instrText xml:space="preserve"> PAGEREF _Toc400236161 \h </w:instrText>
+              <w:instrText xml:space="preserve"> PAGEREF _Toc402012796 \h </w:instrText>
+            </w:r>
+            <w:r>
+              <w:rPr>
+                <w:noProof/>
+                <w:webHidden/>
+              </w:rPr>
+            </w:r>
+            <w:r>
+              <w:rPr>
+                <w:noProof/>
+                <w:webHidden/>
+              </w:rPr>
+              <w:fldChar w:fldCharType="separate"/>
+            </w:r>
+            <w:r>
+              <w:rPr>
+                <w:noProof/>
+                <w:webHidden/>
+              </w:rPr>
+              <w:t>4</w:t>
+            </w:r>
+            <w:r>
+              <w:rPr>
+                <w:noProof/>
+                <w:webHidden/>
+              </w:rPr>
+              <w:fldChar w:fldCharType="end"/>
+            </w:r>
+          </w:hyperlink>
+        </w:p>
+        <w:p>
+          <w:pPr>
+            <w:pStyle w:val="31"/>
+            <w:tabs>
+              <w:tab w:val="right" w:leader="dot" w:pos="9345"/>
+            </w:tabs>
+            <w:rPr>
+              <w:rFonts w:eastAsiaTheme="minorEastAsia"/>
+              <w:noProof/>
+              <w:lang w:eastAsia="ru-RU"/>
+            </w:rPr>
+          </w:pPr>
+          <w:hyperlink w:anchor="_Toc402012797" w:history="1">
+            <w:r>
+              <w:rPr>
+                <w:rStyle w:val="a7"/>
+                <w:noProof/>
+              </w:rPr>
+              <w:t>Выживание</w:t>
+            </w:r>
+            <w:r>
+              <w:rPr>
+                <w:noProof/>
+                <w:webHidden/>
+              </w:rPr>
+              <w:tab/>
+            </w:r>
+            <w:r>
+              <w:rPr>
+                <w:noProof/>
+                <w:webHidden/>
+              </w:rPr>
+              <w:fldChar w:fldCharType="begin"/>
+            </w:r>
+            <w:r>
+              <w:rPr>
+                <w:noProof/>
+                <w:webHidden/>
+              </w:rPr>
+              <w:instrText xml:space="preserve"> PAGEREF _Toc402012797 \h </w:instrText>
+            </w:r>
+            <w:r>
+              <w:rPr>
+                <w:noProof/>
+                <w:webHidden/>
+              </w:rPr>
+            </w:r>
+            <w:r>
+              <w:rPr>
+                <w:noProof/>
+                <w:webHidden/>
+              </w:rPr>
+              <w:fldChar w:fldCharType="separate"/>
+            </w:r>
+            <w:r>
+              <w:rPr>
+                <w:noProof/>
+                <w:webHidden/>
+              </w:rPr>
+              <w:t>4</w:t>
+            </w:r>
+            <w:r>
+              <w:rPr>
+                <w:noProof/>
+                <w:webHidden/>
+              </w:rPr>
+              <w:fldChar w:fldCharType="end"/>
+            </w:r>
+          </w:hyperlink>
+        </w:p>
+        <w:p>
+          <w:pPr>
+            <w:pStyle w:val="31"/>
+            <w:tabs>
+              <w:tab w:val="right" w:leader="dot" w:pos="9345"/>
+            </w:tabs>
+            <w:rPr>
+              <w:rFonts w:eastAsiaTheme="minorEastAsia"/>
+              <w:noProof/>
+              <w:lang w:eastAsia="ru-RU"/>
+            </w:rPr>
+          </w:pPr>
+          <w:hyperlink w:anchor="_Toc402012798" w:history="1">
+            <w:r>
+              <w:rPr>
+                <w:rStyle w:val="a7"/>
+                <w:noProof/>
+              </w:rPr>
+              <w:t>Исследование</w:t>
+            </w:r>
+            <w:r>
+              <w:rPr>
+                <w:noProof/>
+                <w:webHidden/>
+              </w:rPr>
+              <w:tab/>
+            </w:r>
+            <w:r>
+              <w:rPr>
+                <w:noProof/>
+                <w:webHidden/>
+              </w:rPr>
+              <w:fldChar w:fldCharType="begin"/>
+            </w:r>
+            <w:r>
+              <w:rPr>
+                <w:noProof/>
+                <w:webHidden/>
+              </w:rPr>
+              <w:instrText xml:space="preserve"> PAGEREF _Toc402012798 \h </w:instrText>
             </w:r>
             <w:r>
               <w:rPr>
@@ -431,13 +571,13 @@
               <w:lang w:eastAsia="ru-RU"/>
             </w:rPr>
           </w:pPr>
-          <w:hyperlink w:anchor="_Toc400236162" w:history="1">
+          <w:hyperlink w:anchor="_Toc402012799" w:history="1">
             <w:r>
               <w:rPr>
                 <w:rStyle w:val="a7"/>
                 <w:noProof/>
               </w:rPr>
-              <w:t>Начало игры</w:t>
+              <w:t>Предметы</w:t>
             </w:r>
             <w:r>
               <w:rPr>
@@ -458,7 +598,7 @@
                 <w:noProof/>
                 <w:webHidden/>
               </w:rPr>
-              <w:instrText xml:space="preserve"> PAGEREF _Toc400236162 \h </w:instrText>
+              <w:instrText xml:space="preserve"> PAGEREF _Toc402012799 \h </w:instrText>
             </w:r>
             <w:r>
               <w:rPr>
@@ -478,7 +618,7 @@
                 <w:noProof/>
                 <w:webHidden/>
               </w:rPr>
-              <w:t>5</w:t>
+              <w:t>4</w:t>
             </w:r>
             <w:r>
               <w:rPr>
@@ -501,13 +641,13 @@
               <w:lang w:eastAsia="ru-RU"/>
             </w:rPr>
           </w:pPr>
-          <w:hyperlink w:anchor="_Toc400236163" w:history="1">
+          <w:hyperlink w:anchor="_Toc402012800" w:history="1">
             <w:r>
               <w:rPr>
                 <w:rStyle w:val="a7"/>
                 <w:noProof/>
               </w:rPr>
-              <w:t>Остров необитаем?</w:t>
+              <w:t>Оружие</w:t>
             </w:r>
             <w:r>
               <w:rPr>
@@ -528,7 +668,287 @@
                 <w:noProof/>
                 <w:webHidden/>
               </w:rPr>
-              <w:instrText xml:space="preserve"> PAGEREF _Toc400236163 \h </w:instrText>
+              <w:instrText xml:space="preserve"> PAGEREF _Toc402012800 \h </w:instrText>
+            </w:r>
+            <w:r>
+              <w:rPr>
+                <w:noProof/>
+                <w:webHidden/>
+              </w:rPr>
+            </w:r>
+            <w:r>
+              <w:rPr>
+                <w:noProof/>
+                <w:webHidden/>
+              </w:rPr>
+              <w:fldChar w:fldCharType="separate"/>
+            </w:r>
+            <w:r>
+              <w:rPr>
+                <w:noProof/>
+                <w:webHidden/>
+              </w:rPr>
+              <w:t>4</w:t>
+            </w:r>
+            <w:r>
+              <w:rPr>
+                <w:noProof/>
+                <w:webHidden/>
+              </w:rPr>
+              <w:fldChar w:fldCharType="end"/>
+            </w:r>
+          </w:hyperlink>
+        </w:p>
+        <w:p>
+          <w:pPr>
+            <w:pStyle w:val="31"/>
+            <w:tabs>
+              <w:tab w:val="right" w:leader="dot" w:pos="9345"/>
+            </w:tabs>
+            <w:rPr>
+              <w:rFonts w:eastAsiaTheme="minorEastAsia"/>
+              <w:noProof/>
+              <w:lang w:eastAsia="ru-RU"/>
+            </w:rPr>
+          </w:pPr>
+          <w:hyperlink w:anchor="_Toc402012801" w:history="1">
+            <w:r>
+              <w:rPr>
+                <w:rStyle w:val="a7"/>
+                <w:noProof/>
+              </w:rPr>
+              <w:t>Инструменты</w:t>
+            </w:r>
+            <w:r>
+              <w:rPr>
+                <w:noProof/>
+                <w:webHidden/>
+              </w:rPr>
+              <w:tab/>
+            </w:r>
+            <w:r>
+              <w:rPr>
+                <w:noProof/>
+                <w:webHidden/>
+              </w:rPr>
+              <w:fldChar w:fldCharType="begin"/>
+            </w:r>
+            <w:r>
+              <w:rPr>
+                <w:noProof/>
+                <w:webHidden/>
+              </w:rPr>
+              <w:instrText xml:space="preserve"> PAGEREF _Toc402012801 \h </w:instrText>
+            </w:r>
+            <w:r>
+              <w:rPr>
+                <w:noProof/>
+                <w:webHidden/>
+              </w:rPr>
+            </w:r>
+            <w:r>
+              <w:rPr>
+                <w:noProof/>
+                <w:webHidden/>
+              </w:rPr>
+              <w:fldChar w:fldCharType="separate"/>
+            </w:r>
+            <w:r>
+              <w:rPr>
+                <w:noProof/>
+                <w:webHidden/>
+              </w:rPr>
+              <w:t>4</w:t>
+            </w:r>
+            <w:r>
+              <w:rPr>
+                <w:noProof/>
+                <w:webHidden/>
+              </w:rPr>
+              <w:fldChar w:fldCharType="end"/>
+            </w:r>
+          </w:hyperlink>
+        </w:p>
+        <w:p>
+          <w:pPr>
+            <w:pStyle w:val="31"/>
+            <w:tabs>
+              <w:tab w:val="right" w:leader="dot" w:pos="9345"/>
+            </w:tabs>
+            <w:rPr>
+              <w:rFonts w:eastAsiaTheme="minorEastAsia"/>
+              <w:noProof/>
+              <w:lang w:eastAsia="ru-RU"/>
+            </w:rPr>
+          </w:pPr>
+          <w:hyperlink w:anchor="_Toc402012802" w:history="1">
+            <w:r>
+              <w:rPr>
+                <w:rStyle w:val="a7"/>
+                <w:noProof/>
+              </w:rPr>
+              <w:t>Еда</w:t>
+            </w:r>
+            <w:r>
+              <w:rPr>
+                <w:noProof/>
+                <w:webHidden/>
+              </w:rPr>
+              <w:tab/>
+            </w:r>
+            <w:r>
+              <w:rPr>
+                <w:noProof/>
+                <w:webHidden/>
+              </w:rPr>
+              <w:fldChar w:fldCharType="begin"/>
+            </w:r>
+            <w:r>
+              <w:rPr>
+                <w:noProof/>
+                <w:webHidden/>
+              </w:rPr>
+              <w:instrText xml:space="preserve"> PAGEREF _Toc402012802 \h </w:instrText>
+            </w:r>
+            <w:r>
+              <w:rPr>
+                <w:noProof/>
+                <w:webHidden/>
+              </w:rPr>
+            </w:r>
+            <w:r>
+              <w:rPr>
+                <w:noProof/>
+                <w:webHidden/>
+              </w:rPr>
+              <w:fldChar w:fldCharType="separate"/>
+            </w:r>
+            <w:r>
+              <w:rPr>
+                <w:noProof/>
+                <w:webHidden/>
+              </w:rPr>
+              <w:t>5</w:t>
+            </w:r>
+            <w:r>
+              <w:rPr>
+                <w:noProof/>
+                <w:webHidden/>
+              </w:rPr>
+              <w:fldChar w:fldCharType="end"/>
+            </w:r>
+          </w:hyperlink>
+        </w:p>
+        <w:p>
+          <w:pPr>
+            <w:pStyle w:val="31"/>
+            <w:tabs>
+              <w:tab w:val="right" w:leader="dot" w:pos="9345"/>
+            </w:tabs>
+            <w:rPr>
+              <w:rFonts w:eastAsiaTheme="minorEastAsia"/>
+              <w:noProof/>
+              <w:lang w:eastAsia="ru-RU"/>
+            </w:rPr>
+          </w:pPr>
+          <w:hyperlink w:anchor="_Toc402012803" w:history="1">
+            <w:r>
+              <w:rPr>
+                <w:rStyle w:val="a7"/>
+                <w:noProof/>
+              </w:rPr>
+              <w:t>Части структур</w:t>
+            </w:r>
+            <w:r>
+              <w:rPr>
+                <w:noProof/>
+                <w:webHidden/>
+              </w:rPr>
+              <w:tab/>
+            </w:r>
+            <w:r>
+              <w:rPr>
+                <w:noProof/>
+                <w:webHidden/>
+              </w:rPr>
+              <w:fldChar w:fldCharType="begin"/>
+            </w:r>
+            <w:r>
+              <w:rPr>
+                <w:noProof/>
+                <w:webHidden/>
+              </w:rPr>
+              <w:instrText xml:space="preserve"> PAGEREF _Toc402012803 \h </w:instrText>
+            </w:r>
+            <w:r>
+              <w:rPr>
+                <w:noProof/>
+                <w:webHidden/>
+              </w:rPr>
+            </w:r>
+            <w:r>
+              <w:rPr>
+                <w:noProof/>
+                <w:webHidden/>
+              </w:rPr>
+              <w:fldChar w:fldCharType="separate"/>
+            </w:r>
+            <w:r>
+              <w:rPr>
+                <w:noProof/>
+                <w:webHidden/>
+              </w:rPr>
+              <w:t>5</w:t>
+            </w:r>
+            <w:r>
+              <w:rPr>
+                <w:noProof/>
+                <w:webHidden/>
+              </w:rPr>
+              <w:fldChar w:fldCharType="end"/>
+            </w:r>
+          </w:hyperlink>
+        </w:p>
+        <w:p>
+          <w:pPr>
+            <w:pStyle w:val="31"/>
+            <w:tabs>
+              <w:tab w:val="right" w:leader="dot" w:pos="9345"/>
+            </w:tabs>
+            <w:rPr>
+              <w:rFonts w:eastAsiaTheme="minorEastAsia"/>
+              <w:noProof/>
+              <w:lang w:eastAsia="ru-RU"/>
+            </w:rPr>
+          </w:pPr>
+          <w:hyperlink w:anchor="_Toc402012804" w:history="1">
+            <w:r>
+              <w:rPr>
+                <w:rStyle w:val="a7"/>
+                <w:noProof/>
+              </w:rPr>
+              <w:t>Расходные материалы</w:t>
+            </w:r>
+            <w:r>
+              <w:rPr>
+                <w:noProof/>
+                <w:webHidden/>
+              </w:rPr>
+              <w:tab/>
+            </w:r>
+            <w:r>
+              <w:rPr>
+                <w:noProof/>
+                <w:webHidden/>
+              </w:rPr>
+              <w:fldChar w:fldCharType="begin"/>
+            </w:r>
+            <w:r>
+              <w:rPr>
+                <w:noProof/>
+                <w:webHidden/>
+              </w:rPr>
+              <w:instrText xml:space="preserve"> PAGEREF _Toc402012804 \h </w:instrText>
             </w:r>
             <w:r>
               <w:rPr>
@@ -571,13 +991,13 @@
               <w:lang w:eastAsia="ru-RU"/>
             </w:rPr>
           </w:pPr>
-          <w:hyperlink w:anchor="_Toc400236164" w:history="1">
+          <w:hyperlink w:anchor="_Toc402012805" w:history="1">
             <w:r>
               <w:rPr>
                 <w:rStyle w:val="a7"/>
                 <w:noProof/>
               </w:rPr>
-              <w:t>Основные занятия игрока</w:t>
+              <w:t>Система выживания</w:t>
             </w:r>
             <w:r>
               <w:rPr>
@@ -598,7 +1018,7 @@
                 <w:noProof/>
                 <w:webHidden/>
               </w:rPr>
-              <w:instrText xml:space="preserve"> PAGEREF _Toc400236164 \h </w:instrText>
+              <w:instrText xml:space="preserve"> PAGEREF _Toc402012805 \h </w:instrText>
             </w:r>
             <w:r>
               <w:rPr>
@@ -641,13 +1061,13 @@
               <w:lang w:eastAsia="ru-RU"/>
             </w:rPr>
           </w:pPr>
-          <w:hyperlink w:anchor="_Toc400236165" w:history="1">
+          <w:hyperlink w:anchor="_Toc402012806" w:history="1">
             <w:r>
               <w:rPr>
                 <w:rStyle w:val="a7"/>
                 <w:noProof/>
               </w:rPr>
-              <w:t>Выживание</w:t>
+              <w:t>Система повреждений</w:t>
             </w:r>
             <w:r>
               <w:rPr>
@@ -668,7 +1088,77 @@
                 <w:noProof/>
                 <w:webHidden/>
               </w:rPr>
-              <w:instrText xml:space="preserve"> PAGEREF _Toc400236165 \h </w:instrText>
+              <w:instrText xml:space="preserve"> PAGEREF _Toc402012806 \h </w:instrText>
+            </w:r>
+            <w:r>
+              <w:rPr>
+                <w:noProof/>
+                <w:webHidden/>
+              </w:rPr>
+            </w:r>
+            <w:r>
+              <w:rPr>
+                <w:noProof/>
+                <w:webHidden/>
+              </w:rPr>
+              <w:fldChar w:fldCharType="separate"/>
+            </w:r>
+            <w:r>
+              <w:rPr>
+                <w:noProof/>
+                <w:webHidden/>
+              </w:rPr>
+              <w:t>5</w:t>
+            </w:r>
+            <w:r>
+              <w:rPr>
+                <w:noProof/>
+                <w:webHidden/>
+              </w:rPr>
+              <w:fldChar w:fldCharType="end"/>
+            </w:r>
+          </w:hyperlink>
+        </w:p>
+        <w:p>
+          <w:pPr>
+            <w:pStyle w:val="21"/>
+            <w:tabs>
+              <w:tab w:val="right" w:leader="dot" w:pos="9345"/>
+            </w:tabs>
+            <w:rPr>
+              <w:rFonts w:eastAsiaTheme="minorEastAsia"/>
+              <w:noProof/>
+              <w:lang w:eastAsia="ru-RU"/>
+            </w:rPr>
+          </w:pPr>
+          <w:hyperlink w:anchor="_Toc402012807" w:history="1">
+            <w:r>
+              <w:rPr>
+                <w:rStyle w:val="a7"/>
+                <w:noProof/>
+              </w:rPr>
+              <w:t>Крафтинг</w:t>
+            </w:r>
+            <w:r>
+              <w:rPr>
+                <w:noProof/>
+                <w:webHidden/>
+              </w:rPr>
+              <w:tab/>
+            </w:r>
+            <w:r>
+              <w:rPr>
+                <w:noProof/>
+                <w:webHidden/>
+              </w:rPr>
+              <w:fldChar w:fldCharType="begin"/>
+            </w:r>
+            <w:r>
+              <w:rPr>
+                <w:noProof/>
+                <w:webHidden/>
+              </w:rPr>
+              <w:instrText xml:space="preserve"> PAGEREF _Toc402012807 \h </w:instrText>
             </w:r>
             <w:r>
               <w:rPr>
@@ -711,13 +1201,13 @@
               <w:lang w:eastAsia="ru-RU"/>
             </w:rPr>
           </w:pPr>
-          <w:hyperlink w:anchor="_Toc400236166" w:history="1">
+          <w:hyperlink w:anchor="_Toc402012808" w:history="1">
             <w:r>
               <w:rPr>
                 <w:rStyle w:val="a7"/>
                 <w:noProof/>
               </w:rPr>
-              <w:t>Исследование</w:t>
+              <w:t>Общая система крафта</w:t>
             </w:r>
             <w:r>
               <w:rPr>
@@ -738,7 +1228,7 @@
                 <w:noProof/>
                 <w:webHidden/>
               </w:rPr>
-              <w:instrText xml:space="preserve"> PAGEREF _Toc400236166 \h </w:instrText>
+              <w:instrText xml:space="preserve"> PAGEREF _Toc402012808 \h </w:instrText>
             </w:r>
             <w:r>
               <w:rPr>
@@ -758,7 +1248,77 @@
                 <w:noProof/>
                 <w:webHidden/>
               </w:rPr>
-              <w:t>5</w:t>
+              <w:t>6</w:t>
+            </w:r>
+            <w:r>
+              <w:rPr>
+                <w:noProof/>
+                <w:webHidden/>
+              </w:rPr>
+              <w:fldChar w:fldCharType="end"/>
+            </w:r>
+          </w:hyperlink>
+        </w:p>
+        <w:p>
+          <w:pPr>
+            <w:pStyle w:val="31"/>
+            <w:tabs>
+              <w:tab w:val="right" w:leader="dot" w:pos="9345"/>
+            </w:tabs>
+            <w:rPr>
+              <w:rFonts w:eastAsiaTheme="minorEastAsia"/>
+              <w:noProof/>
+              <w:lang w:eastAsia="ru-RU"/>
+            </w:rPr>
+          </w:pPr>
+          <w:hyperlink w:anchor="_Toc402012809" w:history="1">
+            <w:r>
+              <w:rPr>
+                <w:rStyle w:val="a7"/>
+                <w:noProof/>
+              </w:rPr>
+              <w:t>Рецепты</w:t>
+            </w:r>
+            <w:r>
+              <w:rPr>
+                <w:noProof/>
+                <w:webHidden/>
+              </w:rPr>
+              <w:tab/>
+            </w:r>
+            <w:r>
+              <w:rPr>
+                <w:noProof/>
+                <w:webHidden/>
+              </w:rPr>
+              <w:fldChar w:fldCharType="begin"/>
+            </w:r>
+            <w:r>
+              <w:rPr>
+                <w:noProof/>
+                <w:webHidden/>
+              </w:rPr>
+              <w:instrText xml:space="preserve"> PAGEREF _Toc402012809 \h </w:instrText>
+            </w:r>
+            <w:r>
+              <w:rPr>
+                <w:noProof/>
+                <w:webHidden/>
+              </w:rPr>
+            </w:r>
+            <w:r>
+              <w:rPr>
+                <w:noProof/>
+                <w:webHidden/>
+              </w:rPr>
+              <w:fldChar w:fldCharType="separate"/>
+            </w:r>
+            <w:r>
+              <w:rPr>
+                <w:noProof/>
+                <w:webHidden/>
+              </w:rPr>
+              <w:t>6</w:t>
             </w:r>
             <w:r>
               <w:rPr>
@@ -781,13 +1341,13 @@
               <w:lang w:eastAsia="ru-RU"/>
             </w:rPr>
           </w:pPr>
-          <w:hyperlink w:anchor="_Toc400236167" w:history="1">
+          <w:hyperlink w:anchor="_Toc402012810" w:history="1">
             <w:r>
               <w:rPr>
                 <w:rStyle w:val="a7"/>
                 <w:noProof/>
               </w:rPr>
-              <w:t>Предметы</w:t>
+              <w:t>Развитие игрока</w:t>
             </w:r>
             <w:r>
               <w:rPr>
@@ -808,7 +1368,7 @@
                 <w:noProof/>
                 <w:webHidden/>
               </w:rPr>
-              <w:instrText xml:space="preserve"> PAGEREF _Toc400236167 \h </w:instrText>
+              <w:instrText xml:space="preserve"> PAGEREF _Toc402012810 \h </w:instrText>
             </w:r>
             <w:r>
               <w:rPr>
@@ -828,7 +1388,147 @@
                 <w:noProof/>
                 <w:webHidden/>
               </w:rPr>
-              <w:t>5</w:t>
+              <w:t>6</w:t>
+            </w:r>
+            <w:r>
+              <w:rPr>
+                <w:noProof/>
+                <w:webHidden/>
+              </w:rPr>
+              <w:fldChar w:fldCharType="end"/>
+            </w:r>
+          </w:hyperlink>
+        </w:p>
+        <w:p>
+          <w:pPr>
+            <w:pStyle w:val="11"/>
+            <w:tabs>
+              <w:tab w:val="right" w:leader="dot" w:pos="9345"/>
+            </w:tabs>
+            <w:rPr>
+              <w:rFonts w:eastAsiaTheme="minorEastAsia"/>
+              <w:noProof/>
+              <w:lang w:eastAsia="ru-RU"/>
+            </w:rPr>
+          </w:pPr>
+          <w:hyperlink w:anchor="_Toc402012811" w:history="1">
+            <w:r>
+              <w:rPr>
+                <w:rStyle w:val="a7"/>
+                <w:noProof/>
+              </w:rPr>
+              <w:t>Окружающий мир</w:t>
+            </w:r>
+            <w:r>
+              <w:rPr>
+                <w:noProof/>
+                <w:webHidden/>
+              </w:rPr>
+              <w:tab/>
+            </w:r>
+            <w:r>
+              <w:rPr>
+                <w:noProof/>
+                <w:webHidden/>
+              </w:rPr>
+              <w:fldChar w:fldCharType="begin"/>
+            </w:r>
+            <w:r>
+              <w:rPr>
+                <w:noProof/>
+                <w:webHidden/>
+              </w:rPr>
+              <w:instrText xml:space="preserve"> PAGEREF _Toc402012811 \h </w:instrText>
+            </w:r>
+            <w:r>
+              <w:rPr>
+                <w:noProof/>
+                <w:webHidden/>
+              </w:rPr>
+            </w:r>
+            <w:r>
+              <w:rPr>
+                <w:noProof/>
+                <w:webHidden/>
+              </w:rPr>
+              <w:fldChar w:fldCharType="separate"/>
+            </w:r>
+            <w:r>
+              <w:rPr>
+                <w:noProof/>
+                <w:webHidden/>
+              </w:rPr>
+              <w:t>7</w:t>
+            </w:r>
+            <w:r>
+              <w:rPr>
+                <w:noProof/>
+                <w:webHidden/>
+              </w:rPr>
+              <w:fldChar w:fldCharType="end"/>
+            </w:r>
+          </w:hyperlink>
+        </w:p>
+        <w:p>
+          <w:pPr>
+            <w:pStyle w:val="21"/>
+            <w:tabs>
+              <w:tab w:val="right" w:leader="dot" w:pos="9345"/>
+            </w:tabs>
+            <w:rPr>
+              <w:rFonts w:eastAsiaTheme="minorEastAsia"/>
+              <w:noProof/>
+              <w:lang w:eastAsia="ru-RU"/>
+            </w:rPr>
+          </w:pPr>
+          <w:hyperlink w:anchor="_Toc402012812" w:history="1">
+            <w:r>
+              <w:rPr>
+                <w:rStyle w:val="a7"/>
+                <w:noProof/>
+              </w:rPr>
+              <w:t>Биомы</w:t>
+            </w:r>
+            <w:r>
+              <w:rPr>
+                <w:noProof/>
+                <w:webHidden/>
+              </w:rPr>
+              <w:tab/>
+            </w:r>
+            <w:r>
+              <w:rPr>
+                <w:noProof/>
+                <w:webHidden/>
+              </w:rPr>
+              <w:fldChar w:fldCharType="begin"/>
+            </w:r>
+            <w:r>
+              <w:rPr>
+                <w:noProof/>
+                <w:webHidden/>
+              </w:rPr>
+              <w:instrText xml:space="preserve"> PAGEREF _Toc402012812 \h </w:instrText>
+            </w:r>
+            <w:r>
+              <w:rPr>
+                <w:noProof/>
+                <w:webHidden/>
+              </w:rPr>
+            </w:r>
+            <w:r>
+              <w:rPr>
+                <w:noProof/>
+                <w:webHidden/>
+              </w:rPr>
+              <w:fldChar w:fldCharType="separate"/>
+            </w:r>
+            <w:r>
+              <w:rPr>
+                <w:noProof/>
+                <w:webHidden/>
+              </w:rPr>
+              <w:t>7</w:t>
             </w:r>
             <w:r>
               <w:rPr>
@@ -851,13 +1551,13 @@
               <w:lang w:eastAsia="ru-RU"/>
             </w:rPr>
           </w:pPr>
-          <w:hyperlink w:anchor="_Toc400236168" w:history="1">
+          <w:hyperlink w:anchor="_Toc402012813" w:history="1">
             <w:r>
               <w:rPr>
                 <w:rStyle w:val="a7"/>
                 <w:noProof/>
               </w:rPr>
-              <w:t>Оружие</w:t>
+              <w:t>Водный биом</w:t>
             </w:r>
             <w:r>
               <w:rPr>
@@ -878,7 +1578,7 @@
                 <w:noProof/>
                 <w:webHidden/>
               </w:rPr>
-              <w:instrText xml:space="preserve"> PAGEREF _Toc400236168 \h </w:instrText>
+              <w:instrText xml:space="preserve"> PAGEREF _Toc402012813 \h </w:instrText>
             </w:r>
             <w:r>
               <w:rPr>
@@ -898,7 +1598,7 @@
                 <w:noProof/>
                 <w:webHidden/>
               </w:rPr>
-              <w:t>5</w:t>
+              <w:t>7</w:t>
             </w:r>
             <w:r>
               <w:rPr>
@@ -921,13 +1621,13 @@
               <w:lang w:eastAsia="ru-RU"/>
             </w:rPr>
           </w:pPr>
-          <w:hyperlink w:anchor="_Toc400236169" w:history="1">
+          <w:hyperlink w:anchor="_Toc402012814" w:history="1">
             <w:r>
               <w:rPr>
                 <w:rStyle w:val="a7"/>
                 <w:noProof/>
               </w:rPr>
-              <w:t>Инструменты</w:t>
+              <w:t>Пустыня</w:t>
             </w:r>
             <w:r>
               <w:rPr>
@@ -948,7 +1648,7 @@
                 <w:noProof/>
                 <w:webHidden/>
               </w:rPr>
-              <w:instrText xml:space="preserve"> PAGEREF _Toc400236169 \h </w:instrText>
+              <w:instrText xml:space="preserve"> PAGEREF _Toc402012814 \h </w:instrText>
             </w:r>
             <w:r>
               <w:rPr>
@@ -968,7 +1668,7 @@
                 <w:noProof/>
                 <w:webHidden/>
               </w:rPr>
-              <w:t>6</w:t>
+              <w:t>7</w:t>
             </w:r>
             <w:r>
               <w:rPr>
@@ -991,13 +1691,13 @@
               <w:lang w:eastAsia="ru-RU"/>
             </w:rPr>
           </w:pPr>
-          <w:hyperlink w:anchor="_Toc400236170" w:history="1">
+          <w:hyperlink w:anchor="_Toc402012815" w:history="1">
             <w:r>
               <w:rPr>
                 <w:rStyle w:val="a7"/>
                 <w:noProof/>
               </w:rPr>
-              <w:t>Еда</w:t>
+              <w:t>Тропики</w:t>
             </w:r>
             <w:r>
               <w:rPr>
@@ -1018,7 +1718,7 @@
                 <w:noProof/>
                 <w:webHidden/>
               </w:rPr>
-              <w:instrText xml:space="preserve"> PAGEREF _Toc400236170 \h </w:instrText>
+              <w:instrText xml:space="preserve"> PAGEREF _Toc402012815 \h </w:instrText>
             </w:r>
             <w:r>
               <w:rPr>
@@ -1038,7 +1738,7 @@
                 <w:noProof/>
                 <w:webHidden/>
               </w:rPr>
-              <w:t>6</w:t>
+              <w:t>7</w:t>
             </w:r>
             <w:r>
               <w:rPr>
@@ -1061,13 +1761,13 @@
               <w:lang w:eastAsia="ru-RU"/>
             </w:rPr>
           </w:pPr>
-          <w:hyperlink w:anchor="_Toc400236171" w:history="1">
+          <w:hyperlink w:anchor="_Toc402012816" w:history="1">
             <w:r>
               <w:rPr>
                 <w:rStyle w:val="a7"/>
                 <w:noProof/>
               </w:rPr>
-              <w:t>Части структур</w:t>
+              <w:t>Степи/Саванны</w:t>
             </w:r>
             <w:r>
               <w:rPr>
@@ -1088,7 +1788,7 @@
                 <w:noProof/>
                 <w:webHidden/>
               </w:rPr>
-              <w:instrText xml:space="preserve"> PAGEREF _Toc400236171 \h </w:instrText>
+              <w:instrText xml:space="preserve"> PAGEREF _Toc402012816 \h </w:instrText>
             </w:r>
             <w:r>
               <w:rPr>
@@ -1108,7 +1808,7 @@
                 <w:noProof/>
                 <w:webHidden/>
               </w:rPr>
-              <w:t>6</w:t>
+              <w:t>7</w:t>
             </w:r>
             <w:r>
               <w:rPr>
@@ -1131,13 +1831,13 @@
               <w:lang w:eastAsia="ru-RU"/>
             </w:rPr>
           </w:pPr>
-          <w:hyperlink w:anchor="_Toc400236172" w:history="1">
+          <w:hyperlink w:anchor="_Toc402012817" w:history="1">
             <w:r>
               <w:rPr>
                 <w:rStyle w:val="a7"/>
                 <w:noProof/>
               </w:rPr>
-              <w:t>Расходные материалы</w:t>
+              <w:t>Умеренный климат</w:t>
             </w:r>
             <w:r>
               <w:rPr>
@@ -1158,7 +1858,7 @@
                 <w:noProof/>
                 <w:webHidden/>
               </w:rPr>
-              <w:instrText xml:space="preserve"> PAGEREF _Toc400236172 \h </w:instrText>
+              <w:instrText xml:space="preserve"> PAGEREF _Toc402012817 \h </w:instrText>
             </w:r>
             <w:r>
               <w:rPr>
@@ -1178,7 +1878,287 @@
                 <w:noProof/>
                 <w:webHidden/>
               </w:rPr>
-              <w:t>6</w:t>
+              <w:t>8</w:t>
+            </w:r>
+            <w:r>
+              <w:rPr>
+                <w:noProof/>
+                <w:webHidden/>
+              </w:rPr>
+              <w:fldChar w:fldCharType="end"/>
+            </w:r>
+          </w:hyperlink>
+        </w:p>
+        <w:p>
+          <w:pPr>
+            <w:pStyle w:val="31"/>
+            <w:tabs>
+              <w:tab w:val="right" w:leader="dot" w:pos="9345"/>
+            </w:tabs>
+            <w:rPr>
+              <w:rFonts w:eastAsiaTheme="minorEastAsia"/>
+              <w:noProof/>
+              <w:lang w:eastAsia="ru-RU"/>
+            </w:rPr>
+          </w:pPr>
+          <w:hyperlink w:anchor="_Toc402012818" w:history="1">
+            <w:r>
+              <w:rPr>
+                <w:rStyle w:val="a7"/>
+                <w:noProof/>
+              </w:rPr>
+              <w:t>Тундра</w:t>
+            </w:r>
+            <w:r>
+              <w:rPr>
+                <w:noProof/>
+                <w:webHidden/>
+              </w:rPr>
+              <w:tab/>
+            </w:r>
+            <w:r>
+              <w:rPr>
+                <w:noProof/>
+                <w:webHidden/>
+              </w:rPr>
+              <w:fldChar w:fldCharType="begin"/>
+            </w:r>
+            <w:r>
+              <w:rPr>
+                <w:noProof/>
+                <w:webHidden/>
+              </w:rPr>
+              <w:instrText xml:space="preserve"> PAGEREF _Toc402012818 \h </w:instrText>
+            </w:r>
+            <w:r>
+              <w:rPr>
+                <w:noProof/>
+                <w:webHidden/>
+              </w:rPr>
+            </w:r>
+            <w:r>
+              <w:rPr>
+                <w:noProof/>
+                <w:webHidden/>
+              </w:rPr>
+              <w:fldChar w:fldCharType="separate"/>
+            </w:r>
+            <w:r>
+              <w:rPr>
+                <w:noProof/>
+                <w:webHidden/>
+              </w:rPr>
+              <w:t>8</w:t>
+            </w:r>
+            <w:r>
+              <w:rPr>
+                <w:noProof/>
+                <w:webHidden/>
+              </w:rPr>
+              <w:fldChar w:fldCharType="end"/>
+            </w:r>
+          </w:hyperlink>
+        </w:p>
+        <w:p>
+          <w:pPr>
+            <w:pStyle w:val="31"/>
+            <w:tabs>
+              <w:tab w:val="right" w:leader="dot" w:pos="9345"/>
+            </w:tabs>
+            <w:rPr>
+              <w:rFonts w:eastAsiaTheme="minorEastAsia"/>
+              <w:noProof/>
+              <w:lang w:eastAsia="ru-RU"/>
+            </w:rPr>
+          </w:pPr>
+          <w:hyperlink w:anchor="_Toc402012819" w:history="1">
+            <w:r>
+              <w:rPr>
+                <w:rStyle w:val="a7"/>
+                <w:noProof/>
+              </w:rPr>
+              <w:t>Тайга</w:t>
+            </w:r>
+            <w:r>
+              <w:rPr>
+                <w:noProof/>
+                <w:webHidden/>
+              </w:rPr>
+              <w:tab/>
+            </w:r>
+            <w:r>
+              <w:rPr>
+                <w:noProof/>
+                <w:webHidden/>
+              </w:rPr>
+              <w:fldChar w:fldCharType="begin"/>
+            </w:r>
+            <w:r>
+              <w:rPr>
+                <w:noProof/>
+                <w:webHidden/>
+              </w:rPr>
+              <w:instrText xml:space="preserve"> PAGEREF _Toc402012819 \h </w:instrText>
+            </w:r>
+            <w:r>
+              <w:rPr>
+                <w:noProof/>
+                <w:webHidden/>
+              </w:rPr>
+            </w:r>
+            <w:r>
+              <w:rPr>
+                <w:noProof/>
+                <w:webHidden/>
+              </w:rPr>
+              <w:fldChar w:fldCharType="separate"/>
+            </w:r>
+            <w:r>
+              <w:rPr>
+                <w:noProof/>
+                <w:webHidden/>
+              </w:rPr>
+              <w:t>8</w:t>
+            </w:r>
+            <w:r>
+              <w:rPr>
+                <w:noProof/>
+                <w:webHidden/>
+              </w:rPr>
+              <w:fldChar w:fldCharType="end"/>
+            </w:r>
+          </w:hyperlink>
+        </w:p>
+        <w:p>
+          <w:pPr>
+            <w:pStyle w:val="31"/>
+            <w:tabs>
+              <w:tab w:val="right" w:leader="dot" w:pos="9345"/>
+            </w:tabs>
+            <w:rPr>
+              <w:rFonts w:eastAsiaTheme="minorEastAsia"/>
+              <w:noProof/>
+              <w:lang w:eastAsia="ru-RU"/>
+            </w:rPr>
+          </w:pPr>
+          <w:hyperlink w:anchor="_Toc402012820" w:history="1">
+            <w:r>
+              <w:rPr>
+                <w:rStyle w:val="a7"/>
+                <w:noProof/>
+              </w:rPr>
+              <w:t>Льды (горы)</w:t>
+            </w:r>
+            <w:r>
+              <w:rPr>
+                <w:noProof/>
+                <w:webHidden/>
+              </w:rPr>
+              <w:tab/>
+            </w:r>
+            <w:r>
+              <w:rPr>
+                <w:noProof/>
+                <w:webHidden/>
+              </w:rPr>
+              <w:fldChar w:fldCharType="begin"/>
+            </w:r>
+            <w:r>
+              <w:rPr>
+                <w:noProof/>
+                <w:webHidden/>
+              </w:rPr>
+              <w:instrText xml:space="preserve"> PAGEREF _Toc402012820 \h </w:instrText>
+            </w:r>
+            <w:r>
+              <w:rPr>
+                <w:noProof/>
+                <w:webHidden/>
+              </w:rPr>
+            </w:r>
+            <w:r>
+              <w:rPr>
+                <w:noProof/>
+                <w:webHidden/>
+              </w:rPr>
+              <w:fldChar w:fldCharType="separate"/>
+            </w:r>
+            <w:r>
+              <w:rPr>
+                <w:noProof/>
+                <w:webHidden/>
+              </w:rPr>
+              <w:t>8</w:t>
+            </w:r>
+            <w:r>
+              <w:rPr>
+                <w:noProof/>
+                <w:webHidden/>
+              </w:rPr>
+              <w:fldChar w:fldCharType="end"/>
+            </w:r>
+          </w:hyperlink>
+        </w:p>
+        <w:p>
+          <w:pPr>
+            <w:pStyle w:val="11"/>
+            <w:tabs>
+              <w:tab w:val="right" w:leader="dot" w:pos="9345"/>
+            </w:tabs>
+            <w:rPr>
+              <w:rFonts w:eastAsiaTheme="minorEastAsia"/>
+              <w:noProof/>
+              <w:lang w:eastAsia="ru-RU"/>
+            </w:rPr>
+          </w:pPr>
+          <w:hyperlink w:anchor="_Toc402012821" w:history="1">
+            <w:r>
+              <w:rPr>
+                <w:rStyle w:val="a7"/>
+                <w:noProof/>
+              </w:rPr>
+              <w:t>Сюжет</w:t>
+            </w:r>
+            <w:r>
+              <w:rPr>
+                <w:noProof/>
+                <w:webHidden/>
+              </w:rPr>
+              <w:tab/>
+            </w:r>
+            <w:r>
+              <w:rPr>
+                <w:noProof/>
+                <w:webHidden/>
+              </w:rPr>
+              <w:fldChar w:fldCharType="begin"/>
+            </w:r>
+            <w:r>
+              <w:rPr>
+                <w:noProof/>
+                <w:webHidden/>
+              </w:rPr>
+              <w:instrText xml:space="preserve"> PAGEREF _Toc402012821 \h </w:instrText>
+            </w:r>
+            <w:r>
+              <w:rPr>
+                <w:noProof/>
+                <w:webHidden/>
+              </w:rPr>
+            </w:r>
+            <w:r>
+              <w:rPr>
+                <w:noProof/>
+                <w:webHidden/>
+              </w:rPr>
+              <w:fldChar w:fldCharType="separate"/>
+            </w:r>
+            <w:r>
+              <w:rPr>
+                <w:noProof/>
+                <w:webHidden/>
+              </w:rPr>
+              <w:t>9</w:t>
             </w:r>
             <w:r>
               <w:rPr>
@@ -1201,13 +2181,13 @@
               <w:lang w:eastAsia="ru-RU"/>
             </w:rPr>
           </w:pPr>
-          <w:hyperlink w:anchor="_Toc400236173" w:history="1">
+          <w:hyperlink w:anchor="_Toc402012822" w:history="1">
             <w:r>
               <w:rPr>
                 <w:rStyle w:val="a7"/>
                 <w:noProof/>
               </w:rPr>
-              <w:t>Система выживания</w:t>
+              <w:t>Начало игры</w:t>
             </w:r>
             <w:r>
               <w:rPr>
@@ -1228,7 +2208,7 @@
                 <w:noProof/>
                 <w:webHidden/>
               </w:rPr>
-              <w:instrText xml:space="preserve"> PAGEREF _Toc400236173 \h </w:instrText>
+              <w:instrText xml:space="preserve"> PAGEREF _Toc402012822 \h </w:instrText>
             </w:r>
             <w:r>
               <w:rPr>
@@ -1248,7 +2228,7 @@
                 <w:noProof/>
                 <w:webHidden/>
               </w:rPr>
-              <w:t>6</w:t>
+              <w:t>9</w:t>
             </w:r>
             <w:r>
               <w:rPr>
@@ -1271,13 +2251,13 @@
               <w:lang w:eastAsia="ru-RU"/>
             </w:rPr>
           </w:pPr>
-          <w:hyperlink w:anchor="_Toc400236174" w:history="1">
+          <w:hyperlink w:anchor="_Toc402012823" w:history="1">
             <w:r>
               <w:rPr>
                 <w:rStyle w:val="a7"/>
                 <w:noProof/>
               </w:rPr>
-              <w:t>Система повреждений</w:t>
+              <w:t>Остров необитаем?</w:t>
             </w:r>
             <w:r>
               <w:rPr>
@@ -1298,7 +2278,7 @@
                 <w:noProof/>
                 <w:webHidden/>
               </w:rPr>
-              <w:instrText xml:space="preserve"> PAGEREF _Toc400236174 \h </w:instrText>
+              <w:instrText xml:space="preserve"> PAGEREF _Toc402012823 \h </w:instrText>
             </w:r>
             <w:r>
               <w:rPr>
@@ -1318,987 +2298,7 @@
                 <w:noProof/>
                 <w:webHidden/>
               </w:rPr>
-              <w:t>6</w:t>
-            </w:r>
-            <w:r>
-              <w:rPr>
-                <w:noProof/>
-                <w:webHidden/>
-              </w:rPr>
-              <w:fldChar w:fldCharType="end"/>
-            </w:r>
-          </w:hyperlink>
-        </w:p>
-        <w:p>
-          <w:pPr>
-            <w:pStyle w:val="21"/>
-            <w:tabs>
-              <w:tab w:val="right" w:leader="dot" w:pos="9345"/>
-            </w:tabs>
-            <w:rPr>
-              <w:rFonts w:eastAsiaTheme="minorEastAsia"/>
-              <w:noProof/>
-              <w:lang w:eastAsia="ru-RU"/>
-            </w:rPr>
-          </w:pPr>
-          <w:hyperlink w:anchor="_Toc400236175" w:history="1">
-            <w:r>
-              <w:rPr>
-                <w:rStyle w:val="a7"/>
-                <w:noProof/>
-              </w:rPr>
-              <w:t>Крафтинг</w:t>
-            </w:r>
-            <w:r>
-              <w:rPr>
-                <w:noProof/>
-                <w:webHidden/>
-              </w:rPr>
-              <w:tab/>
-            </w:r>
-            <w:r>
-              <w:rPr>
-                <w:noProof/>
-                <w:webHidden/>
-              </w:rPr>
-              <w:fldChar w:fldCharType="begin"/>
-            </w:r>
-            <w:r>
-              <w:rPr>
-                <w:noProof/>
-                <w:webHidden/>
-              </w:rPr>
-              <w:instrText xml:space="preserve"> PAGEREF _Toc400236175 \h </w:instrText>
-            </w:r>
-            <w:r>
-              <w:rPr>
-                <w:noProof/>
-                <w:webHidden/>
-              </w:rPr>
-            </w:r>
-            <w:r>
-              <w:rPr>
-                <w:noProof/>
-                <w:webHidden/>
-              </w:rPr>
-              <w:fldChar w:fldCharType="separate"/>
-            </w:r>
-            <w:r>
-              <w:rPr>
-                <w:noProof/>
-                <w:webHidden/>
-              </w:rPr>
-              <w:t>7</w:t>
-            </w:r>
-            <w:r>
-              <w:rPr>
-                <w:noProof/>
-                <w:webHidden/>
-              </w:rPr>
-              <w:fldChar w:fldCharType="end"/>
-            </w:r>
-          </w:hyperlink>
-        </w:p>
-        <w:p>
-          <w:pPr>
-            <w:pStyle w:val="31"/>
-            <w:tabs>
-              <w:tab w:val="right" w:leader="dot" w:pos="9345"/>
-            </w:tabs>
-            <w:rPr>
-              <w:rFonts w:eastAsiaTheme="minorEastAsia"/>
-              <w:noProof/>
-              <w:lang w:eastAsia="ru-RU"/>
-            </w:rPr>
-          </w:pPr>
-          <w:hyperlink w:anchor="_Toc400236176" w:history="1">
-            <w:r>
-              <w:rPr>
-                <w:rStyle w:val="a7"/>
-                <w:noProof/>
-              </w:rPr>
-              <w:t>Общая система крафта</w:t>
-            </w:r>
-            <w:r>
-              <w:rPr>
-                <w:noProof/>
-                <w:webHidden/>
-              </w:rPr>
-              <w:tab/>
-            </w:r>
-            <w:r>
-              <w:rPr>
-                <w:noProof/>
-                <w:webHidden/>
-              </w:rPr>
-              <w:fldChar w:fldCharType="begin"/>
-            </w:r>
-            <w:r>
-              <w:rPr>
-                <w:noProof/>
-                <w:webHidden/>
-              </w:rPr>
-              <w:instrText xml:space="preserve"> PAGEREF _Toc400236176 \h </w:instrText>
-            </w:r>
-            <w:r>
-              <w:rPr>
-                <w:noProof/>
-                <w:webHidden/>
-              </w:rPr>
-            </w:r>
-            <w:r>
-              <w:rPr>
-                <w:noProof/>
-                <w:webHidden/>
-              </w:rPr>
-              <w:fldChar w:fldCharType="separate"/>
-            </w:r>
-            <w:r>
-              <w:rPr>
-                <w:noProof/>
-                <w:webHidden/>
-              </w:rPr>
-              <w:t>7</w:t>
-            </w:r>
-            <w:r>
-              <w:rPr>
-                <w:noProof/>
-                <w:webHidden/>
-              </w:rPr>
-              <w:fldChar w:fldCharType="end"/>
-            </w:r>
-          </w:hyperlink>
-        </w:p>
-        <w:p>
-          <w:pPr>
-            <w:pStyle w:val="31"/>
-            <w:tabs>
-              <w:tab w:val="right" w:leader="dot" w:pos="9345"/>
-            </w:tabs>
-            <w:rPr>
-              <w:rFonts w:eastAsiaTheme="minorEastAsia"/>
-              <w:noProof/>
-              <w:lang w:eastAsia="ru-RU"/>
-            </w:rPr>
-          </w:pPr>
-          <w:hyperlink w:anchor="_Toc400236177" w:history="1">
-            <w:r>
-              <w:rPr>
-                <w:rStyle w:val="a7"/>
-                <w:noProof/>
-              </w:rPr>
-              <w:t>Рецепты</w:t>
-            </w:r>
-            <w:r>
-              <w:rPr>
-                <w:noProof/>
-                <w:webHidden/>
-              </w:rPr>
-              <w:tab/>
-            </w:r>
-            <w:r>
-              <w:rPr>
-                <w:noProof/>
-                <w:webHidden/>
-              </w:rPr>
-              <w:fldChar w:fldCharType="begin"/>
-            </w:r>
-            <w:r>
-              <w:rPr>
-                <w:noProof/>
-                <w:webHidden/>
-              </w:rPr>
-              <w:instrText xml:space="preserve"> PAGEREF _Toc400236177 \h </w:instrText>
-            </w:r>
-            <w:r>
-              <w:rPr>
-                <w:noProof/>
-                <w:webHidden/>
-              </w:rPr>
-            </w:r>
-            <w:r>
-              <w:rPr>
-                <w:noProof/>
-                <w:webHidden/>
-              </w:rPr>
-              <w:fldChar w:fldCharType="separate"/>
-            </w:r>
-            <w:r>
-              <w:rPr>
-                <w:noProof/>
-                <w:webHidden/>
-              </w:rPr>
-              <w:t>7</w:t>
-            </w:r>
-            <w:r>
-              <w:rPr>
-                <w:noProof/>
-                <w:webHidden/>
-              </w:rPr>
-              <w:fldChar w:fldCharType="end"/>
-            </w:r>
-          </w:hyperlink>
-        </w:p>
-        <w:p>
-          <w:pPr>
-            <w:pStyle w:val="21"/>
-            <w:tabs>
-              <w:tab w:val="right" w:leader="dot" w:pos="9345"/>
-            </w:tabs>
-            <w:rPr>
-              <w:rFonts w:eastAsiaTheme="minorEastAsia"/>
-              <w:noProof/>
-              <w:lang w:eastAsia="ru-RU"/>
-            </w:rPr>
-          </w:pPr>
-          <w:hyperlink w:anchor="_Toc400236178" w:history="1">
-            <w:r>
-              <w:rPr>
-                <w:rStyle w:val="a7"/>
-                <w:noProof/>
-              </w:rPr>
-              <w:t>Развитие игрока</w:t>
-            </w:r>
-            <w:r>
-              <w:rPr>
-                <w:noProof/>
-                <w:webHidden/>
-              </w:rPr>
-              <w:tab/>
-            </w:r>
-            <w:r>
-              <w:rPr>
-                <w:noProof/>
-                <w:webHidden/>
-              </w:rPr>
-              <w:fldChar w:fldCharType="begin"/>
-            </w:r>
-            <w:r>
-              <w:rPr>
-                <w:noProof/>
-                <w:webHidden/>
-              </w:rPr>
-              <w:instrText xml:space="preserve"> PAGEREF _Toc400236178 \h </w:instrText>
-            </w:r>
-            <w:r>
-              <w:rPr>
-                <w:noProof/>
-                <w:webHidden/>
-              </w:rPr>
-            </w:r>
-            <w:r>
-              <w:rPr>
-                <w:noProof/>
-                <w:webHidden/>
-              </w:rPr>
-              <w:fldChar w:fldCharType="separate"/>
-            </w:r>
-            <w:r>
-              <w:rPr>
-                <w:noProof/>
-                <w:webHidden/>
-              </w:rPr>
-              <w:t>7</w:t>
-            </w:r>
-            <w:r>
-              <w:rPr>
-                <w:noProof/>
-                <w:webHidden/>
-              </w:rPr>
-              <w:fldChar w:fldCharType="end"/>
-            </w:r>
-          </w:hyperlink>
-        </w:p>
-        <w:p>
-          <w:pPr>
-            <w:pStyle w:val="11"/>
-            <w:tabs>
-              <w:tab w:val="right" w:leader="dot" w:pos="9345"/>
-            </w:tabs>
-            <w:rPr>
-              <w:rFonts w:eastAsiaTheme="minorEastAsia"/>
-              <w:noProof/>
-              <w:lang w:eastAsia="ru-RU"/>
-            </w:rPr>
-          </w:pPr>
-          <w:hyperlink w:anchor="_Toc400236179" w:history="1">
-            <w:r>
-              <w:rPr>
-                <w:rStyle w:val="a7"/>
-                <w:noProof/>
-              </w:rPr>
-              <w:t>Окружающий мир</w:t>
-            </w:r>
-            <w:r>
-              <w:rPr>
-                <w:noProof/>
-                <w:webHidden/>
-              </w:rPr>
-              <w:tab/>
-            </w:r>
-            <w:r>
-              <w:rPr>
-                <w:noProof/>
-                <w:webHidden/>
-              </w:rPr>
-              <w:fldChar w:fldCharType="begin"/>
-            </w:r>
-            <w:r>
-              <w:rPr>
-                <w:noProof/>
-                <w:webHidden/>
-              </w:rPr>
-              <w:instrText xml:space="preserve"> PAGEREF _Toc400236179 \h </w:instrText>
-            </w:r>
-            <w:r>
-              <w:rPr>
-                <w:noProof/>
-                <w:webHidden/>
-              </w:rPr>
-            </w:r>
-            <w:r>
-              <w:rPr>
-                <w:noProof/>
-                <w:webHidden/>
-              </w:rPr>
-              <w:fldChar w:fldCharType="separate"/>
-            </w:r>
-            <w:r>
-              <w:rPr>
-                <w:noProof/>
-                <w:webHidden/>
-              </w:rPr>
-              <w:t>8</w:t>
-            </w:r>
-            <w:r>
-              <w:rPr>
-                <w:noProof/>
-                <w:webHidden/>
-              </w:rPr>
-              <w:fldChar w:fldCharType="end"/>
-            </w:r>
-          </w:hyperlink>
-        </w:p>
-        <w:p>
-          <w:pPr>
-            <w:pStyle w:val="21"/>
-            <w:tabs>
-              <w:tab w:val="right" w:leader="dot" w:pos="9345"/>
-            </w:tabs>
-            <w:rPr>
-              <w:rFonts w:eastAsiaTheme="minorEastAsia"/>
-              <w:noProof/>
-              <w:lang w:eastAsia="ru-RU"/>
-            </w:rPr>
-          </w:pPr>
-          <w:hyperlink w:anchor="_Toc400236180" w:history="1">
-            <w:r>
-              <w:rPr>
-                <w:rStyle w:val="a7"/>
-                <w:noProof/>
-              </w:rPr>
-              <w:t>Биомы</w:t>
-            </w:r>
-            <w:r>
-              <w:rPr>
-                <w:noProof/>
-                <w:webHidden/>
-              </w:rPr>
-              <w:tab/>
-            </w:r>
-            <w:r>
-              <w:rPr>
-                <w:noProof/>
-                <w:webHidden/>
-              </w:rPr>
-              <w:fldChar w:fldCharType="begin"/>
-            </w:r>
-            <w:r>
-              <w:rPr>
-                <w:noProof/>
-                <w:webHidden/>
-              </w:rPr>
-              <w:instrText xml:space="preserve"> PAGEREF _Toc400236180 \h </w:instrText>
-            </w:r>
-            <w:r>
-              <w:rPr>
-                <w:noProof/>
-                <w:webHidden/>
-              </w:rPr>
-            </w:r>
-            <w:r>
-              <w:rPr>
-                <w:noProof/>
-                <w:webHidden/>
-              </w:rPr>
-              <w:fldChar w:fldCharType="separate"/>
-            </w:r>
-            <w:r>
-              <w:rPr>
-                <w:noProof/>
-                <w:webHidden/>
-              </w:rPr>
-              <w:t>8</w:t>
-            </w:r>
-            <w:r>
-              <w:rPr>
-                <w:noProof/>
-                <w:webHidden/>
-              </w:rPr>
-              <w:fldChar w:fldCharType="end"/>
-            </w:r>
-          </w:hyperlink>
-        </w:p>
-        <w:p>
-          <w:pPr>
-            <w:pStyle w:val="31"/>
-            <w:tabs>
-              <w:tab w:val="right" w:leader="dot" w:pos="9345"/>
-            </w:tabs>
-            <w:rPr>
-              <w:rFonts w:eastAsiaTheme="minorEastAsia"/>
-              <w:noProof/>
-              <w:lang w:eastAsia="ru-RU"/>
-            </w:rPr>
-          </w:pPr>
-          <w:hyperlink w:anchor="_Toc400236181" w:history="1">
-            <w:r>
-              <w:rPr>
-                <w:rStyle w:val="a7"/>
-                <w:noProof/>
-              </w:rPr>
-              <w:t>Водный биом</w:t>
-            </w:r>
-            <w:r>
-              <w:rPr>
-                <w:noProof/>
-                <w:webHidden/>
-              </w:rPr>
-              <w:tab/>
-            </w:r>
-            <w:r>
-              <w:rPr>
-                <w:noProof/>
-                <w:webHidden/>
-              </w:rPr>
-              <w:fldChar w:fldCharType="begin"/>
-            </w:r>
-            <w:r>
-              <w:rPr>
-                <w:noProof/>
-                <w:webHidden/>
-              </w:rPr>
-              <w:instrText xml:space="preserve"> PAGEREF _Toc400236181 \h </w:instrText>
-            </w:r>
-            <w:r>
-              <w:rPr>
-                <w:noProof/>
-                <w:webHidden/>
-              </w:rPr>
-            </w:r>
-            <w:r>
-              <w:rPr>
-                <w:noProof/>
-                <w:webHidden/>
-              </w:rPr>
-              <w:fldChar w:fldCharType="separate"/>
-            </w:r>
-            <w:r>
-              <w:rPr>
-                <w:noProof/>
-                <w:webHidden/>
-              </w:rPr>
-              <w:t>8</w:t>
-            </w:r>
-            <w:r>
-              <w:rPr>
-                <w:noProof/>
-                <w:webHidden/>
-              </w:rPr>
-              <w:fldChar w:fldCharType="end"/>
-            </w:r>
-          </w:hyperlink>
-        </w:p>
-        <w:p>
-          <w:pPr>
-            <w:pStyle w:val="31"/>
-            <w:tabs>
-              <w:tab w:val="right" w:leader="dot" w:pos="9345"/>
-            </w:tabs>
-            <w:rPr>
-              <w:rFonts w:eastAsiaTheme="minorEastAsia"/>
-              <w:noProof/>
-              <w:lang w:eastAsia="ru-RU"/>
-            </w:rPr>
-          </w:pPr>
-          <w:hyperlink w:anchor="_Toc400236182" w:history="1">
-            <w:r>
-              <w:rPr>
-                <w:rStyle w:val="a7"/>
-                <w:noProof/>
-              </w:rPr>
-              <w:t>Пустыня</w:t>
-            </w:r>
-            <w:r>
-              <w:rPr>
-                <w:noProof/>
-                <w:webHidden/>
-              </w:rPr>
-              <w:tab/>
-            </w:r>
-            <w:r>
-              <w:rPr>
-                <w:noProof/>
-                <w:webHidden/>
-              </w:rPr>
-              <w:fldChar w:fldCharType="begin"/>
-            </w:r>
-            <w:r>
-              <w:rPr>
-                <w:noProof/>
-                <w:webHidden/>
-              </w:rPr>
-              <w:instrText xml:space="preserve"> PAGEREF _Toc400236182 \h </w:instrText>
-            </w:r>
-            <w:r>
-              <w:rPr>
-                <w:noProof/>
-                <w:webHidden/>
-              </w:rPr>
-            </w:r>
-            <w:r>
-              <w:rPr>
-                <w:noProof/>
-                <w:webHidden/>
-              </w:rPr>
-              <w:fldChar w:fldCharType="separate"/>
-            </w:r>
-            <w:r>
-              <w:rPr>
-                <w:noProof/>
-                <w:webHidden/>
-              </w:rPr>
-              <w:t>8</w:t>
-            </w:r>
-            <w:r>
-              <w:rPr>
-                <w:noProof/>
-                <w:webHidden/>
-              </w:rPr>
-              <w:fldChar w:fldCharType="end"/>
-            </w:r>
-          </w:hyperlink>
-        </w:p>
-        <w:p>
-          <w:pPr>
-            <w:pStyle w:val="31"/>
-            <w:tabs>
-              <w:tab w:val="right" w:leader="dot" w:pos="9345"/>
-            </w:tabs>
-            <w:rPr>
-              <w:rFonts w:eastAsiaTheme="minorEastAsia"/>
-              <w:noProof/>
-              <w:lang w:eastAsia="ru-RU"/>
-            </w:rPr>
-          </w:pPr>
-          <w:hyperlink w:anchor="_Toc400236183" w:history="1">
-            <w:r>
-              <w:rPr>
-                <w:rStyle w:val="a7"/>
-                <w:noProof/>
-              </w:rPr>
-              <w:t>Тропики</w:t>
-            </w:r>
-            <w:r>
-              <w:rPr>
-                <w:noProof/>
-                <w:webHidden/>
-              </w:rPr>
-              <w:tab/>
-            </w:r>
-            <w:r>
-              <w:rPr>
-                <w:noProof/>
-                <w:webHidden/>
-              </w:rPr>
-              <w:fldChar w:fldCharType="begin"/>
-            </w:r>
-            <w:r>
-              <w:rPr>
-                <w:noProof/>
-                <w:webHidden/>
-              </w:rPr>
-              <w:instrText xml:space="preserve"> PAGEREF _Toc400236183 \h </w:instrText>
-            </w:r>
-            <w:r>
-              <w:rPr>
-                <w:noProof/>
-                <w:webHidden/>
-              </w:rPr>
-            </w:r>
-            <w:r>
-              <w:rPr>
-                <w:noProof/>
-                <w:webHidden/>
-              </w:rPr>
-              <w:fldChar w:fldCharType="separate"/>
-            </w:r>
-            <w:r>
-              <w:rPr>
-                <w:noProof/>
-                <w:webHidden/>
-              </w:rPr>
-              <w:t>8</w:t>
-            </w:r>
-            <w:r>
-              <w:rPr>
-                <w:noProof/>
-                <w:webHidden/>
-              </w:rPr>
-              <w:fldChar w:fldCharType="end"/>
-            </w:r>
-          </w:hyperlink>
-        </w:p>
-        <w:p>
-          <w:pPr>
-            <w:pStyle w:val="31"/>
-            <w:tabs>
-              <w:tab w:val="right" w:leader="dot" w:pos="9345"/>
-            </w:tabs>
-            <w:rPr>
-              <w:rFonts w:eastAsiaTheme="minorEastAsia"/>
-              <w:noProof/>
-              <w:lang w:eastAsia="ru-RU"/>
-            </w:rPr>
-          </w:pPr>
-          <w:hyperlink w:anchor="_Toc400236184" w:history="1">
-            <w:r>
-              <w:rPr>
-                <w:rStyle w:val="a7"/>
-                <w:noProof/>
-              </w:rPr>
-              <w:t>Степи/Саванны</w:t>
-            </w:r>
-            <w:r>
-              <w:rPr>
-                <w:noProof/>
-                <w:webHidden/>
-              </w:rPr>
-              <w:tab/>
-            </w:r>
-            <w:r>
-              <w:rPr>
-                <w:noProof/>
-                <w:webHidden/>
-              </w:rPr>
-              <w:fldChar w:fldCharType="begin"/>
-            </w:r>
-            <w:r>
-              <w:rPr>
-                <w:noProof/>
-                <w:webHidden/>
-              </w:rPr>
-              <w:instrText xml:space="preserve"> PAGEREF _Toc400236184 \h </w:instrText>
-            </w:r>
-            <w:r>
-              <w:rPr>
-                <w:noProof/>
-                <w:webHidden/>
-              </w:rPr>
-            </w:r>
-            <w:r>
-              <w:rPr>
-                <w:noProof/>
-                <w:webHidden/>
-              </w:rPr>
-              <w:fldChar w:fldCharType="separate"/>
-            </w:r>
-            <w:r>
-              <w:rPr>
-                <w:noProof/>
-                <w:webHidden/>
-              </w:rPr>
-              <w:t>8</w:t>
-            </w:r>
-            <w:r>
-              <w:rPr>
-                <w:noProof/>
-                <w:webHidden/>
-              </w:rPr>
-              <w:fldChar w:fldCharType="end"/>
-            </w:r>
-          </w:hyperlink>
-        </w:p>
-        <w:p>
-          <w:pPr>
-            <w:pStyle w:val="31"/>
-            <w:tabs>
-              <w:tab w:val="right" w:leader="dot" w:pos="9345"/>
-            </w:tabs>
-            <w:rPr>
-              <w:rFonts w:eastAsiaTheme="minorEastAsia"/>
-              <w:noProof/>
-              <w:lang w:eastAsia="ru-RU"/>
-            </w:rPr>
-          </w:pPr>
-          <w:hyperlink w:anchor="_Toc400236185" w:history="1">
-            <w:r>
-              <w:rPr>
-                <w:rStyle w:val="a7"/>
-                <w:noProof/>
-              </w:rPr>
-              <w:t>Умеренный климат</w:t>
-            </w:r>
-            <w:r>
-              <w:rPr>
-                <w:noProof/>
-                <w:webHidden/>
-              </w:rPr>
-              <w:tab/>
-            </w:r>
-            <w:r>
-              <w:rPr>
-                <w:noProof/>
-                <w:webHidden/>
-              </w:rPr>
-              <w:fldChar w:fldCharType="begin"/>
-            </w:r>
-            <w:r>
-              <w:rPr>
-                <w:noProof/>
-                <w:webHidden/>
-              </w:rPr>
-              <w:instrText xml:space="preserve"> PAGEREF _Toc400236185 \h </w:instrText>
-            </w:r>
-            <w:r>
-              <w:rPr>
-                <w:noProof/>
-                <w:webHidden/>
-              </w:rPr>
-            </w:r>
-            <w:r>
-              <w:rPr>
-                <w:noProof/>
-                <w:webHidden/>
-              </w:rPr>
-              <w:fldChar w:fldCharType="separate"/>
-            </w:r>
-            <w:r>
-              <w:rPr>
-                <w:noProof/>
-                <w:webHidden/>
-              </w:rPr>
-              <w:t>9</w:t>
-            </w:r>
-            <w:r>
-              <w:rPr>
-                <w:noProof/>
-                <w:webHidden/>
-              </w:rPr>
-              <w:fldChar w:fldCharType="end"/>
-            </w:r>
-          </w:hyperlink>
-        </w:p>
-        <w:p>
-          <w:pPr>
-            <w:pStyle w:val="31"/>
-            <w:tabs>
-              <w:tab w:val="right" w:leader="dot" w:pos="9345"/>
-            </w:tabs>
-            <w:rPr>
-              <w:rFonts w:eastAsiaTheme="minorEastAsia"/>
-              <w:noProof/>
-              <w:lang w:eastAsia="ru-RU"/>
-            </w:rPr>
-          </w:pPr>
-          <w:hyperlink w:anchor="_Toc400236186" w:history="1">
-            <w:r>
-              <w:rPr>
-                <w:rStyle w:val="a7"/>
-                <w:noProof/>
-              </w:rPr>
-              <w:t>Тундра</w:t>
-            </w:r>
-            <w:r>
-              <w:rPr>
-                <w:noProof/>
-                <w:webHidden/>
-              </w:rPr>
-              <w:tab/>
-            </w:r>
-            <w:r>
-              <w:rPr>
-                <w:noProof/>
-                <w:webHidden/>
-              </w:rPr>
-              <w:fldChar w:fldCharType="begin"/>
-            </w:r>
-            <w:r>
-              <w:rPr>
-                <w:noProof/>
-                <w:webHidden/>
-              </w:rPr>
-              <w:instrText xml:space="preserve"> PAGEREF _Toc400236186 \h </w:instrText>
-            </w:r>
-            <w:r>
-              <w:rPr>
-                <w:noProof/>
-                <w:webHidden/>
-              </w:rPr>
-            </w:r>
-            <w:r>
-              <w:rPr>
-                <w:noProof/>
-                <w:webHidden/>
-              </w:rPr>
-              <w:fldChar w:fldCharType="separate"/>
-            </w:r>
-            <w:r>
-              <w:rPr>
-                <w:noProof/>
-                <w:webHidden/>
-              </w:rPr>
-              <w:t>9</w:t>
-            </w:r>
-            <w:r>
-              <w:rPr>
-                <w:noProof/>
-                <w:webHidden/>
-              </w:rPr>
-              <w:fldChar w:fldCharType="end"/>
-            </w:r>
-          </w:hyperlink>
-        </w:p>
-        <w:p>
-          <w:pPr>
-            <w:pStyle w:val="31"/>
-            <w:tabs>
-              <w:tab w:val="right" w:leader="dot" w:pos="9345"/>
-            </w:tabs>
-            <w:rPr>
-              <w:rFonts w:eastAsiaTheme="minorEastAsia"/>
-              <w:noProof/>
-              <w:lang w:eastAsia="ru-RU"/>
-            </w:rPr>
-          </w:pPr>
-          <w:hyperlink w:anchor="_Toc400236187" w:history="1">
-            <w:r>
-              <w:rPr>
-                <w:rStyle w:val="a7"/>
-                <w:noProof/>
-              </w:rPr>
-              <w:t>Тайга</w:t>
-            </w:r>
-            <w:r>
-              <w:rPr>
-                <w:noProof/>
-                <w:webHidden/>
-              </w:rPr>
-              <w:tab/>
-            </w:r>
-            <w:r>
-              <w:rPr>
-                <w:noProof/>
-                <w:webHidden/>
-              </w:rPr>
-              <w:fldChar w:fldCharType="begin"/>
-            </w:r>
-            <w:r>
-              <w:rPr>
-                <w:noProof/>
-                <w:webHidden/>
-              </w:rPr>
-              <w:instrText xml:space="preserve"> PAGEREF _Toc400236187 \h </w:instrText>
-            </w:r>
-            <w:r>
-              <w:rPr>
-                <w:noProof/>
-                <w:webHidden/>
-              </w:rPr>
-            </w:r>
-            <w:r>
-              <w:rPr>
-                <w:noProof/>
-                <w:webHidden/>
-              </w:rPr>
-              <w:fldChar w:fldCharType="separate"/>
-            </w:r>
-            <w:r>
-              <w:rPr>
-                <w:noProof/>
-                <w:webHidden/>
-              </w:rPr>
-              <w:t>9</w:t>
-            </w:r>
-            <w:r>
-              <w:rPr>
-                <w:noProof/>
-                <w:webHidden/>
-              </w:rPr>
-              <w:fldChar w:fldCharType="end"/>
-            </w:r>
-          </w:hyperlink>
-        </w:p>
-        <w:p>
-          <w:pPr>
-            <w:pStyle w:val="31"/>
-            <w:tabs>
-              <w:tab w:val="right" w:leader="dot" w:pos="9345"/>
-            </w:tabs>
-            <w:rPr>
-              <w:rFonts w:eastAsiaTheme="minorEastAsia"/>
-              <w:noProof/>
-              <w:lang w:eastAsia="ru-RU"/>
-            </w:rPr>
-          </w:pPr>
-          <w:hyperlink w:anchor="_Toc400236188" w:history="1">
-            <w:r>
-              <w:rPr>
-                <w:rStyle w:val="a7"/>
-                <w:noProof/>
-              </w:rPr>
-              <w:t>Льды (горы)</w:t>
-            </w:r>
-            <w:r>
-              <w:rPr>
-                <w:noProof/>
-                <w:webHidden/>
-              </w:rPr>
-              <w:tab/>
-            </w:r>
-            <w:r>
-              <w:rPr>
-                <w:noProof/>
-                <w:webHidden/>
-              </w:rPr>
-              <w:fldChar w:fldCharType="begin"/>
-            </w:r>
-            <w:r>
-              <w:rPr>
-                <w:noProof/>
-                <w:webHidden/>
-              </w:rPr>
-              <w:instrText xml:space="preserve"> PAGEREF _Toc400236188 \h </w:instrText>
-            </w:r>
-            <w:r>
-              <w:rPr>
-                <w:noProof/>
-                <w:webHidden/>
-              </w:rPr>
-            </w:r>
-            <w:r>
-              <w:rPr>
-                <w:noProof/>
-                <w:webHidden/>
-              </w:rPr>
-              <w:fldChar w:fldCharType="separate"/>
-            </w:r>
-            <w:r>
-              <w:rPr>
-                <w:noProof/>
-                <w:webHidden/>
-              </w:rPr>
-              <w:t>9</w:t>
+              <w:t>10</w:t>
             </w:r>
             <w:r>
               <w:rPr>
@@ -2332,56 +2332,59 @@
         </w:rPr>
         <w:br w:type="page"/>
       </w:r>
-      <w:bookmarkStart w:id="0" w:name="_GoBack"/>
-      <w:bookmarkEnd w:id="0"/>
     </w:p>
     <w:p>
       <w:pPr>
         <w:pStyle w:val="1"/>
       </w:pPr>
-      <w:bookmarkStart w:id="1" w:name="_Toc400236158"/>
+      <w:bookmarkStart w:id="0" w:name="_Toc402012793"/>
       <w:r>
         <w:lastRenderedPageBreak/>
         <w:t>Основная концепция</w:t>
       </w:r>
+      <w:bookmarkEnd w:id="0"/>
+    </w:p>
+    <w:p>
+      <w:pPr>
+        <w:jc w:val="both"/>
+      </w:pPr>
+      <w:r>
+        <w:t>Игрок находится на острове в одиночестве, основная цель игрока: не дать умереть перс</w:t>
+      </w:r>
+      <w:r>
+        <w:t>о</w:t>
+      </w:r>
+      <w:r>
+        <w:t>нажу</w:t>
+      </w:r>
+      <w:r>
+        <w:t xml:space="preserve"> от внешних условий</w:t>
+      </w:r>
+      <w:r>
+        <w:t>, а также продвинуться по сюжету</w:t>
+      </w:r>
+      <w:r>
+        <w:t>, раскрыв то, что произошло с ним</w:t>
+      </w:r>
+      <w:r>
+        <w:t>.</w:t>
+      </w:r>
+    </w:p>
+    <w:p>
+      <w:pPr>
+        <w:pStyle w:val="3"/>
+      </w:pPr>
+      <w:bookmarkStart w:id="1" w:name="_Toc402012794"/>
+      <w:r>
+        <w:t>Критика</w:t>
+      </w:r>
       <w:bookmarkEnd w:id="1"/>
-    </w:p>
-    <w:p>
-      <w:pPr>
-        <w:jc w:val="both"/>
-      </w:pPr>
-      <w:r>
-        <w:t>Игрок находится на острове в одиночестве, основная цель игрока: не дать умереть персонажу</w:t>
-      </w:r>
-      <w:r>
-        <w:t xml:space="preserve"> от внешних условий</w:t>
-      </w:r>
-      <w:r>
-        <w:t>, а также продвинуться по сюжету</w:t>
-      </w:r>
-      <w:r>
-        <w:t>, раскрыв то, что произошло с ним</w:t>
-      </w:r>
-      <w:r>
-        <w:t>.</w:t>
-      </w:r>
-    </w:p>
-    <w:p>
-      <w:pPr>
-        <w:pStyle w:val="3"/>
-      </w:pPr>
-      <w:bookmarkStart w:id="2" w:name="_Toc400236159"/>
-      <w:r>
-        <w:t>Критика</w:t>
-      </w:r>
-      <w:bookmarkEnd w:id="2"/>
     </w:p>
     <w:p>
       <w:pPr>
         <w:pStyle w:val="4"/>
         <w:rPr>
           <w:rStyle w:val="af5"/>
-          <w:lang w:val="en-US"/>
         </w:rPr>
       </w:pPr>
       <w:r>
@@ -2404,7 +2407,13 @@
       </w:r>
       <w:proofErr w:type="spellEnd"/>
       <w:r>
-        <w:t>. Кубический стиль позволить заинтер</w:t>
+        <w:t>. Кубический стиль позволить з</w:t>
+      </w:r>
+      <w:r>
+        <w:t>а</w:t>
+      </w:r>
+      <w:r>
+        <w:t>интер</w:t>
       </w:r>
       <w:r>
         <w:t>е</w:t>
@@ -2480,7 +2489,13 @@
     </w:p>
     <w:p>
       <w:r>
-        <w:t>Игра станет успешной в случае реализации задуманных вещей, а также в случае учета отзывов и</w:t>
+        <w:t>Игра станет успешной в случае реализации задуманных вещей, а также в случае учета о</w:t>
+      </w:r>
+      <w:r>
+        <w:t>т</w:t>
+      </w:r>
+      <w:r>
+        <w:t>зывов и</w:t>
       </w:r>
       <w:r>
         <w:t>г</w:t>
@@ -2508,13 +2523,13 @@
         <w:t>Игра провалится в случае невозможности реализации каких-либо игровых возможностей</w:t>
       </w:r>
       <w:r>
-        <w:t>. Это м</w:t>
-      </w:r>
-      <w:r>
-        <w:t>о</w:t>
-      </w:r>
-      <w:r>
-        <w:t>жет произойти из-за нехватки ресурсов, либо из-за неверно выбранной методологии разработки.</w:t>
+        <w:t>. Это может произойти из-за нехватки ресурсов, либо из-за неверно выбранной методологии ра</w:t>
+      </w:r>
+      <w:r>
+        <w:t>з</w:t>
+      </w:r>
+      <w:r>
+        <w:t>работки.</w:t>
       </w:r>
     </w:p>
     <w:p>
@@ -2538,13 +2553,7 @@
       </w:r>
       <w:proofErr w:type="spellEnd"/>
       <w:r>
-        <w:t xml:space="preserve"> моделирует примерно похожую систему выживания. Эта игра б</w:t>
-      </w:r>
-      <w:r>
-        <w:t>у</w:t>
-      </w:r>
-      <w:r>
-        <w:t xml:space="preserve">дет смесью: </w:t>
+        <w:t xml:space="preserve"> моделирует примерно похожую систему выживания. Эта игра будет смесью: </w:t>
       </w:r>
       <w:proofErr w:type="spellStart"/>
       <w:r>
@@ -2585,7 +2594,13 @@
         <w:t xml:space="preserve"> (</w:t>
       </w:r>
       <w:r>
-        <w:t>система выживания).</w:t>
+        <w:t>система выжив</w:t>
+      </w:r>
+      <w:r>
+        <w:t>а</w:t>
+      </w:r>
+      <w:r>
+        <w:t>ния).</w:t>
       </w:r>
       <w:r>
         <w:br w:type="page"/>
@@ -2595,12 +2610,12 @@
       <w:pPr>
         <w:pStyle w:val="1"/>
       </w:pPr>
-      <w:bookmarkStart w:id="3" w:name="_Toc400236160"/>
+      <w:bookmarkStart w:id="2" w:name="_Toc402012795"/>
       <w:r>
         <w:lastRenderedPageBreak/>
         <w:t>Игровой процесс</w:t>
       </w:r>
-      <w:bookmarkEnd w:id="3"/>
+      <w:bookmarkEnd w:id="2"/>
     </w:p>
     <w:p>
       <w:r>
@@ -2695,380 +2710,171 @@
     <w:p>
       <w:pPr>
         <w:pStyle w:val="2"/>
+      </w:pPr>
+      <w:bookmarkStart w:id="3" w:name="_Toc402012796"/>
+      <w:r>
+        <w:t>Основные занятия игрока</w:t>
+      </w:r>
+      <w:bookmarkEnd w:id="3"/>
+    </w:p>
+    <w:p>
+      <w:pPr>
         <w:jc w:val="both"/>
       </w:pPr>
-      <w:bookmarkStart w:id="4" w:name="_Toc400236161"/>
-      <w:r>
-        <w:t>Сюжет</w:t>
+      <w:r>
+        <w:t xml:space="preserve">К основным занятиям игрока, в </w:t>
+      </w:r>
+      <w:r>
+        <w:t>первую очередь относ</w:t>
+      </w:r>
+      <w:r>
+        <w:t>я</w:t>
+      </w:r>
+      <w:r>
+        <w:t>тся</w:t>
+      </w:r>
+      <w:r>
+        <w:t xml:space="preserve"> выживание</w:t>
+      </w:r>
+      <w:r>
+        <w:t xml:space="preserve"> и исследование ос</w:t>
+      </w:r>
+      <w:r>
+        <w:t>т</w:t>
+      </w:r>
+      <w:r>
+        <w:t>ровов.</w:t>
+      </w:r>
+    </w:p>
+    <w:p>
+      <w:pPr>
+        <w:pStyle w:val="3"/>
+      </w:pPr>
+      <w:bookmarkStart w:id="4" w:name="_Toc402012797"/>
+      <w:r>
+        <w:t>Выживание</w:t>
       </w:r>
       <w:bookmarkEnd w:id="4"/>
     </w:p>
     <w:p>
       <w:pPr>
+        <w:pStyle w:val="3"/>
+      </w:pPr>
+      <w:bookmarkStart w:id="5" w:name="_Toc402012798"/>
+      <w:r>
+        <w:t>Исследование</w:t>
+      </w:r>
+      <w:bookmarkEnd w:id="5"/>
+    </w:p>
+    <w:p>
+      <w:pPr>
         <w:jc w:val="both"/>
       </w:pPr>
       <w:r>
-        <w:t>Планета была значительно изменена некими существами из космоса. Они имеют значительно б</w:t>
+        <w:t xml:space="preserve">Игроку </w:t>
+      </w:r>
+      <w:r>
+        <w:t>должен быть заинтересован в исследовании</w:t>
+      </w:r>
+      <w:r>
+        <w:t xml:space="preserve"> новых территорий</w:t>
+      </w:r>
+      <w:r>
+        <w:t xml:space="preserve"> – этого можно д</w:t>
       </w:r>
       <w:r>
         <w:t>о</w:t>
       </w:r>
       <w:r>
-        <w:t>лее развитые технологии, что и позволило им осуществить задуманное без труда.</w:t>
-      </w:r>
+        <w:t>стичь, е</w:t>
+      </w:r>
+      <w:r>
+        <w:t>с</w:t>
+      </w:r>
+      <w:r>
+        <w:t>ли сгенерировать множество разнообразного контента на разных биомах/зонах. Притом, что контент должен быть достаточно</w:t>
+      </w:r>
+      <w:r>
+        <w:t xml:space="preserve"> </w:t>
+      </w:r>
+      <w:bookmarkStart w:id="6" w:name="_GoBack"/>
+      <w:bookmarkEnd w:id="6"/>
+      <w:r>
+        <w:t xml:space="preserve"> уникальным. Это заставит игрока искать новые и новые те</w:t>
+      </w:r>
+      <w:r>
+        <w:t>р</w:t>
+      </w:r>
+      <w:r>
+        <w:t>ритории, чтобы заселиться там и заниматься ремеслом. Как вариант – снежный биом высоко в горах с</w:t>
+      </w:r>
+      <w:r>
+        <w:t>о</w:t>
+      </w:r>
+      <w:r>
+        <w:t xml:space="preserve">держит некоторые ягоды, которые будут излечивать от множества опасных болезней, но ягоды редкие, а в снегах очень холодно – долго не </w:t>
+      </w:r>
+      <w:r>
+        <w:t>поковыряешься</w:t>
+      </w:r>
+      <w:r>
+        <w:t>.</w:t>
+      </w:r>
+      <w:r>
+        <w:t xml:space="preserve"> Однако нельзя делать так, чтобы игрок мог выживать лишь за счет других вещей в других биомах, биомы должны быть ун</w:t>
+      </w:r>
+      <w:r>
+        <w:t>и</w:t>
+      </w:r>
+      <w:r>
+        <w:t>кальны</w:t>
+      </w:r>
+      <w:r>
+        <w:t>, но должны различаться по сложности жизни в них, очевидно, что без хорошей подготовки выжить в суровых снегах центра острова будет почти нереально, в отличие от спокойного и мягк</w:t>
+      </w:r>
+      <w:r>
+        <w:t>о</w:t>
+      </w:r>
+      <w:r>
+        <w:t>го климата побережья</w:t>
+      </w:r>
+      <w:r>
+        <w:t>. Подробное описание биомов смотреть в другой главе.</w:t>
+      </w:r>
+    </w:p>
+    <w:p>
+      <w:pPr>
+        <w:pStyle w:val="2"/>
+      </w:pPr>
+      <w:bookmarkStart w:id="7" w:name="_Toc402012799"/>
+      <w:r>
+        <w:t>Предметы</w:t>
+      </w:r>
+      <w:bookmarkEnd w:id="7"/>
     </w:p>
     <w:p>
       <w:pPr>
         <w:jc w:val="both"/>
       </w:pPr>
       <w:r>
-        <w:t xml:space="preserve">Планета была изменена таким образом, что теперь представляет собой набор островов, хаотично разбросанных по планете. Каждый остров характеризуется своими </w:t>
-      </w:r>
-      <w:r>
-        <w:t>климатическими условиями, флорой и фауной.</w:t>
-      </w:r>
-    </w:p>
-    <w:p>
-      <w:pPr>
-        <w:jc w:val="both"/>
-      </w:pPr>
-      <w:r>
-        <w:t>Инопланетяне построили на одном из полюсов свою базу, и, предположительно, наблюдают за выжившими представителями человечества оттуда.</w:t>
-      </w:r>
-    </w:p>
-    <w:p>
-      <w:pPr>
-        <w:jc w:val="both"/>
-      </w:pPr>
-      <w:r>
-        <w:t>Каждый остров снабжен порталом для быстрого перемещения между ними.</w:t>
-      </w:r>
-      <w:r>
-        <w:t xml:space="preserve"> Подробное описание порталов чуть ниже. Порталы островов связаны в цепь, но на начальных этапах, главный герой не может определить достаточно точно, куда происходит телепортация. </w:t>
-      </w:r>
-    </w:p>
-    <w:p>
-      <w:pPr>
-        <w:jc w:val="both"/>
-      </w:pPr>
-      <w:r>
-        <w:t>Чуть позже, освоившись, игрок найдет на одном из островов старый локатор, который пережил катастрофу, и, починив его, сможет определить, что на полюсе существует некоторая аномалия, а также получит карту некоторых порталов на планете.</w:t>
-      </w:r>
-    </w:p>
-    <w:p>
-      <w:pPr>
-        <w:jc w:val="both"/>
-      </w:pPr>
-      <w:r>
-        <w:t>По мере продвижения игрока на север, условия окружающей среды будут становиться всё сло</w:t>
-      </w:r>
-      <w:r>
-        <w:t>ж</w:t>
-      </w:r>
-      <w:r>
-        <w:t>нее и сложнее, что постепенно будет приводить к нарастанию сложности. Если игрок будет пог</w:t>
+        <w:t>Этот подраздел стоит разделить на несколько, т.к. предметов будет достаточно много и все оп</w:t>
       </w:r>
       <w:r>
         <w:t>и</w:t>
       </w:r>
       <w:r>
-        <w:t>бать, то он будет возрождаться на случайном острове, на планете.</w:t>
-      </w:r>
-    </w:p>
-    <w:p>
-      <w:pPr>
-        <w:jc w:val="both"/>
-      </w:pPr>
-      <w:r>
-        <w:t>На ближайших к полюсу островах, тип порталов изменится. Порталы будут работать за счет нек</w:t>
-      </w:r>
-      <w:r>
-        <w:t>о</w:t>
-      </w:r>
-      <w:r>
-        <w:t>торых кристаллов, которые имеются у пришельцев. Первый из таких кристаллов будет найден у одного из погибших на разведке пришельца. В связи с тем, что кристаллы будут добываться зн</w:t>
-      </w:r>
-      <w:r>
-        <w:t>а</w:t>
-      </w:r>
-      <w:r>
-        <w:t>чительно сложнее, из-за неизвестных доселе технологий, то продвижение игрока на полюс з</w:t>
-      </w:r>
-      <w:r>
-        <w:t>а</w:t>
-      </w:r>
-      <w:r>
-        <w:t>медлится.</w:t>
-      </w:r>
-    </w:p>
-    <w:p>
-      <w:pPr>
-        <w:jc w:val="both"/>
-      </w:pPr>
-      <w:r>
-        <w:t>Ближе к концу игры, игрок обнаружит базу пришельцев на самом полюсе планеты.</w:t>
-      </w:r>
-      <w:r>
-        <w:t xml:space="preserve"> Чтобы попасть на неё, нужно совершить последний прыжок, через один из порталов, расположенных на самых северных островах. </w:t>
-      </w:r>
-      <w:r>
-        <w:t>Для совершения прыжка требуется собрать большое количество ресурсов и получить ДНК пришельца.</w:t>
-      </w:r>
-    </w:p>
-    <w:p>
-      <w:pPr>
-        <w:jc w:val="both"/>
-      </w:pPr>
-      <w:r>
-        <w:t xml:space="preserve">В финале игры, игроку предстоит разобраться с тем, что происходит на базе. </w:t>
-      </w:r>
-      <w:r>
-        <w:t>[</w:t>
-      </w:r>
-      <w:r>
-        <w:rPr>
-          <w:color w:val="FF0000"/>
-        </w:rPr>
-        <w:t>Раздел не завершен</w:t>
-      </w:r>
-      <w:r>
-        <w:t>]</w:t>
-      </w:r>
-    </w:p>
-    <w:p>
-      <w:pPr>
-        <w:pStyle w:val="2"/>
-      </w:pPr>
-      <w:bookmarkStart w:id="5" w:name="_Toc400236162"/>
-      <w:r>
-        <w:lastRenderedPageBreak/>
-        <w:t>Начало игры</w:t>
-      </w:r>
-      <w:bookmarkEnd w:id="5"/>
-    </w:p>
-    <w:p>
-      <w:pPr>
-        <w:jc w:val="both"/>
-      </w:pPr>
-      <w:r>
-        <w:t>Игра начинается с того, что игрок просыпается, либо к нему возвращается сознание после некот</w:t>
-      </w:r>
-      <w:r>
-        <w:t>о</w:t>
-      </w:r>
-      <w:r>
-        <w:t>рого события. Вокруг ни души, но понятн</w:t>
-      </w:r>
-      <w:r>
-        <w:t>о, что игрок где-то на острове (очнулся на берегу, напр</w:t>
-      </w:r>
-      <w:r>
-        <w:t>и</w:t>
-      </w:r>
-      <w:r>
-        <w:t>мер)</w:t>
-      </w:r>
-      <w:r>
-        <w:t xml:space="preserve">. </w:t>
-      </w:r>
-    </w:p>
-    <w:p>
-      <w:pPr>
-        <w:jc w:val="both"/>
-      </w:pPr>
-      <w:r>
-        <w:t>На первых этапах игры необходимо обеспечить личную безопасность, в связи с дикими животн</w:t>
-      </w:r>
-      <w:r>
-        <w:t>ы</w:t>
-      </w:r>
-      <w:r>
-        <w:t>ми, температурным режимом, а также с инфекциями, которые можно встретить на этом острове. Необходимо сделать простейшие инструменты и оружие, добыть некоторые вещества для оде</w:t>
-      </w:r>
-      <w:r>
-        <w:t>ж</w:t>
-      </w:r>
-      <w:r>
-        <w:t>ды, чтобы можно было продержаться больше, чем пару ночей. После этого надо найти источник</w:t>
-      </w:r>
-      <w:r>
-        <w:t xml:space="preserve"> пресной воды, и источник пищи</w:t>
-      </w:r>
-      <w:r>
-        <w:t>.</w:t>
-      </w:r>
-      <w:r>
-        <w:t xml:space="preserve"> </w:t>
-      </w:r>
-    </w:p>
-    <w:p>
-      <w:pPr>
-        <w:jc w:val="both"/>
-      </w:pPr>
-      <w:r>
-        <w:t>А уже, после того, как выживание в течение длительного времени будет обеспечено, необходимо переходить к постройке жилища и далее – к исследованию острова и многообразного контента игры.</w:t>
+        <w:t>сать будет очень проблематично без нормальной классификации.</w:t>
       </w:r>
     </w:p>
     <w:p>
       <w:pPr>
         <w:pStyle w:val="3"/>
       </w:pPr>
-      <w:bookmarkStart w:id="6" w:name="_Toc400236163"/>
-      <w:r>
-        <w:t>Остров необитаем?</w:t>
-      </w:r>
-      <w:bookmarkEnd w:id="6"/>
-    </w:p>
-    <w:p>
-      <w:pPr>
-        <w:jc w:val="both"/>
-      </w:pPr>
-      <w:r>
-        <w:t>Да, как и все последующие острова.</w:t>
-      </w:r>
-    </w:p>
-    <w:p>
-      <w:pPr>
-        <w:pStyle w:val="2"/>
-      </w:pPr>
-      <w:bookmarkStart w:id="7" w:name="_Toc400236164"/>
-      <w:r>
-        <w:t>Основные занятия игрока</w:t>
-      </w:r>
-      <w:bookmarkEnd w:id="7"/>
-    </w:p>
-    <w:p>
-      <w:pPr>
-        <w:jc w:val="both"/>
-      </w:pPr>
-      <w:r>
-        <w:t xml:space="preserve">К основным занятиям игрока, в </w:t>
-      </w:r>
-      <w:r>
-        <w:t>первую очередь относ</w:t>
-      </w:r>
-      <w:r>
-        <w:t>я</w:t>
-      </w:r>
-      <w:r>
-        <w:t>тся</w:t>
-      </w:r>
-      <w:r>
-        <w:t xml:space="preserve"> выживание</w:t>
-      </w:r>
-      <w:r>
-        <w:t xml:space="preserve"> и исследование островов.</w:t>
-      </w:r>
-    </w:p>
-    <w:p>
-      <w:pPr>
-        <w:pStyle w:val="3"/>
-      </w:pPr>
-      <w:bookmarkStart w:id="8" w:name="_Toc400236165"/>
-      <w:r>
-        <w:t>Выживание</w:t>
+      <w:bookmarkStart w:id="8" w:name="_Toc402012800"/>
+      <w:r>
+        <w:t>Оружие</w:t>
       </w:r>
       <w:bookmarkEnd w:id="8"/>
-    </w:p>
-    <w:p>
-      <w:pPr>
-        <w:pStyle w:val="3"/>
-      </w:pPr>
-      <w:bookmarkStart w:id="9" w:name="_Toc400236166"/>
-      <w:r>
-        <w:t>Исследование</w:t>
-      </w:r>
-      <w:bookmarkEnd w:id="9"/>
-    </w:p>
-    <w:p>
-      <w:pPr>
-        <w:jc w:val="both"/>
-      </w:pPr>
-      <w:r>
-        <w:t xml:space="preserve">Игроку </w:t>
-      </w:r>
-      <w:r>
-        <w:t>должен быть заинтересован в исследовании</w:t>
-      </w:r>
-      <w:r>
-        <w:t xml:space="preserve"> новых территорий</w:t>
-      </w:r>
-      <w:r>
-        <w:t xml:space="preserve"> – этого можно достичь, е</w:t>
-      </w:r>
-      <w:r>
-        <w:t>с</w:t>
-      </w:r>
-      <w:r>
-        <w:t>ли сгенерировать множество разнообразного контента на разных биомах/зонах. Притом, что ко</w:t>
-      </w:r>
-      <w:r>
-        <w:t>н</w:t>
-      </w:r>
-      <w:r>
-        <w:t>тент должен быть достаточно уникальным. Это заставит игрока искать новые и новые территории, чтобы заселиться там и заниматься ремеслом. Как вариант – снежный биом высоко в горах с</w:t>
-      </w:r>
-      <w:r>
-        <w:t>о</w:t>
-      </w:r>
-      <w:r>
-        <w:t xml:space="preserve">держит некоторые ягоды, которые будут излечивать от множества опасных болезней, но ягоды редкие, а в снегах очень холодно – долго не </w:t>
-      </w:r>
-      <w:r>
-        <w:t>поковыряешься</w:t>
-      </w:r>
-      <w:r>
-        <w:t>.</w:t>
-      </w:r>
-      <w:r>
-        <w:t xml:space="preserve"> Однако нельзя делать так, чтобы и</w:t>
-      </w:r>
-      <w:r>
-        <w:t>г</w:t>
-      </w:r>
-      <w:r>
-        <w:t>рок мог выживать лишь за счет других вещей в других биомах, биомы должны быть уникальны</w:t>
-      </w:r>
-      <w:r>
-        <w:t>, но должны различаться по сложности жизни в них, очевидно, что без хорошей подготовки выжить в суровых снегах центра острова будет почти нереально, в отличие от спокойного и мягкого климата побережья</w:t>
-      </w:r>
-      <w:r>
-        <w:t>. Подробное описание биомов смотреть в другой главе.</w:t>
-      </w:r>
-    </w:p>
-    <w:p>
-      <w:pPr>
-        <w:pStyle w:val="2"/>
-      </w:pPr>
-      <w:bookmarkStart w:id="10" w:name="_Toc400236167"/>
-      <w:r>
-        <w:t>Предметы</w:t>
-      </w:r>
-      <w:bookmarkEnd w:id="10"/>
-    </w:p>
-    <w:p>
-      <w:pPr>
-        <w:jc w:val="both"/>
-      </w:pPr>
-      <w:r>
-        <w:t>Этот подраздел стоит разделить на несколько, т.к. предметов будет достаточно много и все оп</w:t>
-      </w:r>
-      <w:r>
-        <w:t>и</w:t>
-      </w:r>
-      <w:r>
-        <w:t>сать будет очень проблематично без нормальной классификации.</w:t>
-      </w:r>
-    </w:p>
-    <w:p>
-      <w:pPr>
-        <w:pStyle w:val="3"/>
-      </w:pPr>
-      <w:bookmarkStart w:id="11" w:name="_Toc400236168"/>
-      <w:r>
-        <w:t>Оружие</w:t>
-      </w:r>
-      <w:bookmarkEnd w:id="11"/>
     </w:p>
     <w:p>
       <w:pPr>
@@ -3142,7 +2948,6 @@
         <w:jc w:val="both"/>
       </w:pPr>
       <w:r>
-        <w:lastRenderedPageBreak/>
         <w:t>Л</w:t>
       </w:r>
       <w:r>
@@ -3159,11 +2964,11 @@
       <w:pPr>
         <w:pStyle w:val="3"/>
       </w:pPr>
-      <w:bookmarkStart w:id="12" w:name="_Toc400236169"/>
+      <w:bookmarkStart w:id="9" w:name="_Toc402012801"/>
       <w:r>
         <w:t>Инструменты</w:t>
       </w:r>
-      <w:bookmarkEnd w:id="12"/>
+      <w:bookmarkEnd w:id="9"/>
     </w:p>
     <w:p>
       <w:pPr>
@@ -3186,6 +2991,7 @@
         <w:jc w:val="both"/>
       </w:pPr>
       <w:r>
+        <w:lastRenderedPageBreak/>
         <w:t>Кирка – добыча минералов</w:t>
       </w:r>
     </w:p>
@@ -3245,11 +3051,11 @@
       <w:pPr>
         <w:pStyle w:val="3"/>
       </w:pPr>
-      <w:bookmarkStart w:id="13" w:name="_Toc400236170"/>
+      <w:bookmarkStart w:id="10" w:name="_Toc402012802"/>
       <w:r>
         <w:t>Еда</w:t>
       </w:r>
-      <w:bookmarkEnd w:id="13"/>
+      <w:bookmarkEnd w:id="10"/>
     </w:p>
     <w:p>
       <w:r>
@@ -3308,143 +3114,170 @@
       <w:pPr>
         <w:pStyle w:val="3"/>
       </w:pPr>
-      <w:bookmarkStart w:id="14" w:name="_Toc400236171"/>
+      <w:bookmarkStart w:id="11" w:name="_Toc402012803"/>
       <w:r>
         <w:t>Части структур</w:t>
       </w:r>
+      <w:bookmarkEnd w:id="11"/>
+    </w:p>
+    <w:p>
+      <w:r>
+        <w:t>Заборы, всякие палки, перекладины, палатки и прочее.</w:t>
+      </w:r>
+    </w:p>
+    <w:p>
+      <w:pPr>
+        <w:pStyle w:val="3"/>
+      </w:pPr>
+      <w:bookmarkStart w:id="12" w:name="_Toc402012804"/>
+      <w:r>
+        <w:t>Расходные материалы</w:t>
+      </w:r>
+      <w:bookmarkEnd w:id="12"/>
+    </w:p>
+    <w:p>
+      <w:pPr>
+        <w:jc w:val="both"/>
+      </w:pPr>
+      <w:r>
+        <w:t>Те материалы, которые можно использовать в производстве более высоких по уровню предметов. Например, кости и перья для стрел. Некоторые предметы будут неявно расходными материалами для других, еще более высокоуровневых предметов. Стрелы образуют колчаны, например. Сд</w:t>
+      </w:r>
+      <w:r>
+        <w:t>е</w:t>
+      </w:r>
+      <w:r>
+        <w:t>ланные зелья можно использовать для приготовления отравленных стрел.</w:t>
+      </w:r>
+    </w:p>
+    <w:p>
+      <w:pPr>
+        <w:pStyle w:val="2"/>
+      </w:pPr>
+      <w:bookmarkStart w:id="13" w:name="_Toc402012805"/>
+      <w:r>
+        <w:t>Система выживания</w:t>
+      </w:r>
+      <w:bookmarkEnd w:id="13"/>
+    </w:p>
+    <w:p>
+      <w:pPr>
+        <w:jc w:val="both"/>
+      </w:pPr>
+      <w:r>
+        <w:t>Предполагается моделирование важных параметров для выживания – голод, жажда, те</w:t>
+      </w:r>
+      <w:r>
+        <w:t>м</w:t>
+      </w:r>
+      <w:r>
+        <w:t>пература и, возможно, некоторые дополнительные, которые могут повлиять на выживание (вес и т.д.). Определенно будут болезни</w:t>
+      </w:r>
+      <w:r>
+        <w:t xml:space="preserve"> и тра</w:t>
+      </w:r>
+      <w:r>
+        <w:t>в</w:t>
+      </w:r>
+      <w:r>
+        <w:t>мы</w:t>
+      </w:r>
+      <w:r>
+        <w:t xml:space="preserve">, снижающие характеристики, вплоть  до </w:t>
+      </w:r>
+      <w:proofErr w:type="gramStart"/>
+      <w:r>
+        <w:t>смертельных</w:t>
+      </w:r>
+      <w:proofErr w:type="gramEnd"/>
+      <w:r>
+        <w:t>.</w:t>
+      </w:r>
+    </w:p>
+    <w:p>
+      <w:pPr>
+        <w:pStyle w:val="3"/>
+      </w:pPr>
+      <w:bookmarkStart w:id="14" w:name="_Toc402012806"/>
+      <w:r>
+        <w:t>Система повреждений</w:t>
+      </w:r>
       <w:bookmarkEnd w:id="14"/>
     </w:p>
     <w:p>
-      <w:r>
-        <w:t>Заборы, всякие палки, перекладины, палатки и прочее.</w:t>
-      </w:r>
-    </w:p>
-    <w:p>
-      <w:pPr>
-        <w:pStyle w:val="3"/>
-      </w:pPr>
-      <w:bookmarkStart w:id="15" w:name="_Toc400236172"/>
-      <w:r>
-        <w:t>Расходные материалы</w:t>
-      </w:r>
-      <w:bookmarkEnd w:id="15"/>
-    </w:p>
-    <w:p>
       <w:pPr>
         <w:jc w:val="both"/>
       </w:pPr>
       <w:r>
-        <w:t>Те материалы, которые можно использовать в производстве более высоких по уровню предметов. Например, кости и перья для стрел. Некоторые предметы будут неявно расходными материалами для других, еще более высокоуровневых предметов. Стрелы образуют колчаны, например. Сд</w:t>
-      </w:r>
-      <w:r>
-        <w:t>е</w:t>
-      </w:r>
-      <w:r>
-        <w:t>ланные зелья можно использовать для приготовления отравленных стрел.</w:t>
-      </w:r>
-    </w:p>
-    <w:p>
-      <w:pPr>
-        <w:pStyle w:val="2"/>
-      </w:pPr>
-      <w:bookmarkStart w:id="16" w:name="_Toc400236173"/>
-      <w:r>
-        <w:t>Система выживания</w:t>
-      </w:r>
-      <w:bookmarkEnd w:id="16"/>
+        <w:t xml:space="preserve">Предполагается подробное моделирование повреждений, но без перегрузки игрового процесса. Будут сделаны повреждения конечностей, </w:t>
+      </w:r>
+      <w:r>
+        <w:t>вплоть до невозможности ходить</w:t>
+      </w:r>
+      <w:r>
+        <w:t>, нево</w:t>
+      </w:r>
+      <w:r>
+        <w:t>з</w:t>
+      </w:r>
+      <w:r>
+        <w:t>можности пользоваться инструментами и так далее. Достаточно жестко, однако будут сделаны некоторые поблажки в плане «</w:t>
+      </w:r>
+      <w:proofErr w:type="spellStart"/>
+      <w:r>
+        <w:t>суперлечащих</w:t>
+      </w:r>
+      <w:proofErr w:type="spellEnd"/>
+      <w:r>
+        <w:t>» травок, зелий и т.д., которые, впро</w:t>
+      </w:r>
+      <w:r>
+        <w:t>чем, не так уж и просто д</w:t>
+      </w:r>
+      <w:r>
+        <w:t>о</w:t>
+      </w:r>
+      <w:r>
+        <w:t>быть.</w:t>
+      </w:r>
     </w:p>
     <w:p>
       <w:pPr>
         <w:jc w:val="both"/>
       </w:pPr>
       <w:r>
-        <w:t>Предполагается моделирование важных параметров для выживания – голод, жажда, температура и, возможно, некоторые дополнительные, которые могут повлиять на выживание (вес и т.д.). Определенно будут болезни</w:t>
-      </w:r>
-      <w:r>
-        <w:t xml:space="preserve"> и тра</w:t>
-      </w:r>
-      <w:r>
-        <w:t>в</w:t>
-      </w:r>
-      <w:r>
-        <w:t>мы</w:t>
-      </w:r>
-      <w:r>
-        <w:t xml:space="preserve">, снижающие характеристики, вплоть  до </w:t>
-      </w:r>
-      <w:proofErr w:type="gramStart"/>
-      <w:r>
-        <w:t>смертельных</w:t>
-      </w:r>
-      <w:proofErr w:type="gramEnd"/>
-      <w:r>
-        <w:t>.</w:t>
-      </w:r>
-    </w:p>
-    <w:p>
-      <w:pPr>
-        <w:pStyle w:val="3"/>
-      </w:pPr>
-      <w:bookmarkStart w:id="17" w:name="_Toc400236174"/>
-      <w:r>
-        <w:t>Система повреждений</w:t>
-      </w:r>
-      <w:bookmarkEnd w:id="17"/>
+        <w:t>Здоровье будет распределено по конечностям. Также будет смоделировано «общее» с</w:t>
+      </w:r>
+      <w:r>
+        <w:t>а</w:t>
+      </w:r>
+      <w:r>
+        <w:t>мочувствие, поскольку выживание в диких условиях отражается не только на физическом здор</w:t>
+      </w:r>
+      <w:r>
+        <w:t>о</w:t>
+      </w:r>
+      <w:r>
+        <w:t>вье в качестве царапин и переломов. Здоровье будет напрямую зависеть от характеристик перс</w:t>
+      </w:r>
+      <w:r>
+        <w:t>о</w:t>
+      </w:r>
+      <w:r>
+        <w:t>нажа.</w:t>
+      </w:r>
     </w:p>
     <w:p>
       <w:pPr>
         <w:jc w:val="both"/>
-        <w:rPr>
-          <w:lang w:val="en-US"/>
-        </w:rPr>
-      </w:pPr>
-      <w:r>
-        <w:t xml:space="preserve">Предполагается подробное моделирование повреждений, но без перегрузки игрового процесса. Будут сделаны повреждения конечностей, </w:t>
-      </w:r>
-      <w:r>
-        <w:t>вплоть до невозможности ходить</w:t>
-      </w:r>
-      <w:r>
-        <w:t>, невозможности пользоваться инструментами и так далее. Достаточно жестко, однако будут сделаны некоторые поблажки в плане «</w:t>
-      </w:r>
-      <w:proofErr w:type="spellStart"/>
-      <w:r>
-        <w:t>суперлечащих</w:t>
-      </w:r>
-      <w:proofErr w:type="spellEnd"/>
-      <w:r>
-        <w:t>» травок, зелий и т.д., которые, впро</w:t>
-      </w:r>
-      <w:r>
-        <w:t>чем, не так уж и просто д</w:t>
+      </w:pPr>
+      <w:r>
+        <w:t>В общем случае игрок будет видеть именно это общее самочувствие в виде некоторой п</w:t>
       </w:r>
       <w:r>
         <w:t>о</w:t>
       </w:r>
       <w:r>
-        <w:t>быть.</w:t>
-      </w:r>
-    </w:p>
-    <w:p>
-      <w:pPr>
-        <w:jc w:val="both"/>
-      </w:pPr>
-      <w:r>
-        <w:t>Здоровье будет распределено по конечностям. Также будет смоделировано «общее» самочу</w:t>
-      </w:r>
-      <w:r>
-        <w:t>в</w:t>
-      </w:r>
-      <w:r>
-        <w:t>ствие, поскольку выживание в диких условиях отражается не только на физическом здоровье в качестве царапин и переломов. Здоровье будет напрямую зависеть от характеристик персонажа.</w:t>
-      </w:r>
-    </w:p>
-    <w:p>
-      <w:pPr>
-        <w:jc w:val="both"/>
-      </w:pPr>
-      <w:r>
-        <w:t>В общем случае игрок будет видеть именно это общее самочувствие в виде некоторой полоски здоровья на экране, как это классически выглядит в R</w:t>
+        <w:t>лоски здоровья на экране, как это классически выглядит в R</w:t>
       </w:r>
       <w:r>
         <w:rPr>
@@ -3456,77 +3289,89 @@
         <w:t xml:space="preserve"> и</w:t>
       </w:r>
       <w:r>
-        <w:t>грах. В случае некоторых достаточно с</w:t>
+        <w:t>грах. В случае некоторых дост</w:t>
+      </w:r>
+      <w:r>
+        <w:t>а</w:t>
+      </w:r>
+      <w:r>
+        <w:t>точно серьезных повреждений, игрок будет видеть такие эффекты как: снижение скорости пер</w:t>
       </w:r>
       <w:r>
         <w:t>е</w:t>
       </w:r>
       <w:r>
-        <w:t>рьезных повреждений, игрок будет видеть такие эффекты как: снижение скорости передвижения, силы, точности, каких-то навыков.</w:t>
+        <w:t>движения, силы, точности, каких-то навыков.</w:t>
       </w:r>
     </w:p>
     <w:p>
       <w:pPr>
         <w:pStyle w:val="2"/>
       </w:pPr>
-      <w:bookmarkStart w:id="18" w:name="_Toc400236175"/>
+      <w:bookmarkStart w:id="15" w:name="_Toc402012807"/>
+      <w:r>
+        <w:t>Крафтинг</w:t>
+      </w:r>
+      <w:bookmarkEnd w:id="15"/>
+    </w:p>
+    <w:p>
+      <w:pPr>
+        <w:jc w:val="both"/>
+      </w:pPr>
+      <w:r>
+        <w:t>Основная цель крафта – создание новых предметов, необходимых для выживания и дал</w:t>
+      </w:r>
+      <w:r>
+        <w:t>ь</w:t>
+      </w:r>
+      <w:r>
+        <w:t>нейшего продвижения по сюжету.</w:t>
+      </w:r>
+      <w:r>
+        <w:t xml:space="preserve"> </w:t>
+      </w:r>
+      <w:r>
+        <w:t>Возможно введение дополнительных зависимостей на крафт, вроде н</w:t>
+      </w:r>
+      <w:r>
+        <w:t>е</w:t>
+      </w:r>
+      <w:r>
+        <w:t>обходимой силы/ловкости и</w:t>
+      </w:r>
+      <w:r>
+        <w:t xml:space="preserve"> т.д.</w:t>
+      </w:r>
+    </w:p>
+    <w:p>
+      <w:pPr>
+        <w:pStyle w:val="3"/>
+      </w:pPr>
+      <w:bookmarkStart w:id="16" w:name="_Toc402012808"/>
       <w:r>
         <w:lastRenderedPageBreak/>
-        <w:t>Крафтинг</w:t>
-      </w:r>
-      <w:bookmarkEnd w:id="18"/>
+        <w:t>Общая система крафта</w:t>
+      </w:r>
+      <w:bookmarkEnd w:id="16"/>
     </w:p>
     <w:p>
       <w:pPr>
         <w:jc w:val="both"/>
       </w:pPr>
       <w:r>
-        <w:t>Основная цель крафта – создание новых предметов, необходимых для выживания и дальнейшего продвижения по сюжету.</w:t>
-      </w:r>
-      <w:r>
-        <w:t xml:space="preserve"> </w:t>
-      </w:r>
-      <w:r>
-        <w:t>Возможно введение дополнительных зависимостей на крафт, вроде н</w:t>
+        <w:t>Крафт будет производиться на так называемых станках нескольких типов. Станком назыв</w:t>
+      </w:r>
+      <w:r>
+        <w:t>а</w:t>
+      </w:r>
+      <w:r>
+        <w:t>ется н</w:t>
       </w:r>
       <w:r>
         <w:t>е</w:t>
       </w:r>
       <w:r>
-        <w:t>обходимой силы/ловкости и</w:t>
-      </w:r>
-      <w:r>
-        <w:t xml:space="preserve"> т.д.</w:t>
-      </w:r>
-    </w:p>
-    <w:p>
-      <w:pPr>
-        <w:pStyle w:val="3"/>
-      </w:pPr>
-      <w:bookmarkStart w:id="19" w:name="_Toc400236176"/>
-      <w:r>
-        <w:t>Общая система крафта</w:t>
-      </w:r>
-      <w:bookmarkEnd w:id="19"/>
-    </w:p>
-    <w:p>
-      <w:pPr>
-        <w:jc w:val="both"/>
-      </w:pPr>
-      <w:r>
-        <w:t>Крафт будет производиться на так называемых станках нескольких типов. Станком называется н</w:t>
-      </w:r>
-      <w:r>
-        <w:t>е</w:t>
-      </w:r>
-      <w:r>
-        <w:t>которая сущность, куда будут загружаться предметы, для того, чтобы на выходе получить резул</w:t>
-      </w:r>
-      <w:r>
-        <w:t>ь</w:t>
-      </w:r>
-      <w:r>
-        <w:t>тат. Например, станком является печь для переплавки металлов.</w:t>
+        <w:t>которая сущность, куда будут загружаться предметы, для того, чтобы на выходе получить результат. Например, станком является печь для переплавки металлов.</w:t>
       </w:r>
       <w:r>
         <w:t xml:space="preserve"> Каждый станок может быть улучшен, для открытия новых слотов и увеличения качества изготавливаемых предметов.</w:t>
@@ -3612,18 +3457,24 @@
         <w:jc w:val="both"/>
       </w:pPr>
       <w:r>
-        <w:t>Каждый рецепт имеет зависимости от навыков персонажа, а так же от стола и инструментов на нем.</w:t>
+        <w:t>Каждый рецепт имеет зависимости от навыков персонажа, а так же от стола и инструме</w:t>
+      </w:r>
+      <w:r>
+        <w:t>н</w:t>
+      </w:r>
+      <w:r>
+        <w:t>тов на нем.</w:t>
       </w:r>
     </w:p>
     <w:p>
       <w:pPr>
         <w:pStyle w:val="3"/>
       </w:pPr>
-      <w:bookmarkStart w:id="20" w:name="_Toc400236177"/>
+      <w:bookmarkStart w:id="17" w:name="_Toc402012809"/>
       <w:r>
         <w:t>Рецепты</w:t>
       </w:r>
-      <w:bookmarkEnd w:id="20"/>
+      <w:bookmarkEnd w:id="17"/>
     </w:p>
     <w:p>
       <w:pPr>
@@ -3729,15 +3580,18 @@
       <w:pPr>
         <w:pStyle w:val="2"/>
       </w:pPr>
-      <w:bookmarkStart w:id="21" w:name="_Toc400236178"/>
+      <w:bookmarkStart w:id="18" w:name="_Toc402012810"/>
       <w:r>
         <w:t>Развитие игрока</w:t>
       </w:r>
-      <w:bookmarkEnd w:id="21"/>
+      <w:bookmarkEnd w:id="18"/>
     </w:p>
     <w:p>
       <w:pPr>
         <w:jc w:val="both"/>
+        <w:rPr>
+          <w:lang w:val="en-US"/>
+        </w:rPr>
       </w:pPr>
       <w:r>
         <w:t xml:space="preserve">Игрок будет развиваться двумя путями: первый в том, что сам человек получает навыки и знания от самого игрового процесса. Второй путь состоит  развитии по </w:t>
@@ -3752,7 +3606,13 @@
         <w:t xml:space="preserve"> </w:t>
       </w:r>
       <w:r>
-        <w:t>системе, что даст некоторое отличие одного персонажа от другого. Как пример: некто</w:t>
+        <w:t>системе, что даст нек</w:t>
+      </w:r>
+      <w:r>
+        <w:t>о</w:t>
+      </w:r>
+      <w:r>
+        <w:t>торое отличие одного персонажа от другого. Как пример: некто</w:t>
       </w:r>
       <w:proofErr w:type="gramStart"/>
       <w:r>
@@ -3760,7 +3620,13 @@
       </w:r>
       <w:proofErr w:type="gramEnd"/>
       <w:r>
-        <w:t xml:space="preserve"> всю свою игру на острове выпиливал гигантских крабов, что ползают по побережью, а </w:t>
+        <w:t xml:space="preserve"> всю свою игру на острове вып</w:t>
+      </w:r>
+      <w:r>
+        <w:t>и</w:t>
+      </w:r>
+      <w:r>
+        <w:t xml:space="preserve">ливал гигантских крабов, что ползают по побережью, а </w:t>
       </w:r>
       <w:r>
         <w:rPr>
@@ -3772,29 +3638,48 @@
         <w:t xml:space="preserve"> в</w:t>
       </w:r>
       <w:r>
-        <w:t xml:space="preserve"> это время занимался полезными делами – сажал, поливал, ухаживал за растениями. Если первого заставить заниматься сельским хозя</w:t>
-      </w:r>
-      <w:r>
-        <w:t>й</w:t>
-      </w:r>
-      <w:r>
-        <w:t>ством</w:t>
-      </w:r>
-      <w:r>
-        <w:t>, то он, конечно, сможет, но у него это будет получаться куда хуже, чем хлопать палкой кр</w:t>
+        <w:t xml:space="preserve"> это время занимался полезными дел</w:t>
       </w:r>
       <w:r>
         <w:t>а</w:t>
       </w:r>
       <w:r>
-        <w:t>бов по панцирю. Здесь же можно попробовать привнести, для усложнен</w:t>
-      </w:r>
-      <w:r>
-        <w:t>ия, забывание навыков</w:t>
+        <w:t>ми – сажал, поливал, ухаживал за растениями. Если первого заставить заниматься сельским х</w:t>
+      </w:r>
+      <w:r>
+        <w:t>о</w:t>
+      </w:r>
+      <w:r>
+        <w:t>зяйством</w:t>
+      </w:r>
+      <w:r>
+        <w:t>, то он, конечно, сможет, но у него это будет получаться куда хуже, чем хлопать палкой крабов по панцирю. Здесь же можно попробовать привнести, для усложнен</w:t>
+      </w:r>
+      <w:r>
+        <w:t>ия, забывание нав</w:t>
+      </w:r>
+      <w:r>
+        <w:t>ы</w:t>
+      </w:r>
+      <w:r>
+        <w:t>ков</w:t>
       </w:r>
       <w:r>
         <w:t>.</w:t>
       </w:r>
+    </w:p>
+    <w:p>
+      <w:pPr>
+        <w:pStyle w:val="2"/>
+      </w:pPr>
+      <w:r>
+        <w:t>Боевая система</w:t>
+      </w:r>
+    </w:p>
+    <w:p>
+      <w:pPr>
+        <w:jc w:val="both"/>
+      </w:pPr>
       <w:r>
         <w:br w:type="page"/>
       </w:r>
@@ -3803,25 +3688,34 @@
       <w:pPr>
         <w:pStyle w:val="1"/>
       </w:pPr>
-      <w:bookmarkStart w:id="22" w:name="_Toc400236179"/>
+      <w:bookmarkStart w:id="19" w:name="_Toc402012811"/>
       <w:r>
         <w:lastRenderedPageBreak/>
         <w:t>Окружающий мир</w:t>
       </w:r>
-      <w:bookmarkEnd w:id="22"/>
+      <w:bookmarkEnd w:id="19"/>
     </w:p>
     <w:p>
       <w:pPr>
         <w:jc w:val="both"/>
       </w:pPr>
       <w:r>
-        <w:t>Важно смоделировать живой окружающий мир. Это необходимо для более полного погружения в игру. Моделируется температура, поведение животных, погодные условия, а также, возможно, природные катаклизмы.</w:t>
-      </w:r>
-      <w:r>
-        <w:t xml:space="preserve"> </w:t>
-      </w:r>
-      <w:r>
-        <w:t>Ландшафт будет представлять собой большой остров, окруженный во</w:t>
+        <w:t>Важно смоделировать живой окружающий мир. Это необходимо для более полного п</w:t>
+      </w:r>
+      <w:r>
+        <w:t>о</w:t>
+      </w:r>
+      <w:r>
+        <w:t>гружения в игру. Моделируется температура, поведение животных, погодные условия, а также, возможно, природные катаклизмы.</w:t>
+      </w:r>
+      <w:r>
+        <w:t xml:space="preserve"> Ландшафт будет представлять собой большой остров, окр</w:t>
+      </w:r>
+      <w:r>
+        <w:t>у</w:t>
+      </w:r>
+      <w:r>
+        <w:t>женный во</w:t>
       </w:r>
       <w:r>
         <w:t>д</w:t>
@@ -3834,27 +3728,45 @@
       <w:pPr>
         <w:pStyle w:val="2"/>
       </w:pPr>
-      <w:bookmarkStart w:id="23" w:name="_Toc400236180"/>
+      <w:bookmarkStart w:id="20" w:name="_Toc402012812"/>
       <w:r>
         <w:t>Биомы</w:t>
       </w:r>
-      <w:bookmarkEnd w:id="23"/>
+      <w:bookmarkEnd w:id="20"/>
     </w:p>
     <w:p>
       <w:pPr>
         <w:jc w:val="both"/>
       </w:pPr>
       <w:r>
-        <w:t xml:space="preserve">Стоит расписать этот раздел подробнее, т.к. биомов будет немало, а каждый из них должен быть уникален своей природой. </w:t>
-      </w:r>
-      <w:r>
-        <w:t>Планируется сделать уникальные ингредиенты, точнее их свойства, для каждого генерируемого мира. Каждый биом будет характеризоваться своими предметами со св</w:t>
+        <w:t>Стоит расписать этот раздел подробнее, т.к. биомов будет немало, а каждый из них до</w:t>
+      </w:r>
+      <w:r>
+        <w:t>л</w:t>
+      </w:r>
+      <w:r>
+        <w:t xml:space="preserve">жен быть уникален своей природой. </w:t>
+      </w:r>
+      <w:r>
+        <w:t>Планируется сделать уникальные ингредиенты, точнее их свойства, для каждого генерируемого мира. Каждый биом будет характеризоваться своими пре</w:t>
+      </w:r>
+      <w:r>
+        <w:t>д</w:t>
+      </w:r>
+      <w:r>
+        <w:t>метами со св</w:t>
       </w:r>
       <w:r>
         <w:t>о</w:t>
       </w:r>
       <w:r>
-        <w:t>ими свойствами. Можно ввести некоторую «сложность» биома для выживания. На основе этого можно сделать зависимость мощности ингредиентов от сложности биома – в сложных биомах б</w:t>
+        <w:t>ими свойствами. Можно ввести некоторую «сложность» биома для выживания. На основе этого можно сделать зависимость мощности ингредиентов от сложности биома – в сло</w:t>
+      </w:r>
+      <w:r>
+        <w:t>ж</w:t>
+      </w:r>
+      <w:r>
+        <w:t>ных биомах б</w:t>
       </w:r>
       <w:r>
         <w:t>о</w:t>
@@ -3863,7 +3775,13 @@
         <w:t>лее ценные ингредиенты. Трава будет расти при наличии достаточной температуры и влажности блока, на котором она растет. Можно будет делать свои теплицы или фермы.</w:t>
       </w:r>
       <w:r>
-        <w:t xml:space="preserve"> Обязательно сд</w:t>
+        <w:t xml:space="preserve"> Обяз</w:t>
+      </w:r>
+      <w:r>
+        <w:t>а</w:t>
+      </w:r>
+      <w:r>
+        <w:t>тельно сд</w:t>
       </w:r>
       <w:r>
         <w:t>е</w:t>
@@ -3950,7 +3868,23 @@
                 <w:color w:val="000000"/>
                 <w:lang w:eastAsia="ru-RU"/>
               </w:rPr>
-              <w:t>Пустыня</w:t>
+              <w:t>Пуст</w:t>
+            </w:r>
+            <w:r>
+              <w:rPr>
+                <w:rFonts w:ascii="Calibri" w:eastAsia="Times New Roman" w:hAnsi="Calibri" w:cs="Calibri"/>
+                <w:color w:val="000000"/>
+                <w:lang w:eastAsia="ru-RU"/>
+              </w:rPr>
+              <w:t>ы</w:t>
+            </w:r>
+            <w:r>
+              <w:rPr>
+                <w:rFonts w:ascii="Calibri" w:eastAsia="Times New Roman" w:hAnsi="Calibri" w:cs="Calibri"/>
+                <w:color w:val="000000"/>
+                <w:lang w:eastAsia="ru-RU"/>
+              </w:rPr>
+              <w:t>ня</w:t>
             </w:r>
           </w:p>
         </w:tc>
@@ -3979,7 +3913,23 @@
                 <w:color w:val="000000"/>
                 <w:lang w:eastAsia="ru-RU"/>
               </w:rPr>
-              <w:t>Тропики</w:t>
+              <w:t>Троп</w:t>
+            </w:r>
+            <w:r>
+              <w:rPr>
+                <w:rFonts w:ascii="Calibri" w:eastAsia="Times New Roman" w:hAnsi="Calibri" w:cs="Calibri"/>
+                <w:color w:val="000000"/>
+                <w:lang w:eastAsia="ru-RU"/>
+              </w:rPr>
+              <w:t>и</w:t>
+            </w:r>
+            <w:r>
+              <w:rPr>
+                <w:rFonts w:ascii="Calibri" w:eastAsia="Times New Roman" w:hAnsi="Calibri" w:cs="Calibri"/>
+                <w:color w:val="000000"/>
+                <w:lang w:eastAsia="ru-RU"/>
+              </w:rPr>
+              <w:t>ки</w:t>
             </w:r>
           </w:p>
         </w:tc>
@@ -4070,7 +4020,23 @@
                 <w:color w:val="000000"/>
                 <w:lang w:eastAsia="ru-RU"/>
               </w:rPr>
-              <w:t>Умеренный</w:t>
+              <w:t>Ум</w:t>
+            </w:r>
+            <w:r>
+              <w:rPr>
+                <w:rFonts w:ascii="Calibri" w:eastAsia="Times New Roman" w:hAnsi="Calibri" w:cs="Calibri"/>
+                <w:color w:val="000000"/>
+                <w:lang w:eastAsia="ru-RU"/>
+              </w:rPr>
+              <w:t>е</w:t>
+            </w:r>
+            <w:r>
+              <w:rPr>
+                <w:rFonts w:ascii="Calibri" w:eastAsia="Times New Roman" w:hAnsi="Calibri" w:cs="Calibri"/>
+                <w:color w:val="000000"/>
+                <w:lang w:eastAsia="ru-RU"/>
+              </w:rPr>
+              <w:t>ренный</w:t>
             </w:r>
           </w:p>
         </w:tc>
@@ -4335,10 +4301,143 @@
       <w:pPr>
         <w:pStyle w:val="3"/>
       </w:pPr>
-      <w:bookmarkStart w:id="24" w:name="_Toc400236181"/>
+      <w:bookmarkStart w:id="21" w:name="_Toc402012813"/>
       <w:r>
         <w:t>Водный биом</w:t>
       </w:r>
+      <w:bookmarkEnd w:id="21"/>
+    </w:p>
+    <w:p>
+      <w:pPr>
+        <w:pStyle w:val="af"/>
+      </w:pPr>
+      <w:r>
+        <w:t>Флора</w:t>
+      </w:r>
+    </w:p>
+    <w:p>
+      <w:r>
+        <w:t>Водоросли, кораллы</w:t>
+      </w:r>
+    </w:p>
+    <w:p>
+      <w:pPr>
+        <w:pStyle w:val="af"/>
+      </w:pPr>
+      <w:r>
+        <w:t>Фауна</w:t>
+      </w:r>
+    </w:p>
+    <w:p>
+      <w:r>
+        <w:t>Рыба, моллюски, скаты, гигантские кальмары</w:t>
+      </w:r>
+      <w:r>
+        <w:t>, акулы</w:t>
+      </w:r>
+      <w:r>
+        <w:t>.</w:t>
+      </w:r>
+    </w:p>
+    <w:p>
+      <w:pPr>
+        <w:pStyle w:val="3"/>
+      </w:pPr>
+      <w:bookmarkStart w:id="22" w:name="_Toc402012814"/>
+      <w:r>
+        <w:t>Пустыня</w:t>
+      </w:r>
+      <w:bookmarkEnd w:id="22"/>
+    </w:p>
+    <w:p>
+      <w:pPr>
+        <w:pStyle w:val="af"/>
+      </w:pPr>
+      <w:r>
+        <w:t>Флора</w:t>
+      </w:r>
+    </w:p>
+    <w:p>
+      <w:r>
+        <w:t>Кактусы, иногда пальмы (на более влажных территориях). Сухие кустарники.</w:t>
+      </w:r>
+    </w:p>
+    <w:p>
+      <w:pPr>
+        <w:pStyle w:val="af"/>
+      </w:pPr>
+      <w:r>
+        <w:t>Фауна</w:t>
+      </w:r>
+    </w:p>
+    <w:p>
+      <w:r>
+        <w:t>Змеи, койоты</w:t>
+      </w:r>
+      <w:r>
+        <w:t xml:space="preserve"> (где более влажно)</w:t>
+      </w:r>
+      <w:r>
+        <w:t>, ящериц</w:t>
+      </w:r>
+      <w:r>
+        <w:t>ы</w:t>
+      </w:r>
+      <w:r>
+        <w:t>, верблюды.</w:t>
+      </w:r>
+    </w:p>
+    <w:p>
+      <w:pPr>
+        <w:pStyle w:val="3"/>
+      </w:pPr>
+      <w:bookmarkStart w:id="23" w:name="_Toc402012815"/>
+      <w:r>
+        <w:t>Тропики</w:t>
+      </w:r>
+      <w:bookmarkEnd w:id="23"/>
+    </w:p>
+    <w:p>
+      <w:pPr>
+        <w:pStyle w:val="af"/>
+      </w:pPr>
+      <w:r>
+        <w:t>Флора</w:t>
+      </w:r>
+    </w:p>
+    <w:p>
+      <w:r>
+        <w:t>Лианы, много деревьев, много травы, большие цветки, бамбук</w:t>
+      </w:r>
+      <w:r>
+        <w:t>, специи.</w:t>
+      </w:r>
+    </w:p>
+    <w:p>
+      <w:pPr>
+        <w:pStyle w:val="af"/>
+      </w:pPr>
+      <w:r>
+        <w:t>Фауна</w:t>
+      </w:r>
+    </w:p>
+    <w:p>
+      <w:r>
+        <w:t>Змеи, обезьяны, большие кошки.</w:t>
+      </w:r>
+    </w:p>
+    <w:p>
+      <w:pPr>
+        <w:pStyle w:val="3"/>
+      </w:pPr>
+      <w:bookmarkStart w:id="24" w:name="_Toc402012816"/>
+      <w:r>
+        <w:lastRenderedPageBreak/>
+        <w:t>Степи</w:t>
+      </w:r>
+      <w:r>
+        <w:t>/Саванны</w:t>
+      </w:r>
       <w:bookmarkEnd w:id="24"/>
     </w:p>
     <w:p>
@@ -4351,7 +4450,10 @@
     </w:p>
     <w:p>
       <w:r>
-        <w:t>Водоросли, кораллы</w:t>
+        <w:t>Перекати-поле, баобабы, не очень много деревьев (пучками)</w:t>
+      </w:r>
+      <w:r>
+        <w:t>.</w:t>
       </w:r>
     </w:p>
     <w:p>
@@ -4364,10 +4466,109 @@
     </w:p>
     <w:p>
       <w:r>
-        <w:t>Рыба, моллюски, скаты, гигантские кальмары</w:t>
-      </w:r>
-      <w:r>
-        <w:t>, акулы</w:t>
+        <w:t>Тигры, львы, слоны,</w:t>
+      </w:r>
+      <w:r>
+        <w:t xml:space="preserve"> крокодилы,</w:t>
+      </w:r>
+      <w:r>
+        <w:t xml:space="preserve"> антилопы</w:t>
+      </w:r>
+      <w:r>
+        <w:t xml:space="preserve"> и прочее.</w:t>
+      </w:r>
+    </w:p>
+    <w:p>
+      <w:pPr>
+        <w:pStyle w:val="3"/>
+      </w:pPr>
+      <w:bookmarkStart w:id="25" w:name="_Toc402012817"/>
+      <w:r>
+        <w:t>Умеренный климат</w:t>
+      </w:r>
+      <w:bookmarkEnd w:id="25"/>
+    </w:p>
+    <w:p>
+      <w:pPr>
+        <w:pStyle w:val="af"/>
+      </w:pPr>
+      <w:r>
+        <w:t>Флора</w:t>
+      </w:r>
+    </w:p>
+    <w:p>
+      <w:r>
+        <w:t>Ягоды.</w:t>
+      </w:r>
+    </w:p>
+    <w:p>
+      <w:pPr>
+        <w:pStyle w:val="af"/>
+      </w:pPr>
+      <w:r>
+        <w:t>Фауна</w:t>
+      </w:r>
+    </w:p>
+    <w:p>
+      <w:pPr>
+        <w:pStyle w:val="3"/>
+      </w:pPr>
+      <w:bookmarkStart w:id="26" w:name="_Toc402012818"/>
+      <w:r>
+        <w:t>Тундра</w:t>
+      </w:r>
+      <w:bookmarkEnd w:id="26"/>
+    </w:p>
+    <w:p>
+      <w:pPr>
+        <w:pStyle w:val="af"/>
+      </w:pPr>
+      <w:r>
+        <w:t>Флора</w:t>
+      </w:r>
+    </w:p>
+    <w:p>
+      <w:r>
+        <w:t>Мох, мелкие цветочки, карликовые деревья, ягоды.</w:t>
+      </w:r>
+    </w:p>
+    <w:p>
+      <w:pPr>
+        <w:pStyle w:val="af"/>
+      </w:pPr>
+      <w:r>
+        <w:t>Фауна</w:t>
+      </w:r>
+    </w:p>
+    <w:p>
+      <w:r>
+        <w:t>Песцы, куропатки и прочее.</w:t>
+      </w:r>
+    </w:p>
+    <w:p>
+      <w:pPr>
+        <w:pStyle w:val="3"/>
+      </w:pPr>
+      <w:bookmarkStart w:id="27" w:name="_Toc402012819"/>
+      <w:r>
+        <w:t>Тайга</w:t>
+      </w:r>
+      <w:bookmarkEnd w:id="27"/>
+    </w:p>
+    <w:p>
+      <w:pPr>
+        <w:pStyle w:val="af"/>
+      </w:pPr>
+      <w:r>
+        <w:t>Флора</w:t>
+      </w:r>
+    </w:p>
+    <w:p>
+      <w:r>
+        <w:t>Хвойные деревья (много), всякие кусты, мох</w:t>
+      </w:r>
+      <w:r>
+        <w:t>, ягоды</w:t>
       </w:r>
       <w:r>
         <w:t>.</w:t>
@@ -4375,13 +4576,29 @@
     </w:p>
     <w:p>
       <w:pPr>
+        <w:pStyle w:val="af"/>
+      </w:pPr>
+      <w:r>
+        <w:t>Фауна</w:t>
+      </w:r>
+    </w:p>
+    <w:p>
+      <w:r>
+        <w:t>Кролики, волки, медведи, лисы.</w:t>
+      </w:r>
+    </w:p>
+    <w:p>
+      <w:pPr>
         <w:pStyle w:val="3"/>
       </w:pPr>
-      <w:bookmarkStart w:id="25" w:name="_Toc400236182"/>
-      <w:r>
-        <w:t>Пустыня</w:t>
-      </w:r>
-      <w:bookmarkEnd w:id="25"/>
+      <w:bookmarkStart w:id="28" w:name="_Toc402012820"/>
+      <w:r>
+        <w:t>Льды</w:t>
+      </w:r>
+      <w:r>
+        <w:t xml:space="preserve"> (горы)</w:t>
+      </w:r>
+      <w:bookmarkEnd w:id="28"/>
     </w:p>
     <w:p>
       <w:pPr>
@@ -4393,7 +4610,7 @@
     </w:p>
     <w:p>
       <w:r>
-        <w:t>Кактусы, иногда пальмы (на более влажных территориях). Сухие кустарники.</w:t>
+        <w:t>Ничего.</w:t>
       </w:r>
     </w:p>
     <w:p>
@@ -4406,258 +4623,268 @@
     </w:p>
     <w:p>
       <w:r>
-        <w:t>Змеи, койоты</w:t>
-      </w:r>
-      <w:r>
-        <w:t xml:space="preserve"> (где более влажно)</w:t>
-      </w:r>
-      <w:r>
-        <w:t>, ящериц</w:t>
+        <w:t>Один пингвин, снежные барсы, горные козлы, овцебыки, белые медведи.</w:t>
+      </w:r>
+    </w:p>
+    <w:p>
+      <w:r>
+        <w:br w:type="page"/>
+      </w:r>
+    </w:p>
+    <w:p>
+      <w:pPr>
+        <w:pStyle w:val="1"/>
+      </w:pPr>
+      <w:bookmarkStart w:id="29" w:name="_Toc402012821"/>
+      <w:r>
+        <w:lastRenderedPageBreak/>
+        <w:t>Сюжет</w:t>
+      </w:r>
+      <w:bookmarkEnd w:id="29"/>
+    </w:p>
+    <w:p>
+      <w:pPr>
+        <w:jc w:val="both"/>
+      </w:pPr>
+      <w:r>
+        <w:t>Планета была значительно изменена некими существами из космоса. Они имеют знач</w:t>
+      </w:r>
+      <w:r>
+        <w:t>и</w:t>
+      </w:r>
+      <w:r>
+        <w:t>тельно б</w:t>
+      </w:r>
+      <w:r>
+        <w:t>о</w:t>
+      </w:r>
+      <w:r>
+        <w:t>лее развитые технологии, что и позволило им осуществить задуманное без труда.</w:t>
+      </w:r>
+    </w:p>
+    <w:p>
+      <w:pPr>
+        <w:jc w:val="both"/>
+      </w:pPr>
+      <w:r>
+        <w:t>Планета была изменена таким образом, что теперь представляет собой набор островов, хаотично разбросанных по планете. Каждый остров характеризуется своими климатическими условиями, флорой и фауной.</w:t>
+      </w:r>
+    </w:p>
+    <w:p>
+      <w:pPr>
+        <w:jc w:val="both"/>
+      </w:pPr>
+      <w:r>
+        <w:t>Инопланетяне построили на одном из полюсов свою базу, и, предположительно, набл</w:t>
+      </w:r>
+      <w:r>
+        <w:t>ю</w:t>
+      </w:r>
+      <w:r>
+        <w:t>дают за выжившими представителями человечества оттуда.</w:t>
+      </w:r>
+    </w:p>
+    <w:p>
+      <w:pPr>
+        <w:jc w:val="both"/>
+      </w:pPr>
+      <w:r>
+        <w:t xml:space="preserve">Каждый остров снабжен порталом для быстрого перемещения между ними. Подробное описание порталов чуть ниже. Порталы островов связаны в цепь, но на начальных этапах, главный герой не может определить достаточно точно, куда происходит телепортация. </w:t>
+      </w:r>
+    </w:p>
+    <w:p>
+      <w:pPr>
+        <w:jc w:val="both"/>
+      </w:pPr>
+      <w:r>
+        <w:t>Чуть позже, освоившись, игрок найдет на одном из островов старый локатор, который п</w:t>
+      </w:r>
+      <w:r>
+        <w:t>е</w:t>
+      </w:r>
+      <w:r>
+        <w:t>режил катастрофу, и, починив его, сможет определить, что на полюсе существует некоторая ан</w:t>
+      </w:r>
+      <w:r>
+        <w:t>о</w:t>
+      </w:r>
+      <w:r>
+        <w:t>малия, а также получит карту некоторых порталов на планете.</w:t>
+      </w:r>
+    </w:p>
+    <w:p>
+      <w:pPr>
+        <w:jc w:val="both"/>
+      </w:pPr>
+      <w:r>
+        <w:t>По мере продвижения игрока на север, условия окружающей среды будут становиться всё сло</w:t>
+      </w:r>
+      <w:r>
+        <w:t>ж</w:t>
+      </w:r>
+      <w:r>
+        <w:t>нее и сложнее, что постепенно будет приводить к нарастанию сложности. Если игрок будет пог</w:t>
+      </w:r>
+      <w:r>
+        <w:t>и</w:t>
+      </w:r>
+      <w:r>
+        <w:t>бать, то он будет возрождаться на случайном острове, на планете.</w:t>
+      </w:r>
+    </w:p>
+    <w:p>
+      <w:pPr>
+        <w:jc w:val="both"/>
+      </w:pPr>
+      <w:r>
+        <w:t>На ближайших к полюсу островах, тип порталов изменится. Порталы будут работать за счет нек</w:t>
+      </w:r>
+      <w:r>
+        <w:t>о</w:t>
+      </w:r>
+      <w:r>
+        <w:t>торых кристаллов, которые имеются у пришельцев. Первый из таких кристаллов будет найден у одного из погибших на разведке пришельца. В связи с тем, что кристаллы будут добываться зн</w:t>
+      </w:r>
+      <w:r>
+        <w:t>а</w:t>
+      </w:r>
+      <w:r>
+        <w:t>чительно сложнее, из-за неизвестных доселе технологий, то продвижение игрока на полюс з</w:t>
+      </w:r>
+      <w:r>
+        <w:t>а</w:t>
+      </w:r>
+      <w:r>
+        <w:t>медлится.</w:t>
+      </w:r>
+    </w:p>
+    <w:p>
+      <w:pPr>
+        <w:jc w:val="both"/>
+      </w:pPr>
+      <w:r>
+        <w:t>Ближе к концу игры, игрок обнаружит базу пришельцев на самом полюсе планеты. Чтобы попасть на неё, нужно совершить последний прыжок, через один из порталов, расположенных на самых северных островах. Для совершения прыжка требуется собрать большое количество ресу</w:t>
+      </w:r>
+      <w:r>
+        <w:t>р</w:t>
+      </w:r>
+      <w:r>
+        <w:t>сов и получить ДНК пришельца.</w:t>
+      </w:r>
+    </w:p>
+    <w:p>
+      <w:pPr>
+        <w:jc w:val="both"/>
+      </w:pPr>
+      <w:r>
+        <w:t xml:space="preserve">В финале игры, игроку предстоит разобраться с тем, что происходит на базе. </w:t>
+      </w:r>
+      <w:r>
+        <w:t>[</w:t>
+      </w:r>
+      <w:r>
+        <w:rPr>
+          <w:color w:val="FF0000"/>
+        </w:rPr>
+        <w:t>Раздел не з</w:t>
+      </w:r>
+      <w:r>
+        <w:rPr>
+          <w:color w:val="FF0000"/>
+        </w:rPr>
+        <w:t>а</w:t>
+      </w:r>
+      <w:r>
+        <w:rPr>
+          <w:color w:val="FF0000"/>
+        </w:rPr>
+        <w:t>вершен</w:t>
+      </w:r>
+      <w:r>
+        <w:t>]</w:t>
+      </w:r>
+    </w:p>
+    <w:p>
+      <w:pPr>
+        <w:pStyle w:val="2"/>
+      </w:pPr>
+      <w:bookmarkStart w:id="30" w:name="_Toc402012822"/>
+      <w:r>
+        <w:t>Начало игры</w:t>
+      </w:r>
+      <w:bookmarkEnd w:id="30"/>
+    </w:p>
+    <w:p>
+      <w:pPr>
+        <w:jc w:val="both"/>
+      </w:pPr>
+      <w:r>
+        <w:t>Игра начинается с того, что игрок просыпается, либо к нему возвращается сознание после некот</w:t>
+      </w:r>
+      <w:r>
+        <w:t>о</w:t>
+      </w:r>
+      <w:r>
+        <w:t>рого события. Вокруг ни души, но понятно, что игрок где-то на острове (очнулся на берегу, напр</w:t>
+      </w:r>
+      <w:r>
+        <w:t>и</w:t>
+      </w:r>
+      <w:r>
+        <w:t xml:space="preserve">мер). </w:t>
+      </w:r>
+    </w:p>
+    <w:p>
+      <w:pPr>
+        <w:jc w:val="both"/>
+      </w:pPr>
+      <w:r>
+        <w:t>На первых этапах игры необходимо обеспечить личную безопасность, в связи с дикими животн</w:t>
       </w:r>
       <w:r>
         <w:t>ы</w:t>
       </w:r>
       <w:r>
-        <w:t>, верблюды.</w:t>
+        <w:t>ми, температурным режимом, а также с инфекциями, которые можно встретить на этом острове. Необходимо сделать простейшие инструменты и оружие, добыть некоторые вещества для оде</w:t>
+      </w:r>
+      <w:r>
+        <w:t>ж</w:t>
+      </w:r>
+      <w:r>
+        <w:t xml:space="preserve">ды, чтобы можно было продержаться больше, чем пару ночей. После этого надо найти источник пресной воды, и источник пищи. </w:t>
+      </w:r>
+    </w:p>
+    <w:p>
+      <w:pPr>
+        <w:jc w:val="both"/>
+      </w:pPr>
+      <w:r>
+        <w:lastRenderedPageBreak/>
+        <w:t>А уже, после того, как выживание в течение длительного времени будет обеспечено, необходимо переходить к постройке жилища и далее – к исследованию острова и многообразн</w:t>
+      </w:r>
+      <w:r>
+        <w:t>о</w:t>
+      </w:r>
+      <w:r>
+        <w:t>го контента игры.</w:t>
       </w:r>
     </w:p>
     <w:p>
       <w:pPr>
         <w:pStyle w:val="3"/>
       </w:pPr>
-      <w:bookmarkStart w:id="26" w:name="_Toc400236183"/>
-      <w:r>
-        <w:t>Тропики</w:t>
-      </w:r>
-      <w:bookmarkEnd w:id="26"/>
-    </w:p>
-    <w:p>
-      <w:pPr>
-        <w:pStyle w:val="af"/>
-      </w:pPr>
-      <w:r>
-        <w:t>Флора</w:t>
-      </w:r>
-    </w:p>
-    <w:p>
-      <w:r>
-        <w:t>Лианы, много деревьев, много травы, большие цветки, бамбук</w:t>
-      </w:r>
-      <w:r>
-        <w:t>, специи.</w:t>
-      </w:r>
-    </w:p>
-    <w:p>
-      <w:pPr>
-        <w:pStyle w:val="af"/>
-      </w:pPr>
-      <w:r>
-        <w:t>Фауна</w:t>
-      </w:r>
-    </w:p>
-    <w:p>
-      <w:r>
-        <w:t>Змеи, обезьяны, большие кошки.</w:t>
-      </w:r>
-    </w:p>
-    <w:p>
-      <w:pPr>
-        <w:pStyle w:val="3"/>
-      </w:pPr>
-      <w:bookmarkStart w:id="27" w:name="_Toc400236184"/>
-      <w:r>
-        <w:t>Степи</w:t>
-      </w:r>
-      <w:r>
-        <w:t>/Саванны</w:t>
-      </w:r>
-      <w:bookmarkEnd w:id="27"/>
-    </w:p>
-    <w:p>
-      <w:pPr>
-        <w:pStyle w:val="af"/>
-      </w:pPr>
-      <w:r>
-        <w:t>Флора</w:t>
-      </w:r>
-    </w:p>
-    <w:p>
-      <w:r>
-        <w:lastRenderedPageBreak/>
-        <w:t>Перекати-поле, баобабы, не очень много деревьев (пучками)</w:t>
-      </w:r>
-      <w:r>
-        <w:t>.</w:t>
-      </w:r>
-    </w:p>
-    <w:p>
-      <w:pPr>
-        <w:pStyle w:val="af"/>
-      </w:pPr>
-      <w:r>
-        <w:t>Фауна</w:t>
-      </w:r>
-    </w:p>
-    <w:p>
-      <w:r>
-        <w:t>Тигры, львы, слоны,</w:t>
-      </w:r>
-      <w:r>
-        <w:t xml:space="preserve"> крокодилы,</w:t>
-      </w:r>
-      <w:r>
-        <w:t xml:space="preserve"> антилопы</w:t>
-      </w:r>
-      <w:r>
-        <w:t xml:space="preserve"> и прочее.</w:t>
-      </w:r>
-    </w:p>
-    <w:p>
-      <w:pPr>
-        <w:pStyle w:val="3"/>
-      </w:pPr>
-      <w:bookmarkStart w:id="28" w:name="_Toc400236185"/>
-      <w:r>
-        <w:t>Умеренный климат</w:t>
-      </w:r>
-      <w:bookmarkEnd w:id="28"/>
-    </w:p>
-    <w:p>
-      <w:pPr>
-        <w:pStyle w:val="af"/>
-      </w:pPr>
-      <w:r>
-        <w:t>Флора</w:t>
-      </w:r>
-    </w:p>
-    <w:p>
-      <w:r>
-        <w:t>Ягоды.</w:t>
-      </w:r>
-    </w:p>
-    <w:p>
-      <w:pPr>
-        <w:pStyle w:val="af"/>
-      </w:pPr>
-      <w:r>
-        <w:t>Фауна</w:t>
-      </w:r>
-    </w:p>
-    <w:p>
-      <w:pPr>
-        <w:pStyle w:val="3"/>
-      </w:pPr>
-      <w:bookmarkStart w:id="29" w:name="_Toc400236186"/>
-      <w:r>
-        <w:t>Тундра</w:t>
-      </w:r>
-      <w:bookmarkEnd w:id="29"/>
-    </w:p>
-    <w:p>
-      <w:pPr>
-        <w:pStyle w:val="af"/>
-      </w:pPr>
-      <w:r>
-        <w:t>Флора</w:t>
-      </w:r>
-    </w:p>
-    <w:p>
-      <w:r>
-        <w:t>Мох, мелкие цветочки, карликовые деревья, ягоды.</w:t>
-      </w:r>
-    </w:p>
-    <w:p>
-      <w:pPr>
-        <w:pStyle w:val="af"/>
-      </w:pPr>
-      <w:r>
-        <w:t>Фауна</w:t>
-      </w:r>
-    </w:p>
-    <w:p>
-      <w:r>
-        <w:t>Песцы, куропатки и прочее.</w:t>
-      </w:r>
-    </w:p>
-    <w:p>
-      <w:pPr>
-        <w:pStyle w:val="3"/>
-      </w:pPr>
-      <w:bookmarkStart w:id="30" w:name="_Toc400236187"/>
-      <w:r>
-        <w:t>Тайга</w:t>
-      </w:r>
-      <w:bookmarkEnd w:id="30"/>
-    </w:p>
-    <w:p>
-      <w:pPr>
-        <w:pStyle w:val="af"/>
-      </w:pPr>
-      <w:r>
-        <w:t>Флора</w:t>
-      </w:r>
-    </w:p>
-    <w:p>
-      <w:r>
-        <w:t>Хвойные деревья (много), всякие кусты, мох</w:t>
-      </w:r>
-      <w:r>
-        <w:t>, ягоды</w:t>
-      </w:r>
-      <w:r>
-        <w:t>.</w:t>
-      </w:r>
-    </w:p>
-    <w:p>
-      <w:pPr>
-        <w:pStyle w:val="af"/>
-      </w:pPr>
-      <w:r>
-        <w:t>Фауна</w:t>
-      </w:r>
-    </w:p>
-    <w:p>
-      <w:r>
-        <w:t>Кролики, волки, медведи, лисы.</w:t>
-      </w:r>
-    </w:p>
-    <w:p>
-      <w:pPr>
-        <w:pStyle w:val="3"/>
-      </w:pPr>
-      <w:bookmarkStart w:id="31" w:name="_Toc400236188"/>
-      <w:r>
-        <w:t>Льды</w:t>
-      </w:r>
-      <w:r>
-        <w:t xml:space="preserve"> (горы)</w:t>
+      <w:bookmarkStart w:id="31" w:name="_Toc402012823"/>
+      <w:r>
+        <w:t>Остров необитаем?</w:t>
       </w:r>
       <w:bookmarkEnd w:id="31"/>
     </w:p>
     <w:p>
       <w:pPr>
-        <w:pStyle w:val="af"/>
-      </w:pPr>
-      <w:r>
-        <w:t>Флора</w:t>
-      </w:r>
-    </w:p>
-    <w:p>
-      <w:r>
-        <w:t>Ничего.</w:t>
-      </w:r>
-    </w:p>
-    <w:p>
-      <w:pPr>
-        <w:pStyle w:val="af"/>
-      </w:pPr>
-      <w:r>
-        <w:t>Фауна</w:t>
-      </w:r>
-    </w:p>
-    <w:p>
-      <w:r>
-        <w:t>Один пингвин, снежные барсы, горные козлы, овцебыки, белые медведи.</w:t>
+        <w:jc w:val="both"/>
+      </w:pPr>
+      <w:r>
+        <w:t>Да, как и все последующие острова.</w:t>
       </w:r>
     </w:p>
     <w:p/>
@@ -4753,7 +4980,7 @@
                 <w:b/>
                 <w:noProof/>
               </w:rPr>
-              <w:t>2</w:t>
+              <w:t>6</w:t>
             </w:r>
             <w:r>
               <w:rPr>
@@ -4793,7 +5020,7 @@
                 <w:b/>
                 <w:noProof/>
               </w:rPr>
-              <w:t>9</w:t>
+              <w:t>10</w:t>
             </w:r>
             <w:r>
               <w:rPr>
@@ -5636,7 +5863,10 @@
   <w:style w:type="paragraph" w:default="1" w:styleId="a">
     <w:name w:val="Normal"/>
     <w:qFormat/>
-    <w:rsid w:val="003431EF"/>
+    <w:rsid w:val="001B3B27"/>
+    <w:pPr>
+      <w:ind w:firstLine="709"/>
+    </w:pPr>
   </w:style>
   <w:style w:type="paragraph" w:styleId="1">
     <w:name w:val="heading 1"/>
@@ -6020,6 +6250,7 @@
       <w:numPr>
         <w:ilvl w:val="1"/>
       </w:numPr>
+      <w:ind w:firstLine="709"/>
     </w:pPr>
     <w:rPr>
       <w:rFonts w:asciiTheme="majorHAnsi" w:eastAsiaTheme="majorEastAsia" w:hAnsiTheme="majorHAnsi" w:cstheme="majorBidi"/>
@@ -6621,7 +6852,7 @@
 </file>
 
 <file path=customXml/itemProps1.xml><?xml version="1.0" encoding="utf-8"?>
-<ds:datastoreItem xmlns:ds="http://schemas.openxmlformats.org/officeDocument/2006/customXml" ds:itemID="{DADA3304-45C2-4FD5-ACF2-31A25A639D26}">
+<ds:datastoreItem xmlns:ds="http://schemas.openxmlformats.org/officeDocument/2006/customXml" ds:itemID="{C8265494-F707-4A52-8D6A-5C6A8ECA30AF}">
   <ds:schemaRefs>
     <ds:schemaRef ds:uri="http://schemas.openxmlformats.org/officeDocument/2006/bibliography"/>
   </ds:schemaRefs>

</xml_diff>

<commit_message>
System utilities was moved into separate library
</commit_message>
<xml_diff>
--- a/docs/Design/DesignDoc.docx
+++ b/docs/Design/DesignDoc.docx
@@ -149,7 +149,7 @@
           <w:r>
             <w:fldChar w:fldCharType="separate"/>
           </w:r>
-          <w:hyperlink w:anchor="_Toc403229508" w:history="1">
+          <w:hyperlink w:anchor="_Toc412155193" w:history="1">
             <w:r>
               <w:rPr>
                 <w:rStyle w:val="a7"/>
@@ -176,7 +176,7 @@
                 <w:noProof/>
                 <w:webHidden/>
               </w:rPr>
-              <w:instrText xml:space="preserve"> PAGEREF _Toc403229508 \h </w:instrText>
+              <w:instrText xml:space="preserve"> PAGEREF _Toc412155193 \h </w:instrText>
             </w:r>
             <w:r>
               <w:rPr>
@@ -196,7 +196,7 @@
                 <w:noProof/>
                 <w:webHidden/>
               </w:rPr>
-              <w:t>2</w:t>
+              <w:t>3</w:t>
             </w:r>
             <w:r>
               <w:rPr>
@@ -219,7 +219,7 @@
               <w:lang w:eastAsia="ru-RU"/>
             </w:rPr>
           </w:pPr>
-          <w:hyperlink w:anchor="_Toc403229509" w:history="1">
+          <w:hyperlink w:anchor="_Toc412155194" w:history="1">
             <w:r>
               <w:rPr>
                 <w:rStyle w:val="a7"/>
@@ -246,7 +246,7 @@
                 <w:noProof/>
                 <w:webHidden/>
               </w:rPr>
-              <w:instrText xml:space="preserve"> PAGEREF _Toc403229509 \h </w:instrText>
+              <w:instrText xml:space="preserve"> PAGEREF _Toc412155194 \h </w:instrText>
             </w:r>
             <w:r>
               <w:rPr>
@@ -266,7 +266,7 @@
                 <w:noProof/>
                 <w:webHidden/>
               </w:rPr>
-              <w:t>2</w:t>
+              <w:t>3</w:t>
             </w:r>
             <w:r>
               <w:rPr>
@@ -286,7 +286,7 @@
               <w:lang w:eastAsia="ru-RU"/>
             </w:rPr>
           </w:pPr>
-          <w:hyperlink w:anchor="_Toc403229510" w:history="1">
+          <w:hyperlink w:anchor="_Toc412155195" w:history="1">
             <w:r>
               <w:rPr>
                 <w:rStyle w:val="a7"/>
@@ -313,7 +313,7 @@
                 <w:noProof/>
                 <w:webHidden/>
               </w:rPr>
-              <w:instrText xml:space="preserve"> PAGEREF _Toc403229510 \h </w:instrText>
+              <w:instrText xml:space="preserve"> PAGEREF _Toc412155195 \h </w:instrText>
             </w:r>
             <w:r>
               <w:rPr>
@@ -356,7 +356,7 @@
               <w:lang w:eastAsia="ru-RU"/>
             </w:rPr>
           </w:pPr>
-          <w:hyperlink w:anchor="_Toc403229511" w:history="1">
+          <w:hyperlink w:anchor="_Toc412155196" w:history="1">
             <w:r>
               <w:rPr>
                 <w:rStyle w:val="a7"/>
@@ -383,7 +383,7 @@
                 <w:noProof/>
                 <w:webHidden/>
               </w:rPr>
-              <w:instrText xml:space="preserve"> PAGEREF _Toc403229511 \h </w:instrText>
+              <w:instrText xml:space="preserve"> PAGEREF _Toc412155196 \h </w:instrText>
             </w:r>
             <w:r>
               <w:rPr>
@@ -426,7 +426,7 @@
               <w:lang w:eastAsia="ru-RU"/>
             </w:rPr>
           </w:pPr>
-          <w:hyperlink w:anchor="_Toc403229512" w:history="1">
+          <w:hyperlink w:anchor="_Toc412155197" w:history="1">
             <w:r>
               <w:rPr>
                 <w:rStyle w:val="a7"/>
@@ -453,7 +453,7 @@
                 <w:noProof/>
                 <w:webHidden/>
               </w:rPr>
-              <w:instrText xml:space="preserve"> PAGEREF _Toc403229512 \h </w:instrText>
+              <w:instrText xml:space="preserve"> PAGEREF _Toc412155197 \h </w:instrText>
             </w:r>
             <w:r>
               <w:rPr>
@@ -496,7 +496,7 @@
               <w:lang w:eastAsia="ru-RU"/>
             </w:rPr>
           </w:pPr>
-          <w:hyperlink w:anchor="_Toc403229513" w:history="1">
+          <w:hyperlink w:anchor="_Toc412155198" w:history="1">
             <w:r>
               <w:rPr>
                 <w:rStyle w:val="a7"/>
@@ -523,7 +523,7 @@
                 <w:noProof/>
                 <w:webHidden/>
               </w:rPr>
-              <w:instrText xml:space="preserve"> PAGEREF _Toc403229513 \h </w:instrText>
+              <w:instrText xml:space="preserve"> PAGEREF _Toc412155198 \h </w:instrText>
             </w:r>
             <w:r>
               <w:rPr>
@@ -566,7 +566,7 @@
               <w:lang w:eastAsia="ru-RU"/>
             </w:rPr>
           </w:pPr>
-          <w:hyperlink w:anchor="_Toc403229514" w:history="1">
+          <w:hyperlink w:anchor="_Toc412155199" w:history="1">
             <w:r>
               <w:rPr>
                 <w:rStyle w:val="a7"/>
@@ -593,7 +593,7 @@
                 <w:noProof/>
                 <w:webHidden/>
               </w:rPr>
-              <w:instrText xml:space="preserve"> PAGEREF _Toc403229514 \h </w:instrText>
+              <w:instrText xml:space="preserve"> PAGEREF _Toc412155199 \h </w:instrText>
             </w:r>
             <w:r>
               <w:rPr>
@@ -636,7 +636,7 @@
               <w:lang w:eastAsia="ru-RU"/>
             </w:rPr>
           </w:pPr>
-          <w:hyperlink w:anchor="_Toc403229515" w:history="1">
+          <w:hyperlink w:anchor="_Toc412155200" w:history="1">
             <w:r>
               <w:rPr>
                 <w:rStyle w:val="a7"/>
@@ -663,7 +663,7 @@
                 <w:noProof/>
                 <w:webHidden/>
               </w:rPr>
-              <w:instrText xml:space="preserve"> PAGEREF _Toc403229515 \h </w:instrText>
+              <w:instrText xml:space="preserve"> PAGEREF _Toc412155200 \h </w:instrText>
             </w:r>
             <w:r>
               <w:rPr>
@@ -706,7 +706,7 @@
               <w:lang w:eastAsia="ru-RU"/>
             </w:rPr>
           </w:pPr>
-          <w:hyperlink w:anchor="_Toc403229516" w:history="1">
+          <w:hyperlink w:anchor="_Toc412155201" w:history="1">
             <w:r>
               <w:rPr>
                 <w:rStyle w:val="a7"/>
@@ -733,7 +733,7 @@
                 <w:noProof/>
                 <w:webHidden/>
               </w:rPr>
-              <w:instrText xml:space="preserve"> PAGEREF _Toc403229516 \h </w:instrText>
+              <w:instrText xml:space="preserve"> PAGEREF _Toc412155201 \h </w:instrText>
             </w:r>
             <w:r>
               <w:rPr>
@@ -776,7 +776,7 @@
               <w:lang w:eastAsia="ru-RU"/>
             </w:rPr>
           </w:pPr>
-          <w:hyperlink w:anchor="_Toc403229517" w:history="1">
+          <w:hyperlink w:anchor="_Toc412155202" w:history="1">
             <w:r>
               <w:rPr>
                 <w:rStyle w:val="a7"/>
@@ -803,7 +803,7 @@
                 <w:noProof/>
                 <w:webHidden/>
               </w:rPr>
-              <w:instrText xml:space="preserve"> PAGEREF _Toc403229517 \h </w:instrText>
+              <w:instrText xml:space="preserve"> PAGEREF _Toc412155202 \h </w:instrText>
             </w:r>
             <w:r>
               <w:rPr>
@@ -846,7 +846,7 @@
               <w:lang w:eastAsia="ru-RU"/>
             </w:rPr>
           </w:pPr>
-          <w:hyperlink w:anchor="_Toc403229518" w:history="1">
+          <w:hyperlink w:anchor="_Toc412155203" w:history="1">
             <w:r>
               <w:rPr>
                 <w:rStyle w:val="a7"/>
@@ -873,7 +873,7 @@
                 <w:noProof/>
                 <w:webHidden/>
               </w:rPr>
-              <w:instrText xml:space="preserve"> PAGEREF _Toc403229518 \h </w:instrText>
+              <w:instrText xml:space="preserve"> PAGEREF _Toc412155203 \h </w:instrText>
             </w:r>
             <w:r>
               <w:rPr>
@@ -916,7 +916,7 @@
               <w:lang w:eastAsia="ru-RU"/>
             </w:rPr>
           </w:pPr>
-          <w:hyperlink w:anchor="_Toc403229519" w:history="1">
+          <w:hyperlink w:anchor="_Toc412155204" w:history="1">
             <w:r>
               <w:rPr>
                 <w:rStyle w:val="a7"/>
@@ -943,7 +943,7 @@
                 <w:noProof/>
                 <w:webHidden/>
               </w:rPr>
-              <w:instrText xml:space="preserve"> PAGEREF _Toc403229519 \h </w:instrText>
+              <w:instrText xml:space="preserve"> PAGEREF _Toc412155204 \h </w:instrText>
             </w:r>
             <w:r>
               <w:rPr>
@@ -986,7 +986,7 @@
               <w:lang w:eastAsia="ru-RU"/>
             </w:rPr>
           </w:pPr>
-          <w:hyperlink w:anchor="_Toc403229520" w:history="1">
+          <w:hyperlink w:anchor="_Toc412155205" w:history="1">
             <w:r>
               <w:rPr>
                 <w:rStyle w:val="a7"/>
@@ -1013,7 +1013,7 @@
                 <w:noProof/>
                 <w:webHidden/>
               </w:rPr>
-              <w:instrText xml:space="preserve"> PAGEREF _Toc403229520 \h </w:instrText>
+              <w:instrText xml:space="preserve"> PAGEREF _Toc412155205 \h </w:instrText>
             </w:r>
             <w:r>
               <w:rPr>
@@ -1056,7 +1056,7 @@
               <w:lang w:eastAsia="ru-RU"/>
             </w:rPr>
           </w:pPr>
-          <w:hyperlink w:anchor="_Toc403229521" w:history="1">
+          <w:hyperlink w:anchor="_Toc412155206" w:history="1">
             <w:r>
               <w:rPr>
                 <w:rStyle w:val="a7"/>
@@ -1083,7 +1083,7 @@
                 <w:noProof/>
                 <w:webHidden/>
               </w:rPr>
-              <w:instrText xml:space="preserve"> PAGEREF _Toc403229521 \h </w:instrText>
+              <w:instrText xml:space="preserve"> PAGEREF _Toc412155206 \h </w:instrText>
             </w:r>
             <w:r>
               <w:rPr>
@@ -1104,6 +1104,160 @@
                 <w:webHidden/>
               </w:rPr>
               <w:t>5</w:t>
+            </w:r>
+            <w:r>
+              <w:rPr>
+                <w:noProof/>
+                <w:webHidden/>
+              </w:rPr>
+              <w:fldChar w:fldCharType="end"/>
+            </w:r>
+          </w:hyperlink>
+        </w:p>
+        <w:p>
+          <w:pPr>
+            <w:pStyle w:val="31"/>
+            <w:tabs>
+              <w:tab w:val="right" w:leader="dot" w:pos="9345"/>
+            </w:tabs>
+            <w:rPr>
+              <w:rFonts w:eastAsiaTheme="minorEastAsia"/>
+              <w:noProof/>
+              <w:lang w:eastAsia="ru-RU"/>
+            </w:rPr>
+          </w:pPr>
+          <w:hyperlink w:anchor="_Toc412155207" w:history="1">
+            <w:r>
+              <w:rPr>
+                <w:rStyle w:val="a7"/>
+                <w:noProof/>
+              </w:rPr>
+              <w:t>Боле</w:t>
+            </w:r>
+            <w:r>
+              <w:rPr>
+                <w:rStyle w:val="a7"/>
+                <w:noProof/>
+              </w:rPr>
+              <w:t>з</w:t>
+            </w:r>
+            <w:r>
+              <w:rPr>
+                <w:rStyle w:val="a7"/>
+                <w:noProof/>
+              </w:rPr>
+              <w:t>ни</w:t>
+            </w:r>
+            <w:r>
+              <w:rPr>
+                <w:noProof/>
+                <w:webHidden/>
+              </w:rPr>
+              <w:tab/>
+            </w:r>
+            <w:r>
+              <w:rPr>
+                <w:noProof/>
+                <w:webHidden/>
+              </w:rPr>
+              <w:fldChar w:fldCharType="begin"/>
+            </w:r>
+            <w:r>
+              <w:rPr>
+                <w:noProof/>
+                <w:webHidden/>
+              </w:rPr>
+              <w:instrText xml:space="preserve"> PAGEREF _Toc412155207 \h </w:instrText>
+            </w:r>
+            <w:r>
+              <w:rPr>
+                <w:noProof/>
+                <w:webHidden/>
+              </w:rPr>
+            </w:r>
+            <w:r>
+              <w:rPr>
+                <w:noProof/>
+                <w:webHidden/>
+              </w:rPr>
+              <w:fldChar w:fldCharType="separate"/>
+            </w:r>
+            <w:r>
+              <w:rPr>
+                <w:noProof/>
+                <w:webHidden/>
+              </w:rPr>
+              <w:t>6</w:t>
+            </w:r>
+            <w:r>
+              <w:rPr>
+                <w:noProof/>
+                <w:webHidden/>
+              </w:rPr>
+              <w:fldChar w:fldCharType="end"/>
+            </w:r>
+          </w:hyperlink>
+        </w:p>
+        <w:p>
+          <w:pPr>
+            <w:pStyle w:val="31"/>
+            <w:tabs>
+              <w:tab w:val="right" w:leader="dot" w:pos="9345"/>
+            </w:tabs>
+            <w:rPr>
+              <w:rFonts w:eastAsiaTheme="minorEastAsia"/>
+              <w:noProof/>
+              <w:lang w:eastAsia="ru-RU"/>
+            </w:rPr>
+          </w:pPr>
+          <w:hyperlink w:anchor="_Toc412155208" w:history="1">
+            <w:r>
+              <w:rPr>
+                <w:rStyle w:val="a7"/>
+                <w:noProof/>
+              </w:rPr>
+              <w:t>Характеристики персонажа</w:t>
+            </w:r>
+            <w:r>
+              <w:rPr>
+                <w:noProof/>
+                <w:webHidden/>
+              </w:rPr>
+              <w:tab/>
+            </w:r>
+            <w:r>
+              <w:rPr>
+                <w:noProof/>
+                <w:webHidden/>
+              </w:rPr>
+              <w:fldChar w:fldCharType="begin"/>
+            </w:r>
+            <w:r>
+              <w:rPr>
+                <w:noProof/>
+                <w:webHidden/>
+              </w:rPr>
+              <w:instrText xml:space="preserve"> PAGEREF _Toc412155208 \h </w:instrText>
+            </w:r>
+            <w:r>
+              <w:rPr>
+                <w:noProof/>
+                <w:webHidden/>
+              </w:rPr>
+            </w:r>
+            <w:r>
+              <w:rPr>
+                <w:noProof/>
+                <w:webHidden/>
+              </w:rPr>
+              <w:fldChar w:fldCharType="separate"/>
+            </w:r>
+            <w:r>
+              <w:rPr>
+                <w:noProof/>
+                <w:webHidden/>
+              </w:rPr>
+              <w:t>6</w:t>
             </w:r>
             <w:r>
               <w:rPr>
@@ -1126,7 +1280,7 @@
               <w:lang w:eastAsia="ru-RU"/>
             </w:rPr>
           </w:pPr>
-          <w:hyperlink w:anchor="_Toc403229522" w:history="1">
+          <w:hyperlink w:anchor="_Toc412155209" w:history="1">
             <w:r>
               <w:rPr>
                 <w:rStyle w:val="a7"/>
@@ -1153,7 +1307,7 @@
                 <w:noProof/>
                 <w:webHidden/>
               </w:rPr>
-              <w:instrText xml:space="preserve"> PAGEREF _Toc403229522 \h </w:instrText>
+              <w:instrText xml:space="preserve"> PAGEREF _Toc412155209 \h </w:instrText>
             </w:r>
             <w:r>
               <w:rPr>
@@ -1173,7 +1327,7 @@
                 <w:noProof/>
                 <w:webHidden/>
               </w:rPr>
-              <w:t>5</w:t>
+              <w:t>6</w:t>
             </w:r>
             <w:r>
               <w:rPr>
@@ -1196,7 +1350,7 @@
               <w:lang w:eastAsia="ru-RU"/>
             </w:rPr>
           </w:pPr>
-          <w:hyperlink w:anchor="_Toc403229523" w:history="1">
+          <w:hyperlink w:anchor="_Toc412155210" w:history="1">
             <w:r>
               <w:rPr>
                 <w:rStyle w:val="a7"/>
@@ -1223,7 +1377,7 @@
                 <w:noProof/>
                 <w:webHidden/>
               </w:rPr>
-              <w:instrText xml:space="preserve"> PAGEREF _Toc403229523 \h </w:instrText>
+              <w:instrText xml:space="preserve"> PAGEREF _Toc412155210 \h </w:instrText>
             </w:r>
             <w:r>
               <w:rPr>
@@ -1266,7 +1420,7 @@
               <w:lang w:eastAsia="ru-RU"/>
             </w:rPr>
           </w:pPr>
-          <w:hyperlink w:anchor="_Toc403229524" w:history="1">
+          <w:hyperlink w:anchor="_Toc412155211" w:history="1">
             <w:r>
               <w:rPr>
                 <w:rStyle w:val="a7"/>
@@ -1293,7 +1447,7 @@
                 <w:noProof/>
                 <w:webHidden/>
               </w:rPr>
-              <w:instrText xml:space="preserve"> PAGEREF _Toc403229524 \h </w:instrText>
+              <w:instrText xml:space="preserve"> PAGEREF _Toc412155211 \h </w:instrText>
             </w:r>
             <w:r>
               <w:rPr>
@@ -1336,7 +1490,7 @@
               <w:lang w:eastAsia="ru-RU"/>
             </w:rPr>
           </w:pPr>
-          <w:hyperlink w:anchor="_Toc403229525" w:history="1">
+          <w:hyperlink w:anchor="_Toc412155212" w:history="1">
             <w:r>
               <w:rPr>
                 <w:rStyle w:val="a7"/>
@@ -1363,7 +1517,7 @@
                 <w:noProof/>
                 <w:webHidden/>
               </w:rPr>
-              <w:instrText xml:space="preserve"> PAGEREF _Toc403229525 \h </w:instrText>
+              <w:instrText xml:space="preserve"> PAGEREF _Toc412155212 \h </w:instrText>
             </w:r>
             <w:r>
               <w:rPr>
@@ -1406,7 +1560,7 @@
               <w:lang w:eastAsia="ru-RU"/>
             </w:rPr>
           </w:pPr>
-          <w:hyperlink w:anchor="_Toc403229526" w:history="1">
+          <w:hyperlink w:anchor="_Toc412155213" w:history="1">
             <w:r>
               <w:rPr>
                 <w:rStyle w:val="a7"/>
@@ -1433,7 +1587,7 @@
                 <w:noProof/>
                 <w:webHidden/>
               </w:rPr>
-              <w:instrText xml:space="preserve"> PAGEREF _Toc403229526 \h </w:instrText>
+              <w:instrText xml:space="preserve"> PAGEREF _Toc412155213 \h </w:instrText>
             </w:r>
             <w:r>
               <w:rPr>
@@ -1473,7 +1627,7 @@
               <w:lang w:eastAsia="ru-RU"/>
             </w:rPr>
           </w:pPr>
-          <w:hyperlink w:anchor="_Toc403229527" w:history="1">
+          <w:hyperlink w:anchor="_Toc412155214" w:history="1">
             <w:r>
               <w:rPr>
                 <w:rStyle w:val="a7"/>
@@ -1500,7 +1654,7 @@
                 <w:noProof/>
                 <w:webHidden/>
               </w:rPr>
-              <w:instrText xml:space="preserve"> PAGEREF _Toc403229527 \h </w:instrText>
+              <w:instrText xml:space="preserve"> PAGEREF _Toc412155214 \h </w:instrText>
             </w:r>
             <w:r>
               <w:rPr>
@@ -1540,7 +1694,7 @@
               <w:lang w:eastAsia="ru-RU"/>
             </w:rPr>
           </w:pPr>
-          <w:hyperlink w:anchor="_Toc403229528" w:history="1">
+          <w:hyperlink w:anchor="_Toc412155215" w:history="1">
             <w:r>
               <w:rPr>
                 <w:rStyle w:val="a7"/>
@@ -1567,7 +1721,7 @@
                 <w:noProof/>
                 <w:webHidden/>
               </w:rPr>
-              <w:instrText xml:space="preserve"> PAGEREF _Toc403229528 \h </w:instrText>
+              <w:instrText xml:space="preserve"> PAGEREF _Toc412155215 \h </w:instrText>
             </w:r>
             <w:r>
               <w:rPr>
@@ -1610,7 +1764,7 @@
               <w:lang w:eastAsia="ru-RU"/>
             </w:rPr>
           </w:pPr>
-          <w:hyperlink w:anchor="_Toc403229529" w:history="1">
+          <w:hyperlink w:anchor="_Toc412155216" w:history="1">
             <w:r>
               <w:rPr>
                 <w:rStyle w:val="a7"/>
@@ -1637,7 +1791,7 @@
                 <w:noProof/>
                 <w:webHidden/>
               </w:rPr>
-              <w:instrText xml:space="preserve"> PAGEREF _Toc403229529 \h </w:instrText>
+              <w:instrText xml:space="preserve"> PAGEREF _Toc412155216 \h </w:instrText>
             </w:r>
             <w:r>
               <w:rPr>
@@ -1677,7 +1831,7 @@
               <w:lang w:eastAsia="ru-RU"/>
             </w:rPr>
           </w:pPr>
-          <w:hyperlink w:anchor="_Toc403229530" w:history="1">
+          <w:hyperlink w:anchor="_Toc412155217" w:history="1">
             <w:r>
               <w:rPr>
                 <w:rStyle w:val="a7"/>
@@ -1704,7 +1858,7 @@
                 <w:noProof/>
                 <w:webHidden/>
               </w:rPr>
-              <w:instrText xml:space="preserve"> PAGEREF _Toc403229530 \h </w:instrText>
+              <w:instrText xml:space="preserve"> PAGEREF _Toc412155217 \h </w:instrText>
             </w:r>
             <w:r>
               <w:rPr>
@@ -1747,7 +1901,7 @@
               <w:lang w:eastAsia="ru-RU"/>
             </w:rPr>
           </w:pPr>
-          <w:hyperlink w:anchor="_Toc403229531" w:history="1">
+          <w:hyperlink w:anchor="_Toc412155218" w:history="1">
             <w:r>
               <w:rPr>
                 <w:rStyle w:val="a7"/>
@@ -1774,7 +1928,7 @@
                 <w:noProof/>
                 <w:webHidden/>
               </w:rPr>
-              <w:instrText xml:space="preserve"> PAGEREF _Toc403229531 \h </w:instrText>
+              <w:instrText xml:space="preserve"> PAGEREF _Toc412155218 \h </w:instrText>
             </w:r>
             <w:r>
               <w:rPr>
@@ -1817,7 +1971,7 @@
               <w:lang w:eastAsia="ru-RU"/>
             </w:rPr>
           </w:pPr>
-          <w:hyperlink w:anchor="_Toc403229532" w:history="1">
+          <w:hyperlink w:anchor="_Toc412155219" w:history="1">
             <w:r>
               <w:rPr>
                 <w:rStyle w:val="a7"/>
@@ -1844,7 +1998,7 @@
                 <w:noProof/>
                 <w:webHidden/>
               </w:rPr>
-              <w:instrText xml:space="preserve"> PAGEREF _Toc403229532 \h </w:instrText>
+              <w:instrText xml:space="preserve"> PAGEREF _Toc412155219 \h </w:instrText>
             </w:r>
             <w:r>
               <w:rPr>
@@ -1893,9 +2047,6 @@
           <w:szCs w:val="28"/>
         </w:rPr>
       </w:pPr>
-      <w:bookmarkStart w:id="0" w:name="_Toc403229508"/>
-      <w:bookmarkStart w:id="1" w:name="_GoBack"/>
-      <w:bookmarkEnd w:id="1"/>
       <w:r>
         <w:br w:type="page"/>
       </w:r>
@@ -1904,6 +2055,7 @@
       <w:pPr>
         <w:pStyle w:val="1"/>
       </w:pPr>
+      <w:bookmarkStart w:id="0" w:name="_Toc412155193"/>
       <w:r>
         <w:lastRenderedPageBreak/>
         <w:t>Основная концепция</w:t>
@@ -1934,11 +2086,11 @@
       <w:pPr>
         <w:pStyle w:val="3"/>
       </w:pPr>
-      <w:bookmarkStart w:id="2" w:name="_Toc403229509"/>
+      <w:bookmarkStart w:id="1" w:name="_Toc412155194"/>
       <w:r>
         <w:t>Критика</w:t>
       </w:r>
-      <w:bookmarkEnd w:id="2"/>
+      <w:bookmarkEnd w:id="1"/>
     </w:p>
     <w:p>
       <w:pPr>
@@ -2158,12 +2310,12 @@
       <w:pPr>
         <w:pStyle w:val="1"/>
       </w:pPr>
-      <w:bookmarkStart w:id="3" w:name="_Toc403229510"/>
+      <w:bookmarkStart w:id="2" w:name="_Toc412155195"/>
       <w:r>
         <w:lastRenderedPageBreak/>
         <w:t>Игровой процесс</w:t>
       </w:r>
-      <w:bookmarkEnd w:id="3"/>
+      <w:bookmarkEnd w:id="2"/>
     </w:p>
     <w:p>
       <w:r>
@@ -2259,150 +2411,150 @@
       <w:pPr>
         <w:pStyle w:val="2"/>
       </w:pPr>
-      <w:bookmarkStart w:id="4" w:name="_Toc403229511"/>
+      <w:bookmarkStart w:id="3" w:name="_Toc412155196"/>
       <w:r>
         <w:t>Основные занятия игрока</w:t>
       </w:r>
+      <w:bookmarkEnd w:id="3"/>
+    </w:p>
+    <w:p>
+      <w:pPr>
+        <w:jc w:val="both"/>
+      </w:pPr>
+      <w:r>
+        <w:t xml:space="preserve">К основным занятиям игрока, в </w:t>
+      </w:r>
+      <w:r>
+        <w:t>первую очередь относ</w:t>
+      </w:r>
+      <w:r>
+        <w:t>я</w:t>
+      </w:r>
+      <w:r>
+        <w:t>тся</w:t>
+      </w:r>
+      <w:r>
+        <w:t xml:space="preserve"> выживание</w:t>
+      </w:r>
+      <w:r>
+        <w:t xml:space="preserve"> и исследование островов.</w:t>
+      </w:r>
+    </w:p>
+    <w:p>
+      <w:pPr>
+        <w:pStyle w:val="3"/>
+      </w:pPr>
+      <w:bookmarkStart w:id="4" w:name="_Toc412155197"/>
+      <w:r>
+        <w:t>Выживание</w:t>
+      </w:r>
       <w:bookmarkEnd w:id="4"/>
     </w:p>
     <w:p>
       <w:pPr>
+        <w:pStyle w:val="3"/>
+      </w:pPr>
+      <w:bookmarkStart w:id="5" w:name="_Toc412155198"/>
+      <w:r>
+        <w:t>Исследование</w:t>
+      </w:r>
+      <w:bookmarkEnd w:id="5"/>
+    </w:p>
+    <w:p>
+      <w:pPr>
         <w:jc w:val="both"/>
       </w:pPr>
       <w:r>
-        <w:t xml:space="preserve">К основным занятиям игрока, в </w:t>
-      </w:r>
-      <w:r>
-        <w:t>первую очередь относ</w:t>
-      </w:r>
-      <w:r>
-        <w:t>я</w:t>
-      </w:r>
-      <w:r>
-        <w:t>тся</w:t>
-      </w:r>
-      <w:r>
-        <w:t xml:space="preserve"> выживание</w:t>
-      </w:r>
-      <w:r>
-        <w:t xml:space="preserve"> и исследование островов.</w:t>
+        <w:t xml:space="preserve">Игроку </w:t>
+      </w:r>
+      <w:r>
+        <w:t>должен быть заинтересован в исследовании</w:t>
+      </w:r>
+      <w:r>
+        <w:t xml:space="preserve"> новых территорий</w:t>
+      </w:r>
+      <w:r>
+        <w:t xml:space="preserve"> – этого можно достичь, е</w:t>
+      </w:r>
+      <w:r>
+        <w:t>с</w:t>
+      </w:r>
+      <w:r>
+        <w:t>ли сгенерировать множество разнообразного контента на разных биомах/зонах. Притом, что ко</w:t>
+      </w:r>
+      <w:r>
+        <w:t>н</w:t>
+      </w:r>
+      <w:r>
+        <w:t>тент должен быть достаточно</w:t>
+      </w:r>
+      <w:r>
+        <w:t xml:space="preserve"> </w:t>
+      </w:r>
+      <w:r>
+        <w:t xml:space="preserve"> уникальным. Это заставит игрока искать новые и новые территории, чтобы заселиться там и заниматься ремеслом. Как вариант – снежный биом высоко в горах с</w:t>
+      </w:r>
+      <w:r>
+        <w:t>о</w:t>
+      </w:r>
+      <w:r>
+        <w:t xml:space="preserve">держит некоторые ягоды, которые будут излечивать от множества опасных болезней, но ягоды редкие, а в снегах очень холодно – долго не </w:t>
+      </w:r>
+      <w:r>
+        <w:t>поковыряешься</w:t>
+      </w:r>
+      <w:r>
+        <w:t>.</w:t>
+      </w:r>
+      <w:r>
+        <w:t xml:space="preserve"> Однако нельзя делать так, чтобы и</w:t>
+      </w:r>
+      <w:r>
+        <w:t>г</w:t>
+      </w:r>
+      <w:r>
+        <w:t>рок мог выживать лишь за счет других вещей в других биомах, биомы должны быть уникальны</w:t>
+      </w:r>
+      <w:r>
+        <w:t>, но должны различаться по сложности жизни в них, очевидно, что без хорошей подготовки выжить в суровых снегах центра острова будет почти нереально, в отличие от спокойного и мягкого климата побережья</w:t>
+      </w:r>
+      <w:r>
+        <w:t>. Подробное описание биомов смотреть в другой главе.</w:t>
+      </w:r>
+    </w:p>
+    <w:p>
+      <w:pPr>
+        <w:pStyle w:val="2"/>
+      </w:pPr>
+      <w:bookmarkStart w:id="6" w:name="_Toc412155199"/>
+      <w:r>
+        <w:t>Предметы</w:t>
+      </w:r>
+      <w:bookmarkEnd w:id="6"/>
+    </w:p>
+    <w:p>
+      <w:pPr>
+        <w:jc w:val="both"/>
+      </w:pPr>
+      <w:r>
+        <w:t>Этот подраздел стоит разделить на несколько, т.к. предметов будет достаточно много и все оп</w:t>
+      </w:r>
+      <w:r>
+        <w:t>и</w:t>
+      </w:r>
+      <w:r>
+        <w:t>сать будет очень проблематично без нормальной классификации.</w:t>
       </w:r>
     </w:p>
     <w:p>
       <w:pPr>
         <w:pStyle w:val="3"/>
       </w:pPr>
-      <w:bookmarkStart w:id="5" w:name="_Toc403229512"/>
-      <w:r>
-        <w:t>Выживание</w:t>
-      </w:r>
-      <w:bookmarkEnd w:id="5"/>
-    </w:p>
-    <w:p>
-      <w:pPr>
-        <w:pStyle w:val="3"/>
-      </w:pPr>
-      <w:bookmarkStart w:id="6" w:name="_Toc403229513"/>
-      <w:r>
-        <w:t>Исследование</w:t>
-      </w:r>
-      <w:bookmarkEnd w:id="6"/>
-    </w:p>
-    <w:p>
-      <w:pPr>
-        <w:jc w:val="both"/>
-      </w:pPr>
-      <w:r>
-        <w:t xml:space="preserve">Игроку </w:t>
-      </w:r>
-      <w:r>
-        <w:t>должен быть заинтересован в исследовании</w:t>
-      </w:r>
-      <w:r>
-        <w:t xml:space="preserve"> новых территорий</w:t>
-      </w:r>
-      <w:r>
-        <w:t xml:space="preserve"> – этого можно достичь, е</w:t>
-      </w:r>
-      <w:r>
-        <w:t>с</w:t>
-      </w:r>
-      <w:r>
-        <w:t>ли сгенерировать множество разнообразного контента на разных биомах/зонах. Притом, что ко</w:t>
-      </w:r>
-      <w:r>
-        <w:t>н</w:t>
-      </w:r>
-      <w:r>
-        <w:t>тент должен быть достаточно</w:t>
-      </w:r>
-      <w:r>
-        <w:t xml:space="preserve"> </w:t>
-      </w:r>
-      <w:r>
-        <w:t xml:space="preserve"> уникальным. Это заставит игрока искать новые и новые территории, чтобы заселиться там и заниматься ремеслом. Как вариант – снежный биом высоко в горах с</w:t>
-      </w:r>
-      <w:r>
-        <w:t>о</w:t>
-      </w:r>
-      <w:r>
-        <w:t xml:space="preserve">держит некоторые ягоды, которые будут излечивать от множества опасных болезней, но ягоды редкие, а в снегах очень холодно – долго не </w:t>
-      </w:r>
-      <w:r>
-        <w:t>поковыряешься</w:t>
-      </w:r>
-      <w:r>
-        <w:t>.</w:t>
-      </w:r>
-      <w:r>
-        <w:t xml:space="preserve"> Однако нельзя делать так, чтобы и</w:t>
-      </w:r>
-      <w:r>
-        <w:t>г</w:t>
-      </w:r>
-      <w:r>
-        <w:t>рок мог выживать лишь за счет других вещей в других биомах, биомы должны быть уникальны</w:t>
-      </w:r>
-      <w:r>
-        <w:t>, но должны различаться по сложности жизни в них, очевидно, что без хорошей подготовки выжить в суровых снегах центра острова будет почти нереально, в отличие от спокойного и мягкого климата побережья</w:t>
-      </w:r>
-      <w:r>
-        <w:t>. Подробное описание биомов смотреть в другой главе.</w:t>
-      </w:r>
-    </w:p>
-    <w:p>
-      <w:pPr>
-        <w:pStyle w:val="2"/>
-      </w:pPr>
-      <w:bookmarkStart w:id="7" w:name="_Toc403229514"/>
-      <w:r>
-        <w:t>Предметы</w:t>
+      <w:bookmarkStart w:id="7" w:name="_Toc412155200"/>
+      <w:r>
+        <w:t>Оружие</w:t>
       </w:r>
       <w:bookmarkEnd w:id="7"/>
-    </w:p>
-    <w:p>
-      <w:pPr>
-        <w:jc w:val="both"/>
-      </w:pPr>
-      <w:r>
-        <w:t>Этот подраздел стоит разделить на несколько, т.к. предметов будет достаточно много и все оп</w:t>
-      </w:r>
-      <w:r>
-        <w:t>и</w:t>
-      </w:r>
-      <w:r>
-        <w:t>сать будет очень проблематично без нормальной классификации.</w:t>
-      </w:r>
-    </w:p>
-    <w:p>
-      <w:pPr>
-        <w:pStyle w:val="3"/>
-      </w:pPr>
-      <w:bookmarkStart w:id="8" w:name="_Toc403229515"/>
-      <w:r>
-        <w:t>Оружие</w:t>
-      </w:r>
-      <w:bookmarkEnd w:id="8"/>
     </w:p>
     <w:p>
       <w:pPr>
@@ -2492,11 +2644,11 @@
       <w:pPr>
         <w:pStyle w:val="3"/>
       </w:pPr>
-      <w:bookmarkStart w:id="9" w:name="_Toc403229516"/>
+      <w:bookmarkStart w:id="8" w:name="_Toc412155201"/>
       <w:r>
         <w:t>Инструменты</w:t>
       </w:r>
-      <w:bookmarkEnd w:id="9"/>
+      <w:bookmarkEnd w:id="8"/>
     </w:p>
     <w:p>
       <w:pPr>
@@ -2579,11 +2731,11 @@
       <w:pPr>
         <w:pStyle w:val="3"/>
       </w:pPr>
-      <w:bookmarkStart w:id="10" w:name="_Toc403229517"/>
+      <w:bookmarkStart w:id="9" w:name="_Toc412155202"/>
       <w:r>
         <w:t>Еда</w:t>
       </w:r>
-      <w:bookmarkEnd w:id="10"/>
+      <w:bookmarkEnd w:id="9"/>
     </w:p>
     <w:p>
       <w:r>
@@ -2642,88 +2794,88 @@
       <w:pPr>
         <w:pStyle w:val="3"/>
       </w:pPr>
-      <w:bookmarkStart w:id="11" w:name="_Toc403229518"/>
+      <w:bookmarkStart w:id="10" w:name="_Toc412155203"/>
       <w:r>
         <w:t>Части структур</w:t>
       </w:r>
+      <w:bookmarkEnd w:id="10"/>
+    </w:p>
+    <w:p>
+      <w:r>
+        <w:t>Заборы, всякие палки, перекладины, палатки и прочее.</w:t>
+      </w:r>
+    </w:p>
+    <w:p>
+      <w:pPr>
+        <w:pStyle w:val="3"/>
+      </w:pPr>
+      <w:bookmarkStart w:id="11" w:name="_Toc412155204"/>
+      <w:r>
+        <w:t>Расходные материалы</w:t>
+      </w:r>
       <w:bookmarkEnd w:id="11"/>
     </w:p>
     <w:p>
-      <w:r>
-        <w:t>Заборы, всякие палки, перекладины, палатки и прочее.</w:t>
+      <w:pPr>
+        <w:jc w:val="both"/>
+      </w:pPr>
+      <w:r>
+        <w:t>Те материалы, которые можно использовать в производстве более высоких по уровню предметов. Например, кости и перья для стрел. Некоторые предметы будут неявно расходными материалами для других, еще более высокоуровневых предметов. Стрелы образуют колчаны, например. Сд</w:t>
+      </w:r>
+      <w:r>
+        <w:t>е</w:t>
+      </w:r>
+      <w:r>
+        <w:t>ланные зелья можно использовать для приготовления отравленных стрел.</w:t>
+      </w:r>
+    </w:p>
+    <w:p>
+      <w:pPr>
+        <w:pStyle w:val="2"/>
+      </w:pPr>
+      <w:bookmarkStart w:id="12" w:name="_Toc412155205"/>
+      <w:r>
+        <w:t>Система выживания</w:t>
+      </w:r>
+      <w:bookmarkEnd w:id="12"/>
+    </w:p>
+    <w:p>
+      <w:pPr>
+        <w:jc w:val="both"/>
+      </w:pPr>
+      <w:r>
+        <w:t>Предполагается моделирование важных параметров для выживания – голод, жажда, температура и, возможно, некоторые дополнительные, которые могут повлиять на выживание (вес и т.д.). Определенно будут болезни</w:t>
+      </w:r>
+      <w:r>
+        <w:t xml:space="preserve"> и тра</w:t>
+      </w:r>
+      <w:r>
+        <w:t>в</w:t>
+      </w:r>
+      <w:r>
+        <w:t>мы</w:t>
+      </w:r>
+      <w:r>
+        <w:t xml:space="preserve">, снижающие характеристики, вплоть  до </w:t>
+      </w:r>
+      <w:proofErr w:type="gramStart"/>
+      <w:r>
+        <w:t>смертельных</w:t>
+      </w:r>
+      <w:proofErr w:type="gramEnd"/>
+      <w:r>
+        <w:t>.</w:t>
       </w:r>
     </w:p>
     <w:p>
       <w:pPr>
         <w:pStyle w:val="3"/>
       </w:pPr>
-      <w:bookmarkStart w:id="12" w:name="_Toc403229519"/>
-      <w:r>
-        <w:t>Расходные материалы</w:t>
-      </w:r>
-      <w:bookmarkEnd w:id="12"/>
-    </w:p>
-    <w:p>
-      <w:pPr>
-        <w:jc w:val="both"/>
-      </w:pPr>
-      <w:r>
-        <w:t>Те материалы, которые можно использовать в производстве более высоких по уровню предметов. Например, кости и перья для стрел. Некоторые предметы будут неявно расходными материалами для других, еще более высокоуровневых предметов. Стрелы образуют колчаны, например. Сд</w:t>
-      </w:r>
-      <w:r>
-        <w:t>е</w:t>
-      </w:r>
-      <w:r>
-        <w:t>ланные зелья можно использовать для приготовления отравленных стрел.</w:t>
-      </w:r>
-    </w:p>
-    <w:p>
-      <w:pPr>
-        <w:pStyle w:val="2"/>
-      </w:pPr>
-      <w:bookmarkStart w:id="13" w:name="_Toc403229520"/>
-      <w:r>
-        <w:t>Система выживания</w:t>
+      <w:bookmarkStart w:id="13" w:name="_Toc412155206"/>
+      <w:r>
+        <w:t>Система повреждений</w:t>
       </w:r>
       <w:bookmarkEnd w:id="13"/>
-    </w:p>
-    <w:p>
-      <w:pPr>
-        <w:jc w:val="both"/>
-      </w:pPr>
-      <w:r>
-        <w:t>Предполагается моделирование важных параметров для выживания – голод, жажда, температура и, возможно, некоторые дополнительные, которые могут повлиять на выживание (вес и т.д.). Определенно будут болезни</w:t>
-      </w:r>
-      <w:r>
-        <w:t xml:space="preserve"> и тра</w:t>
-      </w:r>
-      <w:r>
-        <w:t>в</w:t>
-      </w:r>
-      <w:r>
-        <w:t>мы</w:t>
-      </w:r>
-      <w:r>
-        <w:t xml:space="preserve">, снижающие характеристики, вплоть  до </w:t>
-      </w:r>
-      <w:proofErr w:type="gramStart"/>
-      <w:r>
-        <w:t>смертельных</w:t>
-      </w:r>
-      <w:proofErr w:type="gramEnd"/>
-      <w:r>
-        <w:t>.</w:t>
-      </w:r>
-    </w:p>
-    <w:p>
-      <w:pPr>
-        <w:pStyle w:val="3"/>
-      </w:pPr>
-      <w:bookmarkStart w:id="14" w:name="_Toc403229521"/>
-      <w:r>
-        <w:t>Система повреждений</w:t>
-      </w:r>
-      <w:bookmarkEnd w:id="14"/>
     </w:p>
     <w:p>
       <w:pPr>
@@ -2798,13 +2950,76 @@
     </w:p>
     <w:p>
       <w:pPr>
+        <w:pStyle w:val="3"/>
+      </w:pPr>
+      <w:bookmarkStart w:id="14" w:name="_Toc412155207"/>
+      <w:r>
+        <w:t>Болезни</w:t>
+      </w:r>
+      <w:bookmarkEnd w:id="14"/>
+    </w:p>
+    <w:p>
+      <w:pPr>
+        <w:jc w:val="both"/>
+      </w:pPr>
+      <w:r>
+        <w:t>Болезни в игре будут представлены анти-эффектами, которые будут снижать характеристики пе</w:t>
+      </w:r>
+      <w:r>
+        <w:t>р</w:t>
+      </w:r>
+      <w:r>
+        <w:t xml:space="preserve">сонажа и иметь специальные эффекты. Например, отравление будет снижать </w:t>
+      </w:r>
+      <w:proofErr w:type="spellStart"/>
+      <w:r>
+        <w:t>усваиваемость</w:t>
+      </w:r>
+      <w:proofErr w:type="spellEnd"/>
+      <w:r>
+        <w:t xml:space="preserve"> п</w:t>
+      </w:r>
+      <w:r>
+        <w:t>и</w:t>
+      </w:r>
+      <w:r>
+        <w:t>щи, что, в свою очередь, приведет к голоду и обезвоживанию, а те могут привести к смерти. Б</w:t>
+      </w:r>
+      <w:r>
+        <w:t>о</w:t>
+      </w:r>
+      <w:r>
+        <w:lastRenderedPageBreak/>
+        <w:t xml:space="preserve">лезни будут излечиваться с помощью трав и зелий при достаточно хорошем навыке. Возможность заболеть будет </w:t>
+      </w:r>
+      <w:r>
+        <w:t>рассчитываться</w:t>
+      </w:r>
+      <w:bookmarkStart w:id="15" w:name="_GoBack"/>
+      <w:bookmarkEnd w:id="15"/>
+      <w:r>
+        <w:t xml:space="preserve"> исходя из самочувствия героя и наличия других болезней.</w:t>
+      </w:r>
+    </w:p>
+    <w:p>
+      <w:pPr>
+        <w:pStyle w:val="3"/>
+      </w:pPr>
+      <w:bookmarkStart w:id="16" w:name="_Toc412155208"/>
+      <w:r>
+        <w:t>Характеристики персонажа</w:t>
+      </w:r>
+      <w:bookmarkEnd w:id="16"/>
+    </w:p>
+    <w:p>
+      <w:pPr>
         <w:pStyle w:val="2"/>
       </w:pPr>
-      <w:bookmarkStart w:id="15" w:name="_Toc403229522"/>
+      <w:bookmarkStart w:id="17" w:name="_Toc412155209"/>
       <w:r>
         <w:t>Крафтинг</w:t>
       </w:r>
-      <w:bookmarkEnd w:id="15"/>
+      <w:bookmarkEnd w:id="17"/>
     </w:p>
     <w:p>
       <w:pPr>
@@ -2833,12 +3048,11 @@
       <w:pPr>
         <w:pStyle w:val="3"/>
       </w:pPr>
-      <w:bookmarkStart w:id="16" w:name="_Toc403229523"/>
-      <w:r>
-        <w:lastRenderedPageBreak/>
+      <w:bookmarkStart w:id="18" w:name="_Toc412155210"/>
+      <w:r>
         <w:t>Общая система крафта</w:t>
       </w:r>
-      <w:bookmarkEnd w:id="16"/>
+      <w:bookmarkEnd w:id="18"/>
     </w:p>
     <w:p>
       <w:pPr>
@@ -2950,11 +3164,11 @@
       <w:pPr>
         <w:pStyle w:val="3"/>
       </w:pPr>
-      <w:bookmarkStart w:id="17" w:name="_Toc403229524"/>
+      <w:bookmarkStart w:id="19" w:name="_Toc412155211"/>
       <w:r>
         <w:t>Рецепты</w:t>
       </w:r>
-      <w:bookmarkEnd w:id="17"/>
+      <w:bookmarkEnd w:id="19"/>
     </w:p>
     <w:p>
       <w:pPr>
@@ -3060,11 +3274,11 @@
       <w:pPr>
         <w:pStyle w:val="2"/>
       </w:pPr>
-      <w:bookmarkStart w:id="18" w:name="_Toc403229525"/>
+      <w:bookmarkStart w:id="20" w:name="_Toc412155212"/>
       <w:r>
         <w:t>Развитие игрока</w:t>
       </w:r>
-      <w:bookmarkEnd w:id="18"/>
+      <w:bookmarkEnd w:id="20"/>
     </w:p>
     <w:p>
       <w:pPr>
@@ -3131,11 +3345,12 @@
       <w:pPr>
         <w:pStyle w:val="2"/>
       </w:pPr>
-      <w:bookmarkStart w:id="19" w:name="_Toc403229526"/>
-      <w:r>
+      <w:bookmarkStart w:id="21" w:name="_Toc412155213"/>
+      <w:r>
+        <w:lastRenderedPageBreak/>
         <w:t>Боевая система</w:t>
       </w:r>
-      <w:bookmarkEnd w:id="19"/>
+      <w:bookmarkEnd w:id="21"/>
     </w:p>
     <w:p>
       <w:pPr>
@@ -3149,12 +3364,12 @@
       <w:pPr>
         <w:pStyle w:val="1"/>
       </w:pPr>
-      <w:bookmarkStart w:id="20" w:name="_Toc403229527"/>
+      <w:bookmarkStart w:id="22" w:name="_Toc412155214"/>
       <w:r>
         <w:lastRenderedPageBreak/>
         <w:t>Игровые объекты</w:t>
       </w:r>
-      <w:bookmarkEnd w:id="20"/>
+      <w:bookmarkEnd w:id="22"/>
     </w:p>
     <w:p>
       <w:r>
@@ -3472,12 +3687,12 @@
       <w:pPr>
         <w:pStyle w:val="1"/>
       </w:pPr>
-      <w:bookmarkStart w:id="21" w:name="_Toc403229528"/>
+      <w:bookmarkStart w:id="23" w:name="_Toc412155215"/>
       <w:r>
         <w:lastRenderedPageBreak/>
         <w:t>Окружающий мир</w:t>
       </w:r>
-      <w:bookmarkEnd w:id="21"/>
+      <w:bookmarkEnd w:id="23"/>
     </w:p>
     <w:p>
       <w:pPr>
@@ -3500,11 +3715,11 @@
       <w:pPr>
         <w:pStyle w:val="2"/>
       </w:pPr>
-      <w:bookmarkStart w:id="22" w:name="_Toc403229529"/>
+      <w:bookmarkStart w:id="24" w:name="_Toc412155216"/>
       <w:r>
         <w:t>Биомы</w:t>
       </w:r>
-      <w:bookmarkEnd w:id="22"/>
+      <w:bookmarkEnd w:id="24"/>
     </w:p>
     <w:p>
       <w:pPr>
@@ -4006,12 +4221,12 @@
       <w:pPr>
         <w:pStyle w:val="1"/>
       </w:pPr>
-      <w:bookmarkStart w:id="23" w:name="_Toc403229530"/>
+      <w:bookmarkStart w:id="25" w:name="_Toc412155217"/>
       <w:r>
         <w:lastRenderedPageBreak/>
         <w:t>Сюжет</w:t>
       </w:r>
-      <w:bookmarkEnd w:id="23"/>
+      <w:bookmarkEnd w:id="25"/>
     </w:p>
     <w:p>
       <w:pPr>
@@ -4137,11 +4352,11 @@
       <w:pPr>
         <w:pStyle w:val="2"/>
       </w:pPr>
-      <w:bookmarkStart w:id="24" w:name="_Toc403229531"/>
+      <w:bookmarkStart w:id="26" w:name="_Toc412155218"/>
       <w:r>
         <w:t>Начало игры</w:t>
       </w:r>
-      <w:bookmarkEnd w:id="24"/>
+      <w:bookmarkEnd w:id="26"/>
     </w:p>
     <w:p>
       <w:pPr>
@@ -4196,11 +4411,11 @@
       <w:pPr>
         <w:pStyle w:val="3"/>
       </w:pPr>
-      <w:bookmarkStart w:id="25" w:name="_Toc403229532"/>
+      <w:bookmarkStart w:id="27" w:name="_Toc412155219"/>
       <w:r>
         <w:t>Остров необитаем?</w:t>
       </w:r>
-      <w:bookmarkEnd w:id="25"/>
+      <w:bookmarkEnd w:id="27"/>
     </w:p>
     <w:p>
       <w:pPr>
@@ -4305,7 +4520,7 @@
                 <w:b/>
                 <w:noProof/>
               </w:rPr>
-              <w:t>2</w:t>
+              <w:t>6</w:t>
             </w:r>
             <w:r>
               <w:rPr>
@@ -4345,7 +4560,7 @@
                 <w:b/>
                 <w:noProof/>
               </w:rPr>
-              <w:t>10</w:t>
+              <w:t>11</w:t>
             </w:r>
             <w:r>
               <w:rPr>
@@ -6177,7 +6392,7 @@
 </file>
 
 <file path=customXml/itemProps1.xml><?xml version="1.0" encoding="utf-8"?>
-<ds:datastoreItem xmlns:ds="http://schemas.openxmlformats.org/officeDocument/2006/customXml" ds:itemID="{9F38C671-A8D7-4041-8800-12F656076F43}">
+<ds:datastoreItem xmlns:ds="http://schemas.openxmlformats.org/officeDocument/2006/customXml" ds:itemID="{06EFA379-19E7-47BF-91BF-089E7DA6B4B8}">
   <ds:schemaRefs>
     <ds:schemaRef ds:uri="http://schemas.openxmlformats.org/officeDocument/2006/bibliography"/>
   </ds:schemaRefs>

</xml_diff>